<commit_message>
* Remove some items, add some items, and clean up some items.
</commit_message>
<xml_diff>
--- a/Todo.docx
+++ b/Todo.docx
@@ -6,9 +6,11 @@
       <w:pPr>
         <w:pStyle w:val="Title"/>
       </w:pPr>
+      <w:proofErr w:type="spellStart"/>
       <w:r>
         <w:t>Todo</w:t>
       </w:r>
+      <w:proofErr w:type="spellEnd"/>
     </w:p>
     <w:p>
       <w:pPr>
@@ -22,18 +24,6 @@
         </w:rPr>
         <w:t>General</w:t>
       </w:r>
-    </w:p>
-    <w:p>
-      <w:pPr>
-        <w:pStyle w:val="ListParagraph"/>
-        <w:numPr>
-          <w:ilvl w:val="0"/>
-          <w:numId w:val="1"/>
-        </w:numPr>
-      </w:pPr>
-      <w:r>
-        <w:t>Document and check (with pp) minimum Boost and compiler verisons.</w:t>
-      </w:r>
       <w:bookmarkStart w:id="0" w:name="_GoBack"/>
       <w:bookmarkEnd w:id="0"/>
     </w:p>
@@ -45,62 +35,56 @@
           <w:numId w:val="1"/>
         </w:numPr>
       </w:pPr>
-      <w:r>
-        <w:t>Fix Patcher tests requiring UAC elevation. Embedding an ‘asInvoker’ manifest will stop the compat shims misfiring due to the filename.</w:t>
-      </w:r>
-    </w:p>
-    <w:p>
-      <w:pPr>
-        <w:pStyle w:val="ListParagraph"/>
-        <w:numPr>
-          <w:ilvl w:val="0"/>
-          <w:numId w:val="1"/>
-        </w:numPr>
-      </w:pPr>
-      <w:r>
-        <w:t xml:space="preserve">Use Boost.FunctionTypes in remote function caller to detect calling convention. (Also use TMP to detect number of args </w:t>
-      </w:r>
-      <w:r>
-        <w:t xml:space="preserve">and their types </w:t>
-      </w:r>
-      <w:r>
-        <w:t>etc).</w:t>
-      </w:r>
-    </w:p>
-    <w:p>
-      <w:pPr>
-        <w:pStyle w:val="ListParagraph"/>
-        <w:numPr>
-          <w:ilvl w:val="0"/>
-          <w:numId w:val="1"/>
-        </w:numPr>
-      </w:pPr>
-      <w:r>
-        <w:t>Investigate use of Boost.Container.</w:t>
-      </w:r>
-    </w:p>
-    <w:p>
-      <w:pPr>
-        <w:pStyle w:val="ListParagraph"/>
-        <w:numPr>
-          <w:ilvl w:val="0"/>
-          <w:numId w:val="1"/>
-        </w:numPr>
-      </w:pPr>
-      <w:r>
-        <w:t>Replace enums with virtual functions.</w:t>
-      </w:r>
-    </w:p>
-    <w:p>
-      <w:pPr>
-        <w:pStyle w:val="ListParagraph"/>
-        <w:numPr>
-          <w:ilvl w:val="0"/>
-          <w:numId w:val="1"/>
-        </w:numPr>
-      </w:pPr>
-      <w:r>
-        <w:t>Consider using array in Read over vector if possible (as sizeof(T) is a compile-time constant). Union template for { T obj; char bytes[sizeof(T); } also available.</w:t>
+      <w:proofErr w:type="spellStart"/>
+      <w:r>
+        <w:t>Todo</w:t>
+      </w:r>
+      <w:proofErr w:type="spellEnd"/>
+      <w:r>
+        <w:t xml:space="preserve"> list</w:t>
+      </w:r>
+      <w:r>
+        <w:t>.</w:t>
+      </w:r>
+    </w:p>
+    <w:p>
+      <w:pPr>
+        <w:pStyle w:val="ListParagraph"/>
+        <w:numPr>
+          <w:ilvl w:val="1"/>
+          <w:numId w:val="1"/>
+        </w:numPr>
+      </w:pPr>
+      <w:r>
+        <w:t>Consider porting to Google Code issue tracker.</w:t>
+      </w:r>
+    </w:p>
+    <w:p>
+      <w:pPr>
+        <w:pStyle w:val="ListParagraph"/>
+        <w:numPr>
+          <w:ilvl w:val="0"/>
+          <w:numId w:val="1"/>
+        </w:numPr>
+      </w:pPr>
+      <w:r>
+        <w:t xml:space="preserve">Document and check (with </w:t>
+      </w:r>
+      <w:proofErr w:type="spellStart"/>
+      <w:r>
+        <w:t>pp</w:t>
+      </w:r>
+      <w:proofErr w:type="spellEnd"/>
+      <w:r>
+        <w:t xml:space="preserve">) minimum Boost and compiler </w:t>
+      </w:r>
+      <w:proofErr w:type="spellStart"/>
+      <w:r>
+        <w:t>verisons</w:t>
+      </w:r>
+      <w:proofErr w:type="spellEnd"/>
+      <w:r>
+        <w:t>.</w:t>
       </w:r>
     </w:p>
     <w:p>
@@ -124,38 +108,439 @@
         </w:numPr>
       </w:pPr>
       <w:r>
-        <w:t>Virtual function ‘override’ annotations.</w:t>
-      </w:r>
-    </w:p>
-    <w:p>
-      <w:pPr>
-        <w:pStyle w:val="ListParagraph"/>
-        <w:numPr>
-          <w:ilvl w:val="0"/>
-          <w:numId w:val="1"/>
-        </w:numPr>
-      </w:pPr>
-      <w:r>
-        <w:t>Compile and run under /CLR.</w:t>
-      </w:r>
-    </w:p>
-    <w:p>
-      <w:pPr>
-        <w:pStyle w:val="ListParagraph"/>
-        <w:numPr>
-          <w:ilvl w:val="0"/>
-          <w:numId w:val="1"/>
-        </w:numPr>
-      </w:pPr>
-      <w:r>
-        <w:t>Investigate header only approach.</w:t>
-      </w:r>
-    </w:p>
-    <w:p>
-      <w:pPr>
-        <w:pStyle w:val="ListParagraph"/>
-        <w:numPr>
-          <w:ilvl w:val="0"/>
+        <w:t xml:space="preserve">Document preconditions and </w:t>
+      </w:r>
+      <w:proofErr w:type="spellStart"/>
+      <w:r>
+        <w:t>postconditions</w:t>
+      </w:r>
+      <w:proofErr w:type="spellEnd"/>
+      <w:r>
+        <w:t>.</w:t>
+      </w:r>
+    </w:p>
+    <w:p>
+      <w:pPr>
+        <w:pStyle w:val="ListParagraph"/>
+        <w:numPr>
+          <w:ilvl w:val="0"/>
+          <w:numId w:val="1"/>
+        </w:numPr>
+      </w:pPr>
+      <w:r>
+        <w:t xml:space="preserve">Better </w:t>
+      </w:r>
+      <w:proofErr w:type="gramStart"/>
+      <w:r>
+        <w:t>annotations  (</w:t>
+      </w:r>
+      <w:proofErr w:type="gramEnd"/>
+      <w:r>
+        <w:t xml:space="preserve">warnings, notes, </w:t>
+      </w:r>
+      <w:proofErr w:type="spellStart"/>
+      <w:r>
+        <w:t>etc</w:t>
+      </w:r>
+      <w:proofErr w:type="spellEnd"/>
+      <w:r>
+        <w:t>) in docs.</w:t>
+      </w:r>
+    </w:p>
+    <w:p>
+      <w:pPr>
+        <w:pStyle w:val="ListParagraph"/>
+        <w:numPr>
+          <w:ilvl w:val="0"/>
+          <w:numId w:val="1"/>
+        </w:numPr>
+      </w:pPr>
+      <w:r>
+        <w:t>Check implementation of constructors in derived classes.</w:t>
+      </w:r>
+    </w:p>
+    <w:p>
+      <w:pPr>
+        <w:pStyle w:val="ListParagraph"/>
+        <w:numPr>
+          <w:ilvl w:val="0"/>
+          <w:numId w:val="1"/>
+        </w:numPr>
+      </w:pPr>
+      <w:r>
+        <w:t xml:space="preserve">Use </w:t>
+      </w:r>
+      <w:proofErr w:type="spellStart"/>
+      <w:r>
+        <w:t>Boost.Locale</w:t>
+      </w:r>
+      <w:proofErr w:type="spellEnd"/>
+      <w:r>
+        <w:t xml:space="preserve"> for i18n and l10n support.</w:t>
+      </w:r>
+    </w:p>
+    <w:p>
+      <w:pPr>
+        <w:pStyle w:val="ListParagraph"/>
+        <w:numPr>
+          <w:ilvl w:val="0"/>
+          <w:numId w:val="1"/>
+        </w:numPr>
+      </w:pPr>
+      <w:r>
+        <w:t>Revisit move/copy/</w:t>
+      </w:r>
+      <w:proofErr w:type="spellStart"/>
+      <w:r>
+        <w:t>etc</w:t>
+      </w:r>
+      <w:proofErr w:type="spellEnd"/>
+      <w:r>
+        <w:t xml:space="preserve"> constructors and ensure they are all implemented correctly.</w:t>
+      </w:r>
+    </w:p>
+    <w:p>
+      <w:pPr>
+        <w:pStyle w:val="ListParagraph"/>
+        <w:numPr>
+          <w:ilvl w:val="1"/>
+          <w:numId w:val="1"/>
+        </w:numPr>
+      </w:pPr>
+      <w:r>
+        <w:t xml:space="preserve">Alternatively, only implement them explicitly when required, and document the supported ‘concepts’ in the library docs. </w:t>
+      </w:r>
+      <w:proofErr w:type="spellStart"/>
+      <w:r>
+        <w:t>E.g.CopyConstructible</w:t>
+      </w:r>
+      <w:proofErr w:type="spellEnd"/>
+      <w:r>
+        <w:t xml:space="preserve"> </w:t>
+      </w:r>
+    </w:p>
+    <w:p>
+      <w:pPr>
+        <w:pStyle w:val="ListParagraph"/>
+        <w:numPr>
+          <w:ilvl w:val="0"/>
+          <w:numId w:val="1"/>
+        </w:numPr>
+      </w:pPr>
+      <w:r>
+        <w:t>Compiler feature testing instead of version testing.</w:t>
+      </w:r>
+    </w:p>
+    <w:p>
+      <w:pPr>
+        <w:pStyle w:val="ListParagraph"/>
+        <w:numPr>
+          <w:ilvl w:val="0"/>
+          <w:numId w:val="1"/>
+        </w:numPr>
+      </w:pPr>
+      <w:r>
+        <w:t>Remove hard dependency on Boost and use environmental variables instead.</w:t>
+      </w:r>
+    </w:p>
+    <w:p>
+      <w:pPr>
+        <w:pStyle w:val="ListParagraph"/>
+        <w:numPr>
+          <w:ilvl w:val="1"/>
+          <w:numId w:val="1"/>
+        </w:numPr>
+      </w:pPr>
+      <w:r>
+        <w:t xml:space="preserve">Do the same for other dependencies? Decouples dependencies in cases where projects dependent on </w:t>
+      </w:r>
+      <w:proofErr w:type="spellStart"/>
+      <w:r>
+        <w:t>HadesMem</w:t>
+      </w:r>
+      <w:proofErr w:type="spellEnd"/>
+      <w:r>
+        <w:t xml:space="preserve"> want to use the same dependencies without forcing them to use the version provided by </w:t>
+      </w:r>
+      <w:proofErr w:type="spellStart"/>
+      <w:r>
+        <w:t>HadesMem</w:t>
+      </w:r>
+      <w:proofErr w:type="spellEnd"/>
+      <w:r>
+        <w:t xml:space="preserve"> (</w:t>
+      </w:r>
+      <w:proofErr w:type="spellStart"/>
+      <w:r>
+        <w:t>HadesMem</w:t>
+      </w:r>
+      <w:proofErr w:type="spellEnd"/>
+      <w:r>
+        <w:t xml:space="preserve"> should instead use the version provided by the user, assuming it meets the minimum requirements). </w:t>
+      </w:r>
+    </w:p>
+    <w:p>
+      <w:pPr>
+        <w:pStyle w:val="ListParagraph"/>
+        <w:numPr>
+          <w:ilvl w:val="0"/>
+          <w:numId w:val="1"/>
+        </w:numPr>
+      </w:pPr>
+      <w:r>
+        <w:t>Improve build process.</w:t>
+      </w:r>
+    </w:p>
+    <w:p>
+      <w:pPr>
+        <w:pStyle w:val="ListParagraph"/>
+        <w:numPr>
+          <w:ilvl w:val="0"/>
+          <w:numId w:val="1"/>
+        </w:numPr>
+      </w:pPr>
+      <w:r>
+        <w:t>Investigate s</w:t>
+      </w:r>
+      <w:r>
+        <w:t xml:space="preserve">upport for ICC, </w:t>
+      </w:r>
+      <w:r>
+        <w:t xml:space="preserve">GCC, </w:t>
+      </w:r>
+      <w:r>
+        <w:t>Clang, etc.</w:t>
+      </w:r>
+    </w:p>
+    <w:p>
+      <w:pPr>
+        <w:pStyle w:val="ListParagraph"/>
+        <w:numPr>
+          <w:ilvl w:val="0"/>
+          <w:numId w:val="1"/>
+        </w:numPr>
+      </w:pPr>
+      <w:r>
+        <w:t>Move ‘internal’ code to ‘detail’</w:t>
+      </w:r>
+      <w:r>
+        <w:t xml:space="preserve"> folder/namespace.</w:t>
+      </w:r>
+    </w:p>
+    <w:p>
+      <w:pPr>
+        <w:pStyle w:val="ListParagraph"/>
+        <w:numPr>
+          <w:ilvl w:val="0"/>
+          <w:numId w:val="1"/>
+        </w:numPr>
+      </w:pPr>
+      <w:r>
+        <w:t>Documentation.</w:t>
+      </w:r>
+    </w:p>
+    <w:p>
+      <w:pPr>
+        <w:pStyle w:val="ListParagraph"/>
+        <w:numPr>
+          <w:ilvl w:val="1"/>
+          <w:numId w:val="1"/>
+        </w:numPr>
+      </w:pPr>
+      <w:r>
+        <w:t>Improved and expanded documentation. Add notes,</w:t>
+      </w:r>
+      <w:r>
+        <w:t xml:space="preserve"> </w:t>
+      </w:r>
+      <w:r>
+        <w:t>cautions, symbols, cross-refs, etc.</w:t>
+      </w:r>
+    </w:p>
+    <w:p>
+      <w:pPr>
+        <w:pStyle w:val="ListParagraph"/>
+        <w:numPr>
+          <w:ilvl w:val="1"/>
+          <w:numId w:val="1"/>
+        </w:numPr>
+      </w:pPr>
+      <w:r>
+        <w:t>T</w:t>
+      </w:r>
+      <w:r>
+        <w:t>hreading docs.</w:t>
+      </w:r>
+    </w:p>
+    <w:p>
+      <w:pPr>
+        <w:pStyle w:val="ListParagraph"/>
+        <w:numPr>
+          <w:ilvl w:val="1"/>
+          <w:numId w:val="1"/>
+        </w:numPr>
+      </w:pPr>
+      <w:proofErr w:type="gramStart"/>
+      <w:r>
+        <w:t>E</w:t>
+      </w:r>
+      <w:r>
+        <w:t>xception guarantee</w:t>
+      </w:r>
+      <w:proofErr w:type="gramEnd"/>
+      <w:r>
+        <w:t xml:space="preserve"> docs.</w:t>
+      </w:r>
+    </w:p>
+    <w:p>
+      <w:pPr>
+        <w:pStyle w:val="ListParagraph"/>
+        <w:numPr>
+          <w:ilvl w:val="0"/>
+          <w:numId w:val="1"/>
+        </w:numPr>
+      </w:pPr>
+      <w:r>
+        <w:t xml:space="preserve">Unit tests. </w:t>
+      </w:r>
+    </w:p>
+    <w:p>
+      <w:pPr>
+        <w:pStyle w:val="ListParagraph"/>
+        <w:numPr>
+          <w:ilvl w:val="1"/>
+          <w:numId w:val="1"/>
+        </w:numPr>
+      </w:pPr>
+      <w:r>
+        <w:t>Extra sanity checks to ensure not only that functions return without exception, but also that the returned data is valid. (</w:t>
+      </w:r>
+      <w:proofErr w:type="gramStart"/>
+      <w:r>
+        <w:t>e.g</w:t>
+      </w:r>
+      <w:proofErr w:type="gramEnd"/>
+      <w:r>
+        <w:t xml:space="preserve">. </w:t>
+      </w:r>
+      <w:proofErr w:type="spellStart"/>
+      <w:r>
+        <w:t>GetName</w:t>
+      </w:r>
+      <w:proofErr w:type="spellEnd"/>
+      <w:r>
+        <w:t xml:space="preserve"> in </w:t>
+      </w:r>
+      <w:proofErr w:type="spellStart"/>
+      <w:r>
+        <w:t>ImpThunk</w:t>
+      </w:r>
+      <w:proofErr w:type="spellEnd"/>
+      <w:r>
+        <w:t xml:space="preserve">.) </w:t>
+      </w:r>
+    </w:p>
+    <w:p>
+      <w:pPr>
+        <w:pStyle w:val="ListParagraph"/>
+        <w:numPr>
+          <w:ilvl w:val="1"/>
+          <w:numId w:val="1"/>
+        </w:numPr>
+      </w:pPr>
+      <w:r>
+        <w:t xml:space="preserve">Expand tests to be more thorough and use </w:t>
+      </w:r>
+      <w:proofErr w:type="spellStart"/>
+      <w:r>
+        <w:t>Boost.Test</w:t>
+      </w:r>
+      <w:proofErr w:type="spellEnd"/>
+      <w:r>
+        <w:t xml:space="preserve"> checks such as BOOST_CHECK_NO_THROW, BOOST_CHECK_THROW, BOOST_CHECK_EQUAL_COLLECTION, etc.</w:t>
+      </w:r>
+    </w:p>
+    <w:p>
+      <w:pPr>
+        <w:pStyle w:val="ListParagraph"/>
+        <w:numPr>
+          <w:ilvl w:val="1"/>
+          <w:numId w:val="1"/>
+        </w:numPr>
+      </w:pPr>
+      <w:r>
+        <w:t xml:space="preserve">Extra tests on library usage that should fail to compile (because of static assertions, type traits, </w:t>
+      </w:r>
+      <w:proofErr w:type="spellStart"/>
+      <w:r>
+        <w:t>etc</w:t>
+      </w:r>
+      <w:proofErr w:type="spellEnd"/>
+      <w:r>
+        <w:t xml:space="preserve">). Needed to ensure library misuse is not ‘possible’. </w:t>
+      </w:r>
+    </w:p>
+    <w:p>
+      <w:pPr>
+        <w:pStyle w:val="ListParagraph"/>
+        <w:numPr>
+          <w:ilvl w:val="0"/>
+          <w:numId w:val="1"/>
+        </w:numPr>
+      </w:pPr>
+      <w:r>
+        <w:t>Examples.</w:t>
+      </w:r>
+    </w:p>
+    <w:p>
+      <w:pPr>
+        <w:pStyle w:val="ListParagraph"/>
+        <w:numPr>
+          <w:ilvl w:val="1"/>
+          <w:numId w:val="1"/>
+        </w:numPr>
+      </w:pPr>
+      <w:r>
+        <w:t>All components.</w:t>
+      </w:r>
+    </w:p>
+    <w:p>
+      <w:pPr>
+        <w:pStyle w:val="ListParagraph"/>
+        <w:numPr>
+          <w:ilvl w:val="1"/>
+          <w:numId w:val="1"/>
+        </w:numPr>
+      </w:pPr>
+      <w:proofErr w:type="spellStart"/>
+      <w:r>
+        <w:t>Cleanup</w:t>
+      </w:r>
+      <w:proofErr w:type="spellEnd"/>
+      <w:r>
+        <w:t xml:space="preserve"> and in-source documentation.</w:t>
+      </w:r>
+    </w:p>
+    <w:p>
+      <w:pPr>
+        <w:pStyle w:val="ListParagraph"/>
+        <w:numPr>
+          <w:ilvl w:val="0"/>
+          <w:numId w:val="1"/>
+        </w:numPr>
+      </w:pPr>
+      <w:r>
+        <w:t>Improve quality of existing code.</w:t>
+      </w:r>
+      <w:r>
+        <w:t xml:space="preserve"> </w:t>
+      </w:r>
+    </w:p>
+    <w:p>
+      <w:pPr>
+        <w:pStyle w:val="ListParagraph"/>
+        <w:numPr>
+          <w:ilvl w:val="1"/>
           <w:numId w:val="1"/>
         </w:numPr>
       </w:pPr>
@@ -167,47 +552,12 @@
       <w:pPr>
         <w:pStyle w:val="ListParagraph"/>
         <w:numPr>
-          <w:ilvl w:val="0"/>
-          <w:numId w:val="1"/>
-        </w:numPr>
-      </w:pPr>
-      <w:r>
-        <w:t>Use ATL where appropriate.</w:t>
-      </w:r>
-    </w:p>
-    <w:p>
-      <w:pPr>
-        <w:pStyle w:val="ListParagraph"/>
-        <w:numPr>
-          <w:ilvl w:val="0"/>
-          <w:numId w:val="1"/>
-        </w:numPr>
-      </w:pPr>
-      <w:r>
-        <w:t>Document preconditions and postconditions.</w:t>
-      </w:r>
-    </w:p>
-    <w:p>
-      <w:pPr>
-        <w:pStyle w:val="ListParagraph"/>
-        <w:numPr>
-          <w:ilvl w:val="0"/>
-          <w:numId w:val="1"/>
-        </w:numPr>
-      </w:pPr>
-      <w:r>
-        <w:t>SAL annotations.</w:t>
-      </w:r>
-    </w:p>
-    <w:p>
-      <w:pPr>
-        <w:pStyle w:val="ListParagraph"/>
-        <w:numPr>
-          <w:ilvl w:val="0"/>
-          <w:numId w:val="1"/>
-        </w:numPr>
-      </w:pPr>
-      <w:r>
+          <w:ilvl w:val="1"/>
+          <w:numId w:val="1"/>
+        </w:numPr>
+      </w:pPr>
+      <w:r>
+        <w:lastRenderedPageBreak/>
         <w:t>Change equality comparison style in code to put constants on the left hand side.</w:t>
       </w:r>
     </w:p>
@@ -215,204 +565,582 @@
       <w:pPr>
         <w:pStyle w:val="ListParagraph"/>
         <w:numPr>
-          <w:ilvl w:val="0"/>
-          <w:numId w:val="1"/>
-        </w:numPr>
-      </w:pPr>
-      <w:r>
-        <w:t>Better annotations  (warnings, notes, etc) in docs.</w:t>
-      </w:r>
-    </w:p>
-    <w:p>
-      <w:pPr>
-        <w:pStyle w:val="ListParagraph"/>
-        <w:numPr>
-          <w:ilvl w:val="0"/>
-          <w:numId w:val="1"/>
-        </w:numPr>
-      </w:pPr>
-      <w:r>
-        <w:t>Use Boost.Move for move support?</w:t>
-      </w:r>
-    </w:p>
-    <w:p>
-      <w:pPr>
-        <w:pStyle w:val="ListParagraph"/>
-        <w:numPr>
-          <w:ilvl w:val="0"/>
-          <w:numId w:val="1"/>
-        </w:numPr>
-      </w:pPr>
-      <w:r>
-        <w:t>Check implementation of constructors in derived classes.</w:t>
-      </w:r>
-    </w:p>
-    <w:p>
-      <w:pPr>
-        <w:pStyle w:val="ListParagraph"/>
-        <w:numPr>
-          <w:ilvl w:val="0"/>
-          <w:numId w:val="1"/>
-        </w:numPr>
-      </w:pPr>
-      <w:r>
-        <w:t>Use Boost.Locale for i18n and l10n support.</w:t>
-      </w:r>
-    </w:p>
-    <w:p>
-      <w:pPr>
-        <w:pStyle w:val="ListParagraph"/>
-        <w:numPr>
-          <w:ilvl w:val="0"/>
-          <w:numId w:val="1"/>
-        </w:numPr>
-      </w:pPr>
-      <w:r>
-        <w:t>Consider basic base hook.</w:t>
-      </w:r>
-    </w:p>
-    <w:p>
-      <w:pPr>
-        <w:pStyle w:val="ListParagraph"/>
-        <w:numPr>
-          <w:ilvl w:val="0"/>
-          <w:numId w:val="1"/>
-        </w:numPr>
-      </w:pPr>
-      <w:r>
-        <w:t>Consider moving to a DVCS.</w:t>
-      </w:r>
-    </w:p>
-    <w:p>
-      <w:pPr>
-        <w:pStyle w:val="ListParagraph"/>
-        <w:numPr>
-          <w:ilvl w:val="0"/>
-          <w:numId w:val="1"/>
-        </w:numPr>
-      </w:pPr>
-      <w:r>
-        <w:t>Revisit move/copy/etc constructors and ensure they are all implemented correctly.</w:t>
-      </w:r>
-    </w:p>
-    <w:p>
-      <w:pPr>
-        <w:pStyle w:val="ListParagraph"/>
-        <w:numPr>
-          <w:ilvl w:val="1"/>
-          <w:numId w:val="1"/>
-        </w:numPr>
-      </w:pPr>
-      <w:r>
-        <w:t xml:space="preserve">Alternatively, only implement them explicitly when required, and document the supported ‘concepts’ in the library docs. E.g.CopyConstructible </w:t>
-      </w:r>
-    </w:p>
-    <w:p>
-      <w:pPr>
-        <w:pStyle w:val="ListParagraph"/>
-        <w:numPr>
-          <w:ilvl w:val="0"/>
-          <w:numId w:val="1"/>
-        </w:numPr>
-      </w:pPr>
-      <w:r>
-        <w:t>Compiler feature testing instead of version testing.</w:t>
-      </w:r>
-    </w:p>
-    <w:p>
-      <w:pPr>
-        <w:pStyle w:val="ListParagraph"/>
-        <w:numPr>
-          <w:ilvl w:val="0"/>
+          <w:ilvl w:val="1"/>
+          <w:numId w:val="1"/>
+        </w:numPr>
+      </w:pPr>
+      <w:r>
+        <w:t>Follow (mostly) Google C++ Style Guide, LLVM Style Guide, Chromium Style Guide, etc.</w:t>
+      </w:r>
+    </w:p>
+    <w:p>
+      <w:pPr>
+        <w:pStyle w:val="ListParagraph"/>
+        <w:numPr>
+          <w:ilvl w:val="1"/>
+          <w:numId w:val="1"/>
+        </w:numPr>
+      </w:pPr>
+      <w:r>
+        <w:t xml:space="preserve">Virtual </w:t>
+      </w:r>
+      <w:proofErr w:type="gramStart"/>
+      <w:r>
+        <w:t>function ‘override</w:t>
+      </w:r>
+      <w:proofErr w:type="gramEnd"/>
+      <w:r>
+        <w:t>’ annotations.</w:t>
+      </w:r>
+    </w:p>
+    <w:p>
+      <w:pPr>
+        <w:pStyle w:val="ListParagraph"/>
+        <w:numPr>
+          <w:ilvl w:val="1"/>
+          <w:numId w:val="1"/>
+        </w:numPr>
+      </w:pPr>
+      <w:r>
+        <w:t xml:space="preserve">Replace </w:t>
+      </w:r>
+      <w:proofErr w:type="spellStart"/>
+      <w:r>
+        <w:t>enums</w:t>
+      </w:r>
+      <w:proofErr w:type="spellEnd"/>
+      <w:r>
+        <w:t xml:space="preserve"> with virtual functions.</w:t>
+      </w:r>
+    </w:p>
+    <w:p>
+      <w:pPr>
+        <w:pStyle w:val="ListParagraph"/>
+        <w:numPr>
+          <w:ilvl w:val="1"/>
+          <w:numId w:val="1"/>
+        </w:numPr>
+      </w:pPr>
+      <w:r>
+        <w:t xml:space="preserve">Check default constructability </w:t>
+      </w:r>
+      <w:proofErr w:type="spellStart"/>
+      <w:r>
+        <w:t>etc</w:t>
+      </w:r>
+      <w:proofErr w:type="spellEnd"/>
+      <w:r>
+        <w:t xml:space="preserve"> in templates and add static asserts.</w:t>
+      </w:r>
+    </w:p>
+    <w:p>
+      <w:pPr>
+        <w:pStyle w:val="ListParagraph"/>
+        <w:numPr>
+          <w:ilvl w:val="1"/>
+          <w:numId w:val="1"/>
+        </w:numPr>
+      </w:pPr>
+      <w:r>
+        <w:t xml:space="preserve">Improve exception-safety guarantees. (Rollback support </w:t>
+      </w:r>
+      <w:proofErr w:type="spellStart"/>
+      <w:r>
+        <w:t>etc</w:t>
+      </w:r>
+      <w:proofErr w:type="spellEnd"/>
+      <w:r>
+        <w:t>)</w:t>
+      </w:r>
+    </w:p>
+    <w:p>
+      <w:pPr>
+        <w:pStyle w:val="ListParagraph"/>
+        <w:numPr>
+          <w:ilvl w:val="1"/>
+          <w:numId w:val="1"/>
+        </w:numPr>
+      </w:pPr>
+      <w:r>
+        <w:t>Improve thread-safety guarantees and threading model.</w:t>
+      </w:r>
+    </w:p>
+    <w:p>
+      <w:pPr>
+        <w:pStyle w:val="ListParagraph"/>
+        <w:numPr>
+          <w:ilvl w:val="1"/>
           <w:numId w:val="1"/>
         </w:numPr>
       </w:pPr>
       <w:r>
         <w:t xml:space="preserve">Investigate </w:t>
       </w:r>
-      <w:r>
-        <w:t>C++03 support.</w:t>
-      </w:r>
-    </w:p>
-    <w:p>
-      <w:pPr>
-        <w:pStyle w:val="ListParagraph"/>
-        <w:numPr>
-          <w:ilvl w:val="0"/>
-          <w:numId w:val="1"/>
-        </w:numPr>
-      </w:pPr>
-      <w:r>
-        <w:t>Remove hard dependency on Boost and use environmental variables instead.</w:t>
-      </w:r>
-    </w:p>
-    <w:p>
-      <w:pPr>
-        <w:pStyle w:val="ListParagraph"/>
-        <w:numPr>
-          <w:ilvl w:val="1"/>
-          <w:numId w:val="1"/>
-        </w:numPr>
-      </w:pPr>
-      <w:r>
-        <w:t xml:space="preserve">Do the same for other dependencies? Decouples dependencies in cases where projects dependent on HadesMem want to use the same dependencies without forcing them to use the version provided by HadesMem (HadesMem should instead use the version provided by the user, assuming it meets the minimum requirements). </w:t>
-      </w:r>
-    </w:p>
-    <w:p>
-      <w:pPr>
-        <w:pStyle w:val="ListParagraph"/>
-        <w:numPr>
-          <w:ilvl w:val="0"/>
-          <w:numId w:val="1"/>
-        </w:numPr>
-      </w:pPr>
-      <w:r>
-        <w:t>Improve build process.</w:t>
-      </w:r>
-    </w:p>
-    <w:p>
-      <w:pPr>
-        <w:pStyle w:val="ListParagraph"/>
-        <w:numPr>
-          <w:ilvl w:val="0"/>
-          <w:numId w:val="1"/>
-        </w:numPr>
-      </w:pPr>
-      <w:r>
-        <w:t>Develop v1 and v2 side-by-side with namespace/pre-processor separation.</w:t>
-      </w:r>
-    </w:p>
-    <w:p>
-      <w:pPr>
-        <w:pStyle w:val="ListParagraph"/>
-        <w:numPr>
-          <w:ilvl w:val="0"/>
-          <w:numId w:val="1"/>
-        </w:numPr>
-      </w:pPr>
-      <w:r>
-        <w:t>Investigate o</w:t>
-      </w:r>
-      <w:r>
-        <w:t>lder compiler support.</w:t>
-      </w:r>
-    </w:p>
-    <w:p>
-      <w:pPr>
-        <w:pStyle w:val="ListParagraph"/>
-        <w:numPr>
-          <w:ilvl w:val="0"/>
-          <w:numId w:val="1"/>
-        </w:numPr>
-      </w:pPr>
-      <w:r>
-        <w:t xml:space="preserve">Check default </w:t>
-      </w:r>
-      <w:r>
-        <w:t>constructability</w:t>
-      </w:r>
-      <w:r>
-        <w:t xml:space="preserve"> etc in templates and add static asserts.</w:t>
+      <w:proofErr w:type="spellStart"/>
+      <w:r>
+        <w:t>Boost.Exception’s</w:t>
+      </w:r>
+      <w:proofErr w:type="spellEnd"/>
+      <w:r>
+        <w:t xml:space="preserve"> support for multiple exception info objects which share the same tag type, and how to ‘extract’ them at the catch site. Potentially rewrite some exceptions which use multiple ‘</w:t>
+      </w:r>
+      <w:proofErr w:type="spellStart"/>
+      <w:r>
+        <w:t>ErrorCodeWin</w:t>
+      </w:r>
+      <w:proofErr w:type="spellEnd"/>
+      <w:r>
+        <w:t>’ objects to use unique tags instead.</w:t>
+      </w:r>
+    </w:p>
+    <w:p>
+      <w:pPr>
+        <w:pStyle w:val="ListParagraph"/>
+        <w:numPr>
+          <w:ilvl w:val="1"/>
+          <w:numId w:val="1"/>
+        </w:numPr>
+      </w:pPr>
+      <w:r>
+        <w:t>Proper localization and internationalization support/framework.</w:t>
+      </w:r>
+    </w:p>
+    <w:p>
+      <w:pPr>
+        <w:pStyle w:val="ListParagraph"/>
+        <w:numPr>
+          <w:ilvl w:val="1"/>
+          <w:numId w:val="1"/>
+        </w:numPr>
+      </w:pPr>
+      <w:r>
+        <w:t xml:space="preserve">Consider moving from UTF-16 </w:t>
+      </w:r>
+      <w:r>
+        <w:t>internally</w:t>
+      </w:r>
+      <w:r>
+        <w:t xml:space="preserve"> to UTF-8, and only using UTF-16 at API boundaries. If implemented, all files and other IO should be in UTF-8.</w:t>
+      </w:r>
+    </w:p>
+    <w:p>
+      <w:pPr>
+        <w:pStyle w:val="ListParagraph"/>
+        <w:numPr>
+          <w:ilvl w:val="1"/>
+          <w:numId w:val="1"/>
+        </w:numPr>
+      </w:pPr>
+      <w:r>
+        <w:t>Template concept checking and improved error messages.</w:t>
+      </w:r>
+    </w:p>
+    <w:p>
+      <w:pPr>
+        <w:pStyle w:val="ListParagraph"/>
+        <w:numPr>
+          <w:ilvl w:val="1"/>
+          <w:numId w:val="1"/>
+        </w:numPr>
+      </w:pPr>
+      <w:r>
+        <w:t xml:space="preserve">Compile time checks to ensure MSVC, </w:t>
+      </w:r>
+      <w:r>
+        <w:t xml:space="preserve">GCC, </w:t>
+      </w:r>
+      <w:r>
+        <w:t xml:space="preserve">Boost, </w:t>
+      </w:r>
+      <w:proofErr w:type="spellStart"/>
+      <w:r>
+        <w:t>etc</w:t>
+      </w:r>
+      <w:proofErr w:type="spellEnd"/>
+      <w:r>
+        <w:t xml:space="preserve"> meet the minimum </w:t>
+      </w:r>
+      <w:proofErr w:type="gramStart"/>
+      <w:r>
+        <w:t>requirements</w:t>
+      </w:r>
+      <w:proofErr w:type="gramEnd"/>
+      <w:r>
+        <w:t>.</w:t>
+      </w:r>
+    </w:p>
+    <w:p>
+      <w:pPr>
+        <w:pStyle w:val="ListParagraph"/>
+        <w:numPr>
+          <w:ilvl w:val="1"/>
+          <w:numId w:val="1"/>
+        </w:numPr>
+      </w:pPr>
+      <w:r>
+        <w:t xml:space="preserve">Value-type style uniform initialization (e.g. </w:t>
+      </w:r>
+      <w:proofErr w:type="spellStart"/>
+      <w:r>
+        <w:t>std</w:t>
+      </w:r>
+      <w:proofErr w:type="spellEnd"/>
+      <w:r>
+        <w:t xml:space="preserve">::set&lt;T&gt; = </w:t>
+      </w:r>
+      <w:proofErr w:type="spellStart"/>
+      <w:proofErr w:type="gramStart"/>
+      <w:r>
+        <w:t>GetT</w:t>
+      </w:r>
+      <w:proofErr w:type="spellEnd"/>
+      <w:r>
+        <w:t>(</w:t>
+      </w:r>
+      <w:proofErr w:type="gramEnd"/>
+      <w:r>
+        <w:t>)).</w:t>
+      </w:r>
+    </w:p>
+    <w:p>
+      <w:pPr>
+        <w:pStyle w:val="ListParagraph"/>
+        <w:numPr>
+          <w:ilvl w:val="1"/>
+          <w:numId w:val="1"/>
+        </w:numPr>
+      </w:pPr>
+      <w:r>
+        <w:t>Assertions where appropriate</w:t>
+      </w:r>
+      <w:r>
+        <w:t xml:space="preserve"> (for ‘impossible’ </w:t>
+      </w:r>
+      <w:r>
+        <w:t xml:space="preserve">or rare </w:t>
+      </w:r>
+      <w:r>
+        <w:t>cases).</w:t>
+      </w:r>
+    </w:p>
+    <w:p>
+      <w:pPr>
+        <w:pStyle w:val="ListParagraph"/>
+        <w:numPr>
+          <w:ilvl w:val="2"/>
+          <w:numId w:val="1"/>
+        </w:numPr>
+      </w:pPr>
+      <w:r>
+        <w:t>Especially check fo</w:t>
+      </w:r>
+      <w:r>
+        <w:t>r things like integer overflows that would otherwise be hard to debug.</w:t>
+      </w:r>
+    </w:p>
+    <w:p>
+      <w:pPr>
+        <w:pStyle w:val="ListParagraph"/>
+        <w:numPr>
+          <w:ilvl w:val="1"/>
+          <w:numId w:val="1"/>
+        </w:numPr>
+      </w:pPr>
+      <w:r>
+        <w:t xml:space="preserve">Support swapping where appropriate (and use </w:t>
+      </w:r>
+      <w:r>
+        <w:t>to simplify</w:t>
+      </w:r>
+      <w:r>
+        <w:t xml:space="preserve"> operator=</w:t>
+      </w:r>
+      <w:r>
+        <w:t xml:space="preserve"> if possible</w:t>
+      </w:r>
+      <w:r>
+        <w:t>).</w:t>
+      </w:r>
+    </w:p>
+    <w:p>
+      <w:pPr>
+        <w:pStyle w:val="ListParagraph"/>
+        <w:numPr>
+          <w:ilvl w:val="1"/>
+          <w:numId w:val="1"/>
+        </w:numPr>
+      </w:pPr>
+      <w:r>
+        <w:t>Support extra operator overloads where appropriate (such as &lt; or &gt; on Module to make it closer to the built in HMODULE type).</w:t>
+      </w:r>
+    </w:p>
+    <w:p>
+      <w:pPr>
+        <w:pStyle w:val="ListParagraph"/>
+        <w:numPr>
+          <w:ilvl w:val="1"/>
+          <w:numId w:val="1"/>
+        </w:numPr>
+      </w:pPr>
+      <w:r>
+        <w:t>Support perfect forwarding where appropriate.</w:t>
+      </w:r>
+      <w:r>
+        <w:t xml:space="preserve"> </w:t>
+      </w:r>
+    </w:p>
+    <w:p>
+      <w:pPr>
+        <w:pStyle w:val="ListParagraph"/>
+        <w:numPr>
+          <w:ilvl w:val="1"/>
+          <w:numId w:val="1"/>
+        </w:numPr>
+      </w:pPr>
+      <w:r>
+        <w:t xml:space="preserve">Fix conversion to </w:t>
+      </w:r>
+      <w:proofErr w:type="spellStart"/>
+      <w:r>
+        <w:t>bool</w:t>
+      </w:r>
+      <w:proofErr w:type="spellEnd"/>
+      <w:r>
+        <w:t xml:space="preserve"> in classes (e.g. </w:t>
+      </w:r>
+      <w:proofErr w:type="spellStart"/>
+      <w:r>
+        <w:t>EnsureCleanup</w:t>
+      </w:r>
+      <w:proofErr w:type="spellEnd"/>
+      <w:r>
+        <w:t xml:space="preserve">) to use an unspecified </w:t>
+      </w:r>
+      <w:proofErr w:type="spellStart"/>
+      <w:r>
+        <w:t>bool</w:t>
+      </w:r>
+      <w:proofErr w:type="spellEnd"/>
+      <w:r>
+        <w:t xml:space="preserve"> type and prevent implicit conversion to </w:t>
+      </w:r>
+      <w:proofErr w:type="spellStart"/>
+      <w:r>
+        <w:t>int</w:t>
+      </w:r>
+      <w:proofErr w:type="spellEnd"/>
+      <w:r>
+        <w:t xml:space="preserve">, and also to remove the reliance on </w:t>
+      </w:r>
+      <w:proofErr w:type="spellStart"/>
+      <w:proofErr w:type="gramStart"/>
+      <w:r>
+        <w:t>HandleType’s</w:t>
+      </w:r>
+      <w:proofErr w:type="spellEnd"/>
+      <w:r>
+        <w:t xml:space="preserve">  implicit</w:t>
+      </w:r>
+      <w:proofErr w:type="gramEnd"/>
+      <w:r>
+        <w:t xml:space="preserve"> conversion to </w:t>
+      </w:r>
+      <w:proofErr w:type="spellStart"/>
+      <w:r>
+        <w:t>bool</w:t>
+      </w:r>
+      <w:proofErr w:type="spellEnd"/>
+      <w:r>
+        <w:t>, which we cannot guarantee.</w:t>
+      </w:r>
+    </w:p>
+    <w:p>
+      <w:pPr>
+        <w:pStyle w:val="ListParagraph"/>
+        <w:numPr>
+          <w:ilvl w:val="1"/>
+          <w:numId w:val="1"/>
+        </w:numPr>
+      </w:pPr>
+      <w:proofErr w:type="spellStart"/>
+      <w:r>
+        <w:t>Const</w:t>
+      </w:r>
+      <w:proofErr w:type="spellEnd"/>
+      <w:r>
+        <w:t xml:space="preserve"> correctness.</w:t>
+      </w:r>
+    </w:p>
+    <w:p>
+      <w:pPr>
+        <w:pStyle w:val="ListParagraph"/>
+        <w:numPr>
+          <w:ilvl w:val="1"/>
+          <w:numId w:val="1"/>
+        </w:numPr>
+      </w:pPr>
+      <w:r>
+        <w:t>Clean up APIs returning pairs/tuples/</w:t>
+      </w:r>
+      <w:proofErr w:type="spellStart"/>
+      <w:r>
+        <w:t>etc</w:t>
+      </w:r>
+      <w:proofErr w:type="spellEnd"/>
+      <w:r>
+        <w:t xml:space="preserve"> to return objects with named fields and/or getters.</w:t>
+      </w:r>
+    </w:p>
+    <w:p>
+      <w:pPr>
+        <w:pStyle w:val="ListParagraph"/>
+        <w:numPr>
+          <w:ilvl w:val="1"/>
+          <w:numId w:val="1"/>
+        </w:numPr>
+      </w:pPr>
+      <w:r>
+        <w:t>Review and ‘rewrite’ in-code documentation/comments.</w:t>
+      </w:r>
+    </w:p>
+    <w:p>
+      <w:pPr>
+        <w:pStyle w:val="ListParagraph"/>
+        <w:numPr>
+          <w:ilvl w:val="1"/>
+          <w:numId w:val="1"/>
+        </w:numPr>
+      </w:pPr>
+      <w:r>
+        <w:t xml:space="preserve">Tests for remaining ‘detail’ components such as </w:t>
+      </w:r>
+      <w:proofErr w:type="spellStart"/>
+      <w:r>
+        <w:t>EnsureCleanup</w:t>
+      </w:r>
+      <w:proofErr w:type="spellEnd"/>
+      <w:r>
+        <w:t xml:space="preserve">, </w:t>
+      </w:r>
+      <w:proofErr w:type="spellStart"/>
+      <w:r>
+        <w:t>StringBuffer</w:t>
+      </w:r>
+      <w:proofErr w:type="spellEnd"/>
+      <w:r>
+        <w:t>, etc.</w:t>
+      </w:r>
+    </w:p>
+    <w:p>
+      <w:pPr>
+        <w:pStyle w:val="ListParagraph"/>
+        <w:numPr>
+          <w:ilvl w:val="1"/>
+          <w:numId w:val="1"/>
+        </w:numPr>
+      </w:pPr>
+      <w:r>
+        <w:t>Investigate support for optional error reporting via error codes to avoid littering code with try-catch blocks in certain scenarios.</w:t>
+      </w:r>
+    </w:p>
+    <w:p>
+      <w:pPr>
+        <w:pStyle w:val="ListParagraph"/>
+        <w:numPr>
+          <w:ilvl w:val="1"/>
+          <w:numId w:val="1"/>
+        </w:numPr>
+      </w:pPr>
+      <w:r>
+        <w:t xml:space="preserve">Improve API </w:t>
+      </w:r>
+      <w:proofErr w:type="spellStart"/>
+      <w:r>
+        <w:t>genericity</w:t>
+      </w:r>
+      <w:proofErr w:type="spellEnd"/>
+      <w:r>
+        <w:t>.</w:t>
+      </w:r>
+    </w:p>
+    <w:p>
+      <w:pPr>
+        <w:pStyle w:val="ListParagraph"/>
+        <w:numPr>
+          <w:ilvl w:val="2"/>
+          <w:numId w:val="1"/>
+        </w:numPr>
+      </w:pPr>
+      <w:r>
+        <w:t>Instead of taking or returning a vector&lt;T&gt;, instead use a C&lt;T&gt; where ‘C’ is a template parameter representing an arbitrary container.</w:t>
+      </w:r>
+    </w:p>
+    <w:p>
+      <w:pPr>
+        <w:pStyle w:val="ListParagraph"/>
+        <w:numPr>
+          <w:ilvl w:val="2"/>
+          <w:numId w:val="1"/>
+        </w:numPr>
+      </w:pPr>
+      <w:r>
+        <w:t>Use ‘ranges’ over direct containers where possible.</w:t>
+      </w:r>
+    </w:p>
+    <w:p>
+      <w:pPr>
+        <w:pStyle w:val="ListParagraph"/>
+        <w:numPr>
+          <w:ilvl w:val="0"/>
+          <w:numId w:val="1"/>
+        </w:numPr>
+      </w:pPr>
+      <w:r>
+        <w:t>Reduce compile time.</w:t>
+      </w:r>
+    </w:p>
+    <w:p>
+      <w:pPr>
+        <w:pStyle w:val="ListParagraph"/>
+        <w:numPr>
+          <w:ilvl w:val="1"/>
+          <w:numId w:val="1"/>
+        </w:numPr>
+      </w:pPr>
+      <w:r>
+        <w:t>Reduce include dependencies.</w:t>
+      </w:r>
+    </w:p>
+    <w:p>
+      <w:pPr>
+        <w:pStyle w:val="ListParagraph"/>
+        <w:numPr>
+          <w:ilvl w:val="2"/>
+          <w:numId w:val="1"/>
+        </w:numPr>
+      </w:pPr>
+      <w:r>
+        <w:t>Pointer-to-</w:t>
+      </w:r>
+      <w:proofErr w:type="spellStart"/>
+      <w:r>
+        <w:t>impl</w:t>
+      </w:r>
+      <w:proofErr w:type="spellEnd"/>
+      <w:r>
+        <w:t xml:space="preserve"> idiom.</w:t>
+      </w:r>
+    </w:p>
+    <w:p>
+      <w:pPr>
+        <w:pStyle w:val="ListParagraph"/>
+        <w:numPr>
+          <w:ilvl w:val="1"/>
+          <w:numId w:val="1"/>
+        </w:numPr>
+      </w:pPr>
+      <w:r>
+        <w:t>Decouple components if possible.</w:t>
       </w:r>
     </w:p>
     <w:p>
@@ -425,755 +1153,40 @@
       </w:pPr>
       <w:r>
         <w:lastRenderedPageBreak/>
-        <w:t>Investigate s</w:t>
-      </w:r>
-      <w:r>
-        <w:t xml:space="preserve">upport for ICC, </w:t>
-      </w:r>
-      <w:r>
-        <w:t xml:space="preserve">GCC, </w:t>
-      </w:r>
-      <w:r>
-        <w:t>Clang, etc.</w:t>
-      </w:r>
-    </w:p>
-    <w:p>
-      <w:pPr>
-        <w:pStyle w:val="ListParagraph"/>
-        <w:numPr>
-          <w:ilvl w:val="1"/>
-          <w:numId w:val="1"/>
-        </w:numPr>
-      </w:pPr>
-      <w:r>
-        <w:t>On the other hand, consider dropping GCC and Clang support, as the MinGW-w64 project is currently far too unreliable.</w:t>
-      </w:r>
-    </w:p>
-    <w:p>
-      <w:pPr>
-        <w:pStyle w:val="ListParagraph"/>
-        <w:numPr>
-          <w:ilvl w:val="1"/>
-          <w:numId w:val="1"/>
-        </w:numPr>
-      </w:pPr>
-      <w:r>
-        <w:t>This would make using VS as the build environment a lot easier, and all known users are using MSVC anyway…</w:t>
-      </w:r>
-    </w:p>
-    <w:p>
-      <w:pPr>
-        <w:pStyle w:val="ListParagraph"/>
-        <w:numPr>
-          <w:ilvl w:val="1"/>
-          <w:numId w:val="1"/>
-        </w:numPr>
-      </w:pPr>
-      <w:r>
-        <w:t>Investigate MSBuild scripts for experimental GCC/Clang/etc compatibility.</w:t>
-      </w:r>
-    </w:p>
-    <w:p>
-      <w:pPr>
-        <w:pStyle w:val="ListParagraph"/>
-        <w:numPr>
-          <w:ilvl w:val="0"/>
-          <w:numId w:val="1"/>
-        </w:numPr>
-      </w:pPr>
-      <w:r>
-        <w:t>Move ‘internal’ code to ‘detail’</w:t>
-      </w:r>
-      <w:r>
-        <w:t xml:space="preserve"> folder/namespace.</w:t>
-      </w:r>
-    </w:p>
-    <w:p>
-      <w:pPr>
-        <w:pStyle w:val="ListParagraph"/>
-        <w:numPr>
-          <w:ilvl w:val="0"/>
-          <w:numId w:val="1"/>
-        </w:numPr>
-      </w:pPr>
-      <w:r>
-        <w:t>Documentation.</w:t>
-      </w:r>
-    </w:p>
-    <w:p>
-      <w:pPr>
-        <w:pStyle w:val="ListParagraph"/>
-        <w:numPr>
-          <w:ilvl w:val="1"/>
-          <w:numId w:val="1"/>
-        </w:numPr>
-      </w:pPr>
-      <w:r>
-        <w:t>Improved and expanded documentation. Add notes,</w:t>
+        <w:t xml:space="preserve">Performance improvements in potential bottlenecks (e.g. Iterators, Scanner, </w:t>
+      </w:r>
+      <w:proofErr w:type="spellStart"/>
+      <w:r>
+        <w:t>PeLib</w:t>
+      </w:r>
+      <w:proofErr w:type="spellEnd"/>
+      <w:r>
+        <w:t>,</w:t>
       </w:r>
       <w:r>
         <w:t xml:space="preserve"> </w:t>
       </w:r>
-      <w:r>
-        <w:t>cautions, symbols, cross-refs, etc.</w:t>
-      </w:r>
-    </w:p>
-    <w:p>
-      <w:pPr>
-        <w:pStyle w:val="ListParagraph"/>
-        <w:numPr>
-          <w:ilvl w:val="1"/>
-          <w:numId w:val="1"/>
-        </w:numPr>
-      </w:pPr>
-      <w:r>
-        <w:t>T</w:t>
-      </w:r>
-      <w:r>
-        <w:t>hreading docs.</w:t>
-      </w:r>
-    </w:p>
-    <w:p>
-      <w:pPr>
-        <w:pStyle w:val="ListParagraph"/>
-        <w:numPr>
-          <w:ilvl w:val="1"/>
-          <w:numId w:val="1"/>
-        </w:numPr>
-      </w:pPr>
-      <w:r>
-        <w:t>E</w:t>
-      </w:r>
-      <w:r>
-        <w:t>xception guarantee docs.</w:t>
-      </w:r>
-    </w:p>
-    <w:p>
-      <w:pPr>
-        <w:pStyle w:val="ListParagraph"/>
-        <w:numPr>
-          <w:ilvl w:val="0"/>
-          <w:numId w:val="1"/>
-        </w:numPr>
-      </w:pPr>
-      <w:r>
-        <w:t xml:space="preserve">Unit tests. </w:t>
-      </w:r>
-    </w:p>
-    <w:p>
-      <w:pPr>
-        <w:pStyle w:val="ListParagraph"/>
-        <w:numPr>
-          <w:ilvl w:val="1"/>
-          <w:numId w:val="1"/>
-        </w:numPr>
-      </w:pPr>
-      <w:r>
-        <w:t xml:space="preserve">Extra sanity checks to ensure not only that functions return without exception, but also that the returned data is valid. (e.g. GetName in ImpThunk.) </w:t>
-      </w:r>
-    </w:p>
-    <w:p>
-      <w:pPr>
-        <w:pStyle w:val="ListParagraph"/>
-        <w:numPr>
-          <w:ilvl w:val="1"/>
-          <w:numId w:val="1"/>
-        </w:numPr>
-      </w:pPr>
-      <w:r>
-        <w:t>Expand tests to be more thorough and use Boost.Test checks such as BOOST_CHECK_NO_THROW, BOOST_CHECK_THROW, BOOST_CHECK_EQUAL_COLLECTION, etc.</w:t>
-      </w:r>
-    </w:p>
-    <w:p>
-      <w:pPr>
-        <w:pStyle w:val="ListParagraph"/>
-        <w:numPr>
-          <w:ilvl w:val="1"/>
-          <w:numId w:val="1"/>
-        </w:numPr>
-      </w:pPr>
-      <w:r>
-        <w:t xml:space="preserve">Extra tests on library usage that should fail to compile (because of static assertions, type traits, etc). Needed to ensure library misuse is not ‘possible’. </w:t>
-      </w:r>
-    </w:p>
-    <w:p>
-      <w:pPr>
-        <w:pStyle w:val="ListParagraph"/>
-        <w:numPr>
-          <w:ilvl w:val="0"/>
-          <w:numId w:val="1"/>
-        </w:numPr>
-      </w:pPr>
-      <w:r>
-        <w:t>Examples.</w:t>
-      </w:r>
-    </w:p>
-    <w:p>
-      <w:pPr>
-        <w:pStyle w:val="ListParagraph"/>
-        <w:numPr>
-          <w:ilvl w:val="1"/>
-          <w:numId w:val="1"/>
-        </w:numPr>
-      </w:pPr>
-      <w:r>
-        <w:t>All components.</w:t>
-      </w:r>
-    </w:p>
-    <w:p>
-      <w:pPr>
-        <w:pStyle w:val="ListParagraph"/>
-        <w:numPr>
-          <w:ilvl w:val="1"/>
-          <w:numId w:val="1"/>
-        </w:numPr>
-      </w:pPr>
-      <w:r>
-        <w:t>Cleanup and in-source documentation.</w:t>
-      </w:r>
-    </w:p>
-    <w:p>
-      <w:pPr>
-        <w:pStyle w:val="ListParagraph"/>
-        <w:numPr>
-          <w:ilvl w:val="0"/>
-          <w:numId w:val="1"/>
-        </w:numPr>
-      </w:pPr>
-      <w:r>
-        <w:t>Improve quality of existing code.</w:t>
-      </w:r>
-    </w:p>
-    <w:p>
-      <w:pPr>
-        <w:pStyle w:val="ListParagraph"/>
-        <w:numPr>
-          <w:ilvl w:val="1"/>
-          <w:numId w:val="1"/>
-        </w:numPr>
-      </w:pPr>
-      <w:r>
-        <w:t>Provide ‘hybrid’ error handling interface. E.g. Foo(error_code&amp; = boost::throws());</w:t>
-      </w:r>
-    </w:p>
-    <w:p>
-      <w:pPr>
-        <w:pStyle w:val="ListParagraph"/>
-        <w:numPr>
-          <w:ilvl w:val="2"/>
-          <w:numId w:val="1"/>
-        </w:numPr>
-      </w:pPr>
-      <w:r>
-        <w:t>Decide on whether to use localized exception types or a couple of global ones.</w:t>
-      </w:r>
-    </w:p>
-    <w:p>
-      <w:pPr>
-        <w:pStyle w:val="ListParagraph"/>
-        <w:numPr>
-          <w:ilvl w:val="1"/>
-          <w:numId w:val="1"/>
-        </w:numPr>
-      </w:pPr>
-      <w:r>
-        <w:t>Improve exception-safety guarantees. (Rollback support etc)</w:t>
-      </w:r>
-    </w:p>
-    <w:p>
-      <w:pPr>
-        <w:pStyle w:val="ListParagraph"/>
-        <w:numPr>
-          <w:ilvl w:val="1"/>
-          <w:numId w:val="1"/>
-        </w:numPr>
-      </w:pPr>
-      <w:r>
-        <w:t>Improve thread-safety guarantees and threading model.</w:t>
-      </w:r>
-    </w:p>
-    <w:p>
-      <w:pPr>
-        <w:pStyle w:val="ListParagraph"/>
-        <w:numPr>
-          <w:ilvl w:val="1"/>
-          <w:numId w:val="1"/>
-        </w:numPr>
-      </w:pPr>
-      <w:r>
-        <w:t>Investigate Boost.Exception’s support for multiple exception info objects which share the same tag type, and how to ‘extract’ them at the catch site. Potentially rewrite some exceptions which use multiple ‘ErrorCodeWin’ objects to use unique tags instead.</w:t>
-      </w:r>
-    </w:p>
-    <w:p>
-      <w:pPr>
-        <w:pStyle w:val="ListParagraph"/>
-        <w:numPr>
-          <w:ilvl w:val="1"/>
-          <w:numId w:val="1"/>
-        </w:numPr>
-      </w:pPr>
-      <w:r>
-        <w:t>Proper localization and internationalization support/framework.</w:t>
-      </w:r>
-    </w:p>
-    <w:p>
-      <w:pPr>
-        <w:pStyle w:val="ListParagraph"/>
-        <w:numPr>
-          <w:ilvl w:val="1"/>
-          <w:numId w:val="1"/>
-        </w:numPr>
-      </w:pPr>
-      <w:r>
-        <w:t xml:space="preserve">Consider moving from UTF-16 </w:t>
-      </w:r>
-      <w:r>
-        <w:t>internally</w:t>
-      </w:r>
-      <w:r>
-        <w:t xml:space="preserve"> to UTF-8, and only using UTF-16 at API boundaries. If implemented, all files and other IO should be in UTF-8.</w:t>
-      </w:r>
-    </w:p>
-    <w:p>
-      <w:pPr>
-        <w:pStyle w:val="ListParagraph"/>
-        <w:numPr>
-          <w:ilvl w:val="1"/>
-          <w:numId w:val="1"/>
-        </w:numPr>
-      </w:pPr>
-      <w:r>
-        <w:t>Template concept checking and improved error messages.</w:t>
-      </w:r>
-    </w:p>
-    <w:p>
-      <w:pPr>
-        <w:pStyle w:val="ListParagraph"/>
-        <w:numPr>
-          <w:ilvl w:val="1"/>
-          <w:numId w:val="1"/>
-        </w:numPr>
-      </w:pPr>
-      <w:r>
-        <w:t xml:space="preserve">Compile time checks to ensure MSVC, </w:t>
-      </w:r>
-      <w:r>
-        <w:t xml:space="preserve">GCC, </w:t>
-      </w:r>
-      <w:r>
-        <w:t>Boost, etc meet the minimum requirements.</w:t>
-      </w:r>
-    </w:p>
-    <w:p>
-      <w:pPr>
-        <w:pStyle w:val="ListParagraph"/>
-        <w:numPr>
-          <w:ilvl w:val="1"/>
-          <w:numId w:val="1"/>
-        </w:numPr>
-      </w:pPr>
-      <w:r>
-        <w:t>Value-type style uniform initialization (e.g. std::set&lt;T&gt; = GetT()).</w:t>
-      </w:r>
-    </w:p>
-    <w:p>
-      <w:pPr>
-        <w:pStyle w:val="ListParagraph"/>
-        <w:numPr>
-          <w:ilvl w:val="1"/>
-          <w:numId w:val="1"/>
-        </w:numPr>
-      </w:pPr>
-      <w:r>
-        <w:t>Use virtual function ‘override’ keyword.</w:t>
-      </w:r>
-    </w:p>
-    <w:p>
-      <w:pPr>
-        <w:pStyle w:val="ListParagraph"/>
-        <w:numPr>
-          <w:ilvl w:val="1"/>
-          <w:numId w:val="1"/>
-        </w:numPr>
-      </w:pPr>
-      <w:r>
-        <w:t>Assertions where appropriate</w:t>
-      </w:r>
-      <w:r>
-        <w:t xml:space="preserve"> (for ‘impossible’ </w:t>
-      </w:r>
-      <w:r>
-        <w:t xml:space="preserve">or rare </w:t>
-      </w:r>
-      <w:r>
-        <w:t>cases).</w:t>
-      </w:r>
-    </w:p>
-    <w:p>
-      <w:pPr>
-        <w:pStyle w:val="ListParagraph"/>
-        <w:numPr>
-          <w:ilvl w:val="2"/>
-          <w:numId w:val="1"/>
-        </w:numPr>
-      </w:pPr>
-      <w:r>
-        <w:t>Especially check fo</w:t>
-      </w:r>
-      <w:r>
-        <w:t>r things like integer overflows that would otherwise be hard to debug.</w:t>
-      </w:r>
-    </w:p>
-    <w:p>
-      <w:pPr>
-        <w:pStyle w:val="ListParagraph"/>
-        <w:numPr>
-          <w:ilvl w:val="1"/>
-          <w:numId w:val="1"/>
-        </w:numPr>
-      </w:pPr>
-      <w:r>
-        <w:t xml:space="preserve">Support swapping where appropriate (and use </w:t>
-      </w:r>
-      <w:r>
-        <w:t>to simplify</w:t>
-      </w:r>
-      <w:r>
-        <w:t xml:space="preserve"> operator=</w:t>
-      </w:r>
-      <w:r>
-        <w:t xml:space="preserve"> if possible</w:t>
-      </w:r>
-      <w:r>
-        <w:t>).</w:t>
-      </w:r>
-    </w:p>
-    <w:p>
-      <w:pPr>
-        <w:pStyle w:val="ListParagraph"/>
-        <w:numPr>
-          <w:ilvl w:val="1"/>
-          <w:numId w:val="1"/>
-        </w:numPr>
-      </w:pPr>
-      <w:r>
-        <w:lastRenderedPageBreak/>
-        <w:t>Support extra operator overloads where appropriate (such as &lt; or &gt; on Module to make it closer to the built in HMODULE type).</w:t>
-      </w:r>
-    </w:p>
-    <w:p>
-      <w:pPr>
-        <w:pStyle w:val="ListParagraph"/>
-        <w:numPr>
-          <w:ilvl w:val="1"/>
-          <w:numId w:val="1"/>
-        </w:numPr>
-      </w:pPr>
-      <w:r>
-        <w:t>Support perfect forwarding where appropriate.</w:t>
+      <w:proofErr w:type="spellStart"/>
+      <w:r>
+        <w:t>FindPattern</w:t>
+      </w:r>
+      <w:proofErr w:type="spellEnd"/>
+      <w:r>
+        <w:t>,</w:t>
       </w:r>
       <w:r>
         <w:t xml:space="preserve"> </w:t>
       </w:r>
-    </w:p>
-    <w:p>
-      <w:pPr>
-        <w:pStyle w:val="ListParagraph"/>
-        <w:numPr>
-          <w:ilvl w:val="1"/>
-          <w:numId w:val="1"/>
-        </w:numPr>
-      </w:pPr>
-      <w:r>
-        <w:t>Style cleanup (e.g. LLVM).</w:t>
-      </w:r>
-    </w:p>
-    <w:p>
-      <w:pPr>
-        <w:pStyle w:val="ListParagraph"/>
-        <w:numPr>
-          <w:ilvl w:val="1"/>
-          <w:numId w:val="1"/>
-        </w:numPr>
-      </w:pPr>
-      <w:r>
-        <w:t>Fix conversion to bool in classes (e.g. EnsureCleanup) to use an unspecified bool type and prevent implicit conversion to int, and also to remove the reliance on HandleType’s  implicit conversion to bool, which we cannot guarantee.</w:t>
-      </w:r>
-    </w:p>
-    <w:p>
-      <w:pPr>
-        <w:pStyle w:val="ListParagraph"/>
-        <w:numPr>
-          <w:ilvl w:val="1"/>
-          <w:numId w:val="1"/>
-        </w:numPr>
-      </w:pPr>
-      <w:r>
-        <w:t>Const correctness.</w:t>
-      </w:r>
-    </w:p>
-    <w:p>
-      <w:pPr>
-        <w:pStyle w:val="ListParagraph"/>
-        <w:numPr>
-          <w:ilvl w:val="1"/>
-          <w:numId w:val="1"/>
-        </w:numPr>
-      </w:pPr>
-      <w:r>
-        <w:t>Clean up APIs returning pairs/tuples/etc to return objects with named fields and/or getters.</w:t>
-      </w:r>
-    </w:p>
-    <w:p>
-      <w:pPr>
-        <w:pStyle w:val="ListParagraph"/>
-        <w:numPr>
-          <w:ilvl w:val="1"/>
-          <w:numId w:val="1"/>
-        </w:numPr>
-      </w:pPr>
-      <w:r>
-        <w:t>Review and ‘rewrite’ in-code documentation/comments.</w:t>
-      </w:r>
-    </w:p>
-    <w:p>
-      <w:pPr>
-        <w:pStyle w:val="ListParagraph"/>
-        <w:numPr>
-          <w:ilvl w:val="1"/>
-          <w:numId w:val="1"/>
-        </w:numPr>
-      </w:pPr>
-      <w:r>
-        <w:t>Tests for remaining ‘detail’ components such as EnsureCleanup, StringBuffer, etc.</w:t>
-      </w:r>
-    </w:p>
-    <w:p>
-      <w:pPr>
-        <w:pStyle w:val="ListParagraph"/>
-        <w:numPr>
-          <w:ilvl w:val="1"/>
-          <w:numId w:val="1"/>
-        </w:numPr>
-      </w:pPr>
-      <w:r>
-        <w:t>Investigate support for optional error reporting via error codes to avoid littering code with try-catch blocks in certain scenarios.</w:t>
-      </w:r>
-    </w:p>
-    <w:p>
-      <w:pPr>
-        <w:pStyle w:val="ListParagraph"/>
-        <w:numPr>
-          <w:ilvl w:val="1"/>
-          <w:numId w:val="1"/>
-        </w:numPr>
-      </w:pPr>
-      <w:r>
-        <w:t>Improve API genericity.</w:t>
-      </w:r>
-    </w:p>
-    <w:p>
-      <w:pPr>
-        <w:pStyle w:val="ListParagraph"/>
-        <w:numPr>
-          <w:ilvl w:val="2"/>
-          <w:numId w:val="1"/>
-        </w:numPr>
-      </w:pPr>
-      <w:r>
-        <w:t>Instead of taking or returning a vector&lt;T&gt;, instead use a C&lt;T&gt; where ‘C’ is a template parameter representing an arbitrary container.</w:t>
-      </w:r>
-    </w:p>
-    <w:p>
-      <w:pPr>
-        <w:pStyle w:val="ListParagraph"/>
-        <w:numPr>
-          <w:ilvl w:val="2"/>
-          <w:numId w:val="1"/>
-        </w:numPr>
-      </w:pPr>
-      <w:r>
-        <w:t>Use ‘ranges’ over direct containers where possible.</w:t>
-      </w:r>
-    </w:p>
-    <w:p>
-      <w:pPr>
-        <w:pStyle w:val="ListParagraph"/>
-        <w:numPr>
-          <w:ilvl w:val="0"/>
-          <w:numId w:val="1"/>
-        </w:numPr>
-      </w:pPr>
-      <w:r>
-        <w:t>Improved binary generation and distribution.</w:t>
-      </w:r>
-    </w:p>
-    <w:p>
-      <w:pPr>
-        <w:pStyle w:val="ListParagraph"/>
-        <w:numPr>
-          <w:ilvl w:val="1"/>
-          <w:numId w:val="1"/>
-        </w:numPr>
-      </w:pPr>
-      <w:r>
-        <w:t>Binaries with update server.</w:t>
-      </w:r>
-    </w:p>
-    <w:p>
-      <w:pPr>
-        <w:pStyle w:val="ListParagraph"/>
-        <w:numPr>
-          <w:ilvl w:val="1"/>
-          <w:numId w:val="1"/>
-        </w:numPr>
-      </w:pPr>
-      <w:r>
-        <w:t>Automatic binary versioning using SVN revision.</w:t>
-      </w:r>
-    </w:p>
-    <w:p>
-      <w:pPr>
-        <w:pStyle w:val="ListParagraph"/>
-        <w:numPr>
-          <w:ilvl w:val="1"/>
-          <w:numId w:val="1"/>
-        </w:numPr>
-      </w:pPr>
-      <w:r>
-        <w:t>Automatic build bot.</w:t>
-      </w:r>
-    </w:p>
-    <w:p>
-      <w:pPr>
-        <w:pStyle w:val="ListParagraph"/>
-        <w:numPr>
-          <w:ilvl w:val="1"/>
-          <w:numId w:val="1"/>
-        </w:numPr>
-      </w:pPr>
-      <w:r>
-        <w:t>Digital signature (for build bot, WER, etc).</w:t>
-      </w:r>
-    </w:p>
-    <w:p>
-      <w:pPr>
-        <w:pStyle w:val="ListParagraph"/>
-        <w:numPr>
-          <w:ilvl w:val="0"/>
-          <w:numId w:val="1"/>
-        </w:numPr>
-      </w:pPr>
-      <w:r>
-        <w:t>Reduce compile time.</w:t>
-      </w:r>
-    </w:p>
-    <w:p>
-      <w:pPr>
-        <w:pStyle w:val="ListParagraph"/>
-        <w:numPr>
-          <w:ilvl w:val="1"/>
-          <w:numId w:val="1"/>
-        </w:numPr>
-      </w:pPr>
-      <w:r>
-        <w:t>Reduce include dependencies.</w:t>
-      </w:r>
-    </w:p>
-    <w:p>
-      <w:pPr>
-        <w:pStyle w:val="ListParagraph"/>
-        <w:numPr>
-          <w:ilvl w:val="2"/>
-          <w:numId w:val="1"/>
-        </w:numPr>
-      </w:pPr>
-      <w:r>
-        <w:t>Pointer-to-impl idiom.</w:t>
-      </w:r>
-    </w:p>
-    <w:p>
-      <w:pPr>
-        <w:pStyle w:val="ListParagraph"/>
-        <w:numPr>
-          <w:ilvl w:val="1"/>
-          <w:numId w:val="1"/>
-        </w:numPr>
-      </w:pPr>
-      <w:r>
-        <w:t>Decouple components if possible.</w:t>
-      </w:r>
-    </w:p>
-    <w:p>
-      <w:pPr>
-        <w:pStyle w:val="ListParagraph"/>
-        <w:numPr>
-          <w:ilvl w:val="0"/>
-          <w:numId w:val="1"/>
-        </w:numPr>
-      </w:pPr>
-      <w:r>
-        <w:t>Todo list</w:t>
+      <w:proofErr w:type="spellStart"/>
+      <w:r>
+        <w:t>etc</w:t>
+      </w:r>
+      <w:proofErr w:type="spellEnd"/>
+      <w:r>
+        <w:t>)</w:t>
       </w:r>
       <w:r>
         <w:t>.</w:t>
-      </w:r>
-    </w:p>
-    <w:p>
-      <w:pPr>
-        <w:pStyle w:val="ListParagraph"/>
-        <w:numPr>
-          <w:ilvl w:val="1"/>
-          <w:numId w:val="1"/>
-        </w:numPr>
-      </w:pPr>
-      <w:r>
-        <w:t>Consider porting to Google Code issue tracker.</w:t>
-      </w:r>
-    </w:p>
-    <w:p>
-      <w:pPr>
-        <w:pStyle w:val="ListParagraph"/>
-        <w:numPr>
-          <w:ilvl w:val="0"/>
-          <w:numId w:val="1"/>
-        </w:numPr>
-      </w:pPr>
-      <w:r>
-        <w:t>Performance improvements in potential bottlenecks (e.g. Iterators, Scanner, PeLib,</w:t>
-      </w:r>
-      <w:r>
-        <w:t xml:space="preserve"> FindPattern,</w:t>
-      </w:r>
-      <w:r>
-        <w:t xml:space="preserve"> etc)</w:t>
-      </w:r>
-      <w:r>
-        <w:t>.</w:t>
-      </w:r>
-    </w:p>
-    <w:p>
-      <w:pPr>
-        <w:pStyle w:val="ListParagraph"/>
-        <w:numPr>
-          <w:ilvl w:val="0"/>
-          <w:numId w:val="1"/>
-        </w:numPr>
-      </w:pPr>
-      <w:r>
-        <w:t>.NET interop.</w:t>
-      </w:r>
-    </w:p>
-    <w:p>
-      <w:pPr>
-        <w:pStyle w:val="ListParagraph"/>
-        <w:numPr>
-          <w:ilvl w:val="0"/>
-          <w:numId w:val="1"/>
-        </w:numPr>
-      </w:pPr>
-      <w:r>
-        <w:t>Investigate a template header-only approach.</w:t>
       </w:r>
     </w:p>
     <w:p>
@@ -1193,6 +1206,18 @@
         </w:numPr>
       </w:pPr>
       <w:r>
+        <w:t>Basic base hook.</w:t>
+      </w:r>
+    </w:p>
+    <w:p>
+      <w:pPr>
+        <w:pStyle w:val="ListParagraph"/>
+        <w:numPr>
+          <w:ilvl w:val="0"/>
+          <w:numId w:val="1"/>
+        </w:numPr>
+      </w:pPr>
+      <w:r>
         <w:t>Cheat Engine ‘replacement’.</w:t>
       </w:r>
     </w:p>
@@ -1205,7 +1230,15 @@
         </w:numPr>
       </w:pPr>
       <w:r>
-        <w:t xml:space="preserve">Helper service to run HadesMem tools as ‘SYSTEM’ for when </w:t>
+        <w:t xml:space="preserve">Helper service to run </w:t>
+      </w:r>
+      <w:proofErr w:type="spellStart"/>
+      <w:r>
+        <w:t>HadesMem</w:t>
+      </w:r>
+      <w:proofErr w:type="spellEnd"/>
+      <w:r>
+        <w:t xml:space="preserve"> tools as ‘SYSTEM’ for when </w:t>
       </w:r>
       <w:r>
         <w:t>manipulating</w:t>
@@ -1295,7 +1328,6 @@
         </w:numPr>
       </w:pPr>
       <w:r>
-        <w:lastRenderedPageBreak/>
         <w:t>Anti-anti-cheat.</w:t>
       </w:r>
     </w:p>
@@ -1332,31 +1364,142 @@
         </w:numPr>
       </w:pPr>
       <w:r>
-        <w:t>Custom GetModuleHandle, GetProcAddress, etc.</w:t>
-      </w:r>
-    </w:p>
-    <w:p>
-      <w:pPr>
-        <w:pStyle w:val="ListParagraph"/>
-        <w:numPr>
-          <w:ilvl w:val="0"/>
-          <w:numId w:val="1"/>
-        </w:numPr>
-      </w:pPr>
-      <w:r>
-        <w:t>C++ WinAPI wrapper.</w:t>
+        <w:t xml:space="preserve">Custom </w:t>
+      </w:r>
+      <w:proofErr w:type="spellStart"/>
+      <w:r>
+        <w:t>GetModuleHandle</w:t>
+      </w:r>
+      <w:proofErr w:type="spellEnd"/>
+      <w:r>
+        <w:t xml:space="preserve">, </w:t>
+      </w:r>
+      <w:proofErr w:type="spellStart"/>
+      <w:r>
+        <w:t>GetProcAddress</w:t>
+      </w:r>
+      <w:proofErr w:type="spellEnd"/>
+      <w:r>
+        <w:t>, etc.</w:t>
+      </w:r>
+    </w:p>
+    <w:p>
+      <w:pPr>
+        <w:pStyle w:val="ListParagraph"/>
+        <w:numPr>
+          <w:ilvl w:val="0"/>
+          <w:numId w:val="1"/>
+        </w:numPr>
+      </w:pPr>
+      <w:r>
+        <w:t xml:space="preserve">C++ </w:t>
+      </w:r>
+      <w:proofErr w:type="spellStart"/>
+      <w:r>
+        <w:t>WinAPI</w:t>
+      </w:r>
+      <w:proofErr w:type="spellEnd"/>
+      <w:r>
+        <w:t xml:space="preserve"> wrapper.</w:t>
       </w:r>
     </w:p>
     <w:p>
       <w:pPr>
         <w:ind w:left="2160" w:hanging="2160"/>
       </w:pPr>
+      <w:proofErr w:type="spellStart"/>
       <w:r>
         <w:rPr>
           <w:b/>
         </w:rPr>
         <w:t>MemoryMgr</w:t>
       </w:r>
+      <w:proofErr w:type="spellEnd"/>
+    </w:p>
+    <w:p>
+      <w:pPr>
+        <w:pStyle w:val="ListParagraph"/>
+        <w:numPr>
+          <w:ilvl w:val="0"/>
+          <w:numId w:val="1"/>
+        </w:numPr>
+      </w:pPr>
+      <w:r>
+        <w:t xml:space="preserve">Consider using array in Read over vector if possible (as </w:t>
+      </w:r>
+      <w:proofErr w:type="spellStart"/>
+      <w:proofErr w:type="gramStart"/>
+      <w:r>
+        <w:t>sizeof</w:t>
+      </w:r>
+      <w:proofErr w:type="spellEnd"/>
+      <w:r>
+        <w:t>(</w:t>
+      </w:r>
+      <w:proofErr w:type="gramEnd"/>
+      <w:r>
+        <w:t xml:space="preserve">T) is a compile-time constant). Union template for </w:t>
+      </w:r>
+      <w:proofErr w:type="gramStart"/>
+      <w:r>
+        <w:t>{ T</w:t>
+      </w:r>
+      <w:proofErr w:type="gramEnd"/>
+      <w:r>
+        <w:t xml:space="preserve"> </w:t>
+      </w:r>
+      <w:proofErr w:type="spellStart"/>
+      <w:r>
+        <w:t>obj</w:t>
+      </w:r>
+      <w:proofErr w:type="spellEnd"/>
+      <w:r>
+        <w:t>; char bytes[</w:t>
+      </w:r>
+      <w:proofErr w:type="spellStart"/>
+      <w:r>
+        <w:t>sizeof</w:t>
+      </w:r>
+      <w:proofErr w:type="spellEnd"/>
+      <w:r>
+        <w:t>(T); } also available.</w:t>
+      </w:r>
+    </w:p>
+    <w:p>
+      <w:pPr>
+        <w:pStyle w:val="ListParagraph"/>
+        <w:numPr>
+          <w:ilvl w:val="0"/>
+          <w:numId w:val="1"/>
+        </w:numPr>
+      </w:pPr>
+      <w:r>
+        <w:t xml:space="preserve">Use </w:t>
+      </w:r>
+      <w:proofErr w:type="spellStart"/>
+      <w:r>
+        <w:t>Boost.FunctionTypes</w:t>
+      </w:r>
+      <w:proofErr w:type="spellEnd"/>
+      <w:r>
+        <w:t xml:space="preserve"> in remote function caller to detect calling convention. (Also use TMP to detect number of </w:t>
+      </w:r>
+      <w:proofErr w:type="spellStart"/>
+      <w:r>
+        <w:t>args</w:t>
+      </w:r>
+      <w:proofErr w:type="spellEnd"/>
+      <w:r>
+        <w:t xml:space="preserve"> and their types </w:t>
+      </w:r>
+      <w:proofErr w:type="spellStart"/>
+      <w:r>
+        <w:t>etc</w:t>
+      </w:r>
+      <w:proofErr w:type="spellEnd"/>
+      <w:r>
+        <w:t>).</w:t>
+      </w:r>
     </w:p>
     <w:p>
       <w:pPr>
@@ -1379,7 +1522,15 @@
         </w:numPr>
       </w:pPr>
       <w:r>
-        <w:t>Improve genericity of parameter passing in remote function caller.</w:t>
+        <w:t xml:space="preserve">Improve </w:t>
+      </w:r>
+      <w:proofErr w:type="spellStart"/>
+      <w:r>
+        <w:t>genericity</w:t>
+      </w:r>
+      <w:proofErr w:type="spellEnd"/>
+      <w:r>
+        <w:t xml:space="preserve"> of parameter passing in remote function caller.</w:t>
       </w:r>
     </w:p>
     <w:p>
@@ -1458,23 +1609,33 @@
       </w:r>
     </w:p>
     <w:p>
+      <w:proofErr w:type="spellStart"/>
       <w:r>
         <w:rPr>
           <w:b/>
         </w:rPr>
         <w:t>ManualMap</w:t>
       </w:r>
-    </w:p>
-    <w:p>
-      <w:pPr>
-        <w:pStyle w:val="ListParagraph"/>
-        <w:numPr>
-          <w:ilvl w:val="0"/>
-          <w:numId w:val="1"/>
-        </w:numPr>
-      </w:pPr>
-      <w:r>
-        <w:t>Exception handling support under x86 SafeSEH and x64.</w:t>
+      <w:proofErr w:type="spellEnd"/>
+    </w:p>
+    <w:p>
+      <w:pPr>
+        <w:pStyle w:val="ListParagraph"/>
+        <w:numPr>
+          <w:ilvl w:val="0"/>
+          <w:numId w:val="1"/>
+        </w:numPr>
+      </w:pPr>
+      <w:r>
+        <w:t xml:space="preserve">Exception handling support under x86 </w:t>
+      </w:r>
+      <w:proofErr w:type="spellStart"/>
+      <w:r>
+        <w:t>SafeSEH</w:t>
+      </w:r>
+      <w:proofErr w:type="spellEnd"/>
+      <w:r>
+        <w:t xml:space="preserve"> and x64.</w:t>
       </w:r>
     </w:p>
     <w:p>
@@ -1554,6 +1715,7 @@
         </w:numPr>
       </w:pPr>
       <w:r>
+        <w:lastRenderedPageBreak/>
         <w:t>IAT injection.</w:t>
       </w:r>
     </w:p>
@@ -1566,7 +1728,23 @@
         </w:numPr>
       </w:pPr>
       <w:r>
-        <w:t xml:space="preserve">Get address of Kernel32!LoadLibrary ‘manually’ rather than using a local GetProcAddress and </w:t>
+        <w:t>Get address of Kernel32</w:t>
+      </w:r>
+      <w:proofErr w:type="gramStart"/>
+      <w:r>
+        <w:t>!LoadLibrary</w:t>
+      </w:r>
+      <w:proofErr w:type="gramEnd"/>
+      <w:r>
+        <w:t xml:space="preserve"> ‘manually’ rather than using a local </w:t>
+      </w:r>
+      <w:proofErr w:type="spellStart"/>
+      <w:r>
+        <w:t>GetProcAddress</w:t>
+      </w:r>
+      <w:proofErr w:type="spellEnd"/>
+      <w:r>
+        <w:t xml:space="preserve"> and </w:t>
       </w:r>
       <w:r>
         <w:t>pointer arithmetic.</w:t>
@@ -1581,7 +1759,15 @@
         </w:numPr>
       </w:pPr>
       <w:r>
-        <w:t>Whilst this works in all normal cases, it doesn’t work when the target has shims enabled which hook LoadLibrary.</w:t>
+        <w:t xml:space="preserve">Whilst this works in all normal cases, it doesn’t work when the target has shims enabled which hook </w:t>
+      </w:r>
+      <w:proofErr w:type="spellStart"/>
+      <w:r>
+        <w:t>LoadLibrary</w:t>
+      </w:r>
+      <w:proofErr w:type="spellEnd"/>
+      <w:r>
+        <w:t>.</w:t>
       </w:r>
     </w:p>
     <w:p>
@@ -1601,6 +1787,34 @@
         </w:numPr>
       </w:pPr>
       <w:r>
+        <w:t>Fix Patcher tests requiring UAC elevation. Embedding an ‘</w:t>
+      </w:r>
+      <w:proofErr w:type="spellStart"/>
+      <w:r>
+        <w:t>asInvoker</w:t>
+      </w:r>
+      <w:proofErr w:type="spellEnd"/>
+      <w:r>
+        <w:t xml:space="preserve">’ manifest will stop the </w:t>
+      </w:r>
+      <w:proofErr w:type="spellStart"/>
+      <w:r>
+        <w:t>compat</w:t>
+      </w:r>
+      <w:proofErr w:type="spellEnd"/>
+      <w:r>
+        <w:t xml:space="preserve"> shims misfiring due to the filename.</w:t>
+      </w:r>
+    </w:p>
+    <w:p>
+      <w:pPr>
+        <w:pStyle w:val="ListParagraph"/>
+        <w:numPr>
+          <w:ilvl w:val="0"/>
+          <w:numId w:val="1"/>
+        </w:numPr>
+      </w:pPr>
+      <w:r>
         <w:t>VEH hooking (both INT3 and DR).</w:t>
       </w:r>
     </w:p>
@@ -1628,7 +1842,15 @@
         <w:t>Improved relative instruction rebuilding (including conditionals).</w:t>
       </w:r>
       <w:r>
-        <w:t xml:space="preserve"> x64 has far more IP relative instructions than x86.</w:t>
+        <w:t xml:space="preserve"> </w:t>
+      </w:r>
+      <w:proofErr w:type="gramStart"/>
+      <w:r>
+        <w:t>x64</w:t>
+      </w:r>
+      <w:proofErr w:type="gramEnd"/>
+      <w:r>
+        <w:t xml:space="preserve"> has far more IP relative instructions than x86.</w:t>
       </w:r>
     </w:p>
     <w:p>
@@ -1669,8 +1891,13 @@
           <w:numId w:val="1"/>
         </w:numPr>
       </w:pPr>
-      <w:r>
-        <w:t>Uncopyable, so make moveable.</w:t>
+      <w:proofErr w:type="spellStart"/>
+      <w:r>
+        <w:t>Uncopyable</w:t>
+      </w:r>
+      <w:proofErr w:type="spellEnd"/>
+      <w:r>
+        <w:t>, so make moveable.</w:t>
       </w:r>
     </w:p>
     <w:p>
@@ -1706,7 +1933,6 @@
         </w:numPr>
       </w:pPr>
       <w:r>
-        <w:lastRenderedPageBreak/>
         <w:t>Explicitly support hook chains (and write test).</w:t>
       </w:r>
     </w:p>
@@ -1731,16 +1957,34 @@
         </w:numPr>
       </w:pPr>
       <w:r>
-        <w:t>Detect cases where hooking may overflow past the end of a function, and fail. (Provide policy or flag to allow overriding this behaviour.) Examples may be instructions such as ‘int 3’, ‘ret’, ‘jmp’, etc.</w:t>
-      </w:r>
-    </w:p>
-    <w:p>
+        <w:t>Detect cases where hooking may overflow past the end of a function, and fail. (Provide policy or flag to allow overriding this behaviour.) Examples may be instructions such as ‘</w:t>
+      </w:r>
+      <w:proofErr w:type="spellStart"/>
+      <w:r>
+        <w:t>int</w:t>
+      </w:r>
+      <w:proofErr w:type="spellEnd"/>
+      <w:r>
+        <w:t xml:space="preserve"> 3’, ‘ret’, ‘</w:t>
+      </w:r>
+      <w:proofErr w:type="spellStart"/>
+      <w:r>
+        <w:t>jmp</w:t>
+      </w:r>
+      <w:proofErr w:type="spellEnd"/>
+      <w:r>
+        <w:t>’, etc.</w:t>
+      </w:r>
+    </w:p>
+    <w:p>
+      <w:proofErr w:type="spellStart"/>
       <w:r>
         <w:rPr>
           <w:b/>
         </w:rPr>
         <w:t>FindPattern</w:t>
       </w:r>
+      <w:proofErr w:type="spellEnd"/>
     </w:p>
     <w:p>
       <w:pPr>
@@ -1794,12 +2038,14 @@
       </w:r>
     </w:p>
     <w:p>
+      <w:proofErr w:type="spellStart"/>
       <w:r>
         <w:rPr>
           <w:b/>
         </w:rPr>
         <w:t>PeLib</w:t>
       </w:r>
+      <w:proofErr w:type="spellEnd"/>
     </w:p>
     <w:p>
       <w:pPr>
@@ -1828,13 +2074,29 @@
         </w:numPr>
       </w:pPr>
       <w:r>
-        <w:t>Investigate use of virtual functions for file vs memory</w:t>
+        <w:t xml:space="preserve">Investigate use of virtual functions for file </w:t>
+      </w:r>
+      <w:proofErr w:type="spellStart"/>
+      <w:r>
+        <w:t>vs</w:t>
+      </w:r>
+      <w:proofErr w:type="spellEnd"/>
+      <w:r>
+        <w:t xml:space="preserve"> memory</w:t>
       </w:r>
       <w:r>
         <w:t xml:space="preserve"> access</w:t>
       </w:r>
       <w:r>
-        <w:t xml:space="preserve"> (RvaToVa)</w:t>
+        <w:t xml:space="preserve"> (</w:t>
+      </w:r>
+      <w:proofErr w:type="spellStart"/>
+      <w:r>
+        <w:t>RvaToVa</w:t>
+      </w:r>
+      <w:proofErr w:type="spellEnd"/>
+      <w:r>
+        <w:t>)</w:t>
       </w:r>
       <w:r>
         <w:t xml:space="preserve">. </w:t>
@@ -1861,7 +2123,15 @@
         </w:numPr>
       </w:pPr>
       <w:r>
-        <w:t>Note: May cause problems when copying ‘PeFile’ type.</w:t>
+        <w:t>Note: May cause problems when copying ‘</w:t>
+      </w:r>
+      <w:proofErr w:type="spellStart"/>
+      <w:r>
+        <w:t>PeFile</w:t>
+      </w:r>
+      <w:proofErr w:type="spellEnd"/>
+      <w:r>
+        <w:t>’ type.</w:t>
       </w:r>
     </w:p>
     <w:p>
@@ -1888,19 +2158,44 @@
         <w:t xml:space="preserve">E.g. </w:t>
       </w:r>
       <w:r>
-        <w:t>Check NumberOfRvaAndSizes in NtHeaders before attempting to retrieve a data dir.</w:t>
-      </w:r>
-    </w:p>
-    <w:p>
-      <w:pPr>
-        <w:pStyle w:val="ListParagraph"/>
-        <w:numPr>
-          <w:ilvl w:val="0"/>
-          <w:numId w:val="1"/>
-        </w:numPr>
-      </w:pPr>
-      <w:r>
-        <w:t>Cache base pointers etc rather than retrieving it manually in every getter/setter. Slightly less ‘robust’, but due to the typically ‘read-only’ nature of the data this is the expected behaviour in all known cases anyway.</w:t>
+        <w:t xml:space="preserve">Check </w:t>
+      </w:r>
+      <w:proofErr w:type="spellStart"/>
+      <w:r>
+        <w:t>NumberOfRvaAndSizes</w:t>
+      </w:r>
+      <w:proofErr w:type="spellEnd"/>
+      <w:r>
+        <w:t xml:space="preserve"> in </w:t>
+      </w:r>
+      <w:proofErr w:type="spellStart"/>
+      <w:r>
+        <w:t>NtHeaders</w:t>
+      </w:r>
+      <w:proofErr w:type="spellEnd"/>
+      <w:r>
+        <w:t xml:space="preserve"> before attempting to retrieve a data dir.</w:t>
+      </w:r>
+    </w:p>
+    <w:p>
+      <w:pPr>
+        <w:pStyle w:val="ListParagraph"/>
+        <w:numPr>
+          <w:ilvl w:val="0"/>
+          <w:numId w:val="1"/>
+        </w:numPr>
+      </w:pPr>
+      <w:r>
+        <w:lastRenderedPageBreak/>
+        <w:t xml:space="preserve">Cache base pointers </w:t>
+      </w:r>
+      <w:proofErr w:type="spellStart"/>
+      <w:r>
+        <w:t>etc</w:t>
+      </w:r>
+      <w:proofErr w:type="spellEnd"/>
+      <w:r>
+        <w:t xml:space="preserve"> rather than retrieving it manually in every getter/setter. Slightly less ‘robust’, but due to the typically ‘read-only’ nature of the data this is the expected behaviour in all known cases anyway.</w:t>
       </w:r>
     </w:p>
     <w:p>
@@ -1996,7 +2291,15 @@
         </w:numPr>
       </w:pPr>
       <w:r>
-        <w:t>Load config directory.</w:t>
+        <w:t xml:space="preserve">Load </w:t>
+      </w:r>
+      <w:proofErr w:type="spellStart"/>
+      <w:r>
+        <w:t>config</w:t>
+      </w:r>
+      <w:proofErr w:type="spellEnd"/>
+      <w:r>
+        <w:t xml:space="preserve"> directory.</w:t>
       </w:r>
     </w:p>
     <w:p>
@@ -2086,16 +2389,84 @@
         </w:numPr>
       </w:pPr>
       <w:r>
-        <w:t>Helper functions such as FindExport, FindImport, HasDataDir, GetArchitecture,</w:t>
-      </w:r>
-      <w:r>
-        <w:t xml:space="preserve"> IsDotNet,</w:t>
-      </w:r>
-      <w:r>
-        <w:t xml:space="preserve"> GetPDB,</w:t>
+        <w:t xml:space="preserve">Helper functions such as </w:t>
+      </w:r>
+      <w:proofErr w:type="spellStart"/>
+      <w:r>
+        <w:t>FindExport</w:t>
+      </w:r>
+      <w:proofErr w:type="spellEnd"/>
+      <w:r>
+        <w:t xml:space="preserve">, </w:t>
+      </w:r>
+      <w:proofErr w:type="spellStart"/>
+      <w:r>
+        <w:t>FindImport</w:t>
+      </w:r>
+      <w:proofErr w:type="spellEnd"/>
+      <w:r>
+        <w:t xml:space="preserve">, </w:t>
+      </w:r>
+      <w:proofErr w:type="spellStart"/>
+      <w:r>
+        <w:t>HasDataDir</w:t>
+      </w:r>
+      <w:proofErr w:type="spellEnd"/>
+      <w:r>
+        <w:t xml:space="preserve">, </w:t>
+      </w:r>
+      <w:proofErr w:type="spellStart"/>
+      <w:r>
+        <w:t>GetArchitecture</w:t>
+      </w:r>
+      <w:proofErr w:type="spellEnd"/>
+      <w:r>
+        <w:t>,</w:t>
+      </w:r>
+      <w:r>
+        <w:t xml:space="preserve"> </w:t>
+      </w:r>
+      <w:proofErr w:type="spellStart"/>
+      <w:r>
+        <w:t>IsDotNet</w:t>
+      </w:r>
+      <w:proofErr w:type="spellEnd"/>
+      <w:r>
+        <w:t>,</w:t>
+      </w:r>
+      <w:r>
+        <w:t xml:space="preserve"> </w:t>
+      </w:r>
+      <w:proofErr w:type="spellStart"/>
+      <w:r>
+        <w:t>GetPDB</w:t>
+      </w:r>
+      <w:proofErr w:type="spellEnd"/>
+      <w:r>
+        <w:t>,</w:t>
       </w:r>
       <w:r>
         <w:t xml:space="preserve"> etc.</w:t>
+      </w:r>
+    </w:p>
+    <w:p>
+      <w:pPr>
+        <w:pStyle w:val="ListParagraph"/>
+        <w:numPr>
+          <w:ilvl w:val="0"/>
+          <w:numId w:val="1"/>
+        </w:numPr>
+      </w:pPr>
+      <w:r>
+        <w:t xml:space="preserve">Test against pathological cases such as </w:t>
+      </w:r>
+      <w:proofErr w:type="spellStart"/>
+      <w:r>
+        <w:t>Corkami</w:t>
+      </w:r>
+      <w:proofErr w:type="spellEnd"/>
+      <w:r>
+        <w:t xml:space="preserve"> tests.</w:t>
       </w:r>
     </w:p>
     <w:p>
@@ -2115,7 +2486,6 @@
         </w:numPr>
       </w:pPr>
       <w:r>
-        <w:lastRenderedPageBreak/>
         <w:t>Decode calls/jumps to function names if possible.</w:t>
       </w:r>
     </w:p>
@@ -2128,19 +2498,35 @@
         </w:numPr>
       </w:pPr>
       <w:r>
-        <w:t>NOP/UnNOP support.</w:t>
-      </w:r>
-    </w:p>
-    <w:p>
-      <w:pPr>
-        <w:pStyle w:val="ListParagraph"/>
-        <w:numPr>
-          <w:ilvl w:val="0"/>
-          <w:numId w:val="1"/>
-        </w:numPr>
-      </w:pPr>
-      <w:r>
-        <w:t>ASM searching API with ‘wildcards’. (MetaASM?)</w:t>
+        <w:t>NOP/</w:t>
+      </w:r>
+      <w:proofErr w:type="spellStart"/>
+      <w:r>
+        <w:t>UnNOP</w:t>
+      </w:r>
+      <w:proofErr w:type="spellEnd"/>
+      <w:r>
+        <w:t xml:space="preserve"> support.</w:t>
+      </w:r>
+    </w:p>
+    <w:p>
+      <w:pPr>
+        <w:pStyle w:val="ListParagraph"/>
+        <w:numPr>
+          <w:ilvl w:val="0"/>
+          <w:numId w:val="1"/>
+        </w:numPr>
+      </w:pPr>
+      <w:r>
+        <w:t>ASM searching API with ‘wildcards’. (</w:t>
+      </w:r>
+      <w:proofErr w:type="spellStart"/>
+      <w:r>
+        <w:t>MetaASM</w:t>
+      </w:r>
+      <w:proofErr w:type="spellEnd"/>
+      <w:r>
+        <w:t>?)</w:t>
       </w:r>
     </w:p>
     <w:p>
@@ -2256,7 +2642,15 @@
         </w:numPr>
       </w:pPr>
       <w:r>
-        <w:t>Memory protection filters (read, write, exec).</w:t>
+        <w:t xml:space="preserve">Memory protection filters (read, write, </w:t>
+      </w:r>
+      <w:proofErr w:type="gramStart"/>
+      <w:r>
+        <w:t>exec</w:t>
+      </w:r>
+      <w:proofErr w:type="gramEnd"/>
+      <w:r>
+        <w:t>).</w:t>
       </w:r>
     </w:p>
     <w:p>
@@ -2328,7 +2722,16 @@
         </w:numPr>
       </w:pPr>
       <w:r>
-        <w:t>Unknown value scan.</w:t>
+        <w:lastRenderedPageBreak/>
+        <w:t xml:space="preserve">Unknown </w:t>
+      </w:r>
+      <w:proofErr w:type="gramStart"/>
+      <w:r>
+        <w:t>value scan</w:t>
+      </w:r>
+      <w:proofErr w:type="gramEnd"/>
+      <w:r>
+        <w:t>.</w:t>
       </w:r>
     </w:p>
     <w:p>

</xml_diff>

<commit_message>
* Missed item in commit.
</commit_message>
<xml_diff>
--- a/Todo.docx
+++ b/Todo.docx
@@ -6,11 +6,9 @@
       <w:pPr>
         <w:pStyle w:val="Title"/>
       </w:pPr>
-      <w:proofErr w:type="spellStart"/>
       <w:r>
         <w:t>Todo</w:t>
       </w:r>
-      <w:proofErr w:type="spellEnd"/>
     </w:p>
     <w:p>
       <w:pPr>
@@ -24,6 +22,45 @@
         </w:rPr>
         <w:t>General</w:t>
       </w:r>
+    </w:p>
+    <w:p>
+      <w:pPr>
+        <w:pStyle w:val="ListParagraph"/>
+        <w:numPr>
+          <w:ilvl w:val="0"/>
+          <w:numId w:val="1"/>
+        </w:numPr>
+      </w:pPr>
+      <w:r>
+        <w:t>Todo list</w:t>
+      </w:r>
+      <w:r>
+        <w:t>.</w:t>
+      </w:r>
+    </w:p>
+    <w:p>
+      <w:pPr>
+        <w:pStyle w:val="ListParagraph"/>
+        <w:numPr>
+          <w:ilvl w:val="1"/>
+          <w:numId w:val="1"/>
+        </w:numPr>
+      </w:pPr>
+      <w:r>
+        <w:t>Consider porting to Google Code issue tracker.</w:t>
+      </w:r>
+    </w:p>
+    <w:p>
+      <w:pPr>
+        <w:pStyle w:val="ListParagraph"/>
+        <w:numPr>
+          <w:ilvl w:val="0"/>
+          <w:numId w:val="1"/>
+        </w:numPr>
+      </w:pPr>
+      <w:r>
+        <w:t>Reorganize directory and build structure where appropriate.</w:t>
+      </w:r>
       <w:bookmarkStart w:id="0" w:name="_GoBack"/>
       <w:bookmarkEnd w:id="0"/>
     </w:p>
@@ -35,56 +72,8 @@
           <w:numId w:val="1"/>
         </w:numPr>
       </w:pPr>
-      <w:proofErr w:type="spellStart"/>
-      <w:r>
-        <w:t>Todo</w:t>
-      </w:r>
-      <w:proofErr w:type="spellEnd"/>
-      <w:r>
-        <w:t xml:space="preserve"> list</w:t>
-      </w:r>
-      <w:r>
-        <w:t>.</w:t>
-      </w:r>
-    </w:p>
-    <w:p>
-      <w:pPr>
-        <w:pStyle w:val="ListParagraph"/>
-        <w:numPr>
-          <w:ilvl w:val="1"/>
-          <w:numId w:val="1"/>
-        </w:numPr>
-      </w:pPr>
-      <w:r>
-        <w:t>Consider porting to Google Code issue tracker.</w:t>
-      </w:r>
-    </w:p>
-    <w:p>
-      <w:pPr>
-        <w:pStyle w:val="ListParagraph"/>
-        <w:numPr>
-          <w:ilvl w:val="0"/>
-          <w:numId w:val="1"/>
-        </w:numPr>
-      </w:pPr>
-      <w:r>
-        <w:t xml:space="preserve">Document and check (with </w:t>
-      </w:r>
-      <w:proofErr w:type="spellStart"/>
-      <w:r>
-        <w:t>pp</w:t>
-      </w:r>
-      <w:proofErr w:type="spellEnd"/>
-      <w:r>
-        <w:t xml:space="preserve">) minimum Boost and compiler </w:t>
-      </w:r>
-      <w:proofErr w:type="spellStart"/>
-      <w:r>
-        <w:t>verisons</w:t>
-      </w:r>
-      <w:proofErr w:type="spellEnd"/>
-      <w:r>
-        <w:t>.</w:t>
+      <w:r>
+        <w:t>Document and check (with pp) minimum Boost and compiler verisons.</w:t>
       </w:r>
     </w:p>
     <w:p>
@@ -108,43 +97,19 @@
         </w:numPr>
       </w:pPr>
       <w:r>
-        <w:t xml:space="preserve">Document preconditions and </w:t>
-      </w:r>
-      <w:proofErr w:type="spellStart"/>
-      <w:r>
-        <w:t>postconditions</w:t>
-      </w:r>
-      <w:proofErr w:type="spellEnd"/>
-      <w:r>
-        <w:t>.</w:t>
-      </w:r>
-    </w:p>
-    <w:p>
-      <w:pPr>
-        <w:pStyle w:val="ListParagraph"/>
-        <w:numPr>
-          <w:ilvl w:val="0"/>
-          <w:numId w:val="1"/>
-        </w:numPr>
-      </w:pPr>
-      <w:r>
-        <w:t xml:space="preserve">Better </w:t>
-      </w:r>
-      <w:proofErr w:type="gramStart"/>
-      <w:r>
-        <w:t>annotations  (</w:t>
-      </w:r>
-      <w:proofErr w:type="gramEnd"/>
-      <w:r>
-        <w:t xml:space="preserve">warnings, notes, </w:t>
-      </w:r>
-      <w:proofErr w:type="spellStart"/>
-      <w:r>
-        <w:t>etc</w:t>
-      </w:r>
-      <w:proofErr w:type="spellEnd"/>
-      <w:r>
-        <w:t>) in docs.</w:t>
+        <w:t>Document preconditions and postconditions.</w:t>
+      </w:r>
+    </w:p>
+    <w:p>
+      <w:pPr>
+        <w:pStyle w:val="ListParagraph"/>
+        <w:numPr>
+          <w:ilvl w:val="0"/>
+          <w:numId w:val="1"/>
+        </w:numPr>
+      </w:pPr>
+      <w:r>
+        <w:t>Better annotations  (warnings, notes, etc) in docs.</w:t>
       </w:r>
     </w:p>
     <w:p>
@@ -168,1022 +133,717 @@
         </w:numPr>
       </w:pPr>
       <w:r>
-        <w:t xml:space="preserve">Use </w:t>
-      </w:r>
-      <w:proofErr w:type="spellStart"/>
-      <w:r>
-        <w:t>Boost.Locale</w:t>
-      </w:r>
-      <w:proofErr w:type="spellEnd"/>
-      <w:r>
-        <w:t xml:space="preserve"> for i18n and l10n support.</w:t>
-      </w:r>
-    </w:p>
-    <w:p>
-      <w:pPr>
-        <w:pStyle w:val="ListParagraph"/>
-        <w:numPr>
-          <w:ilvl w:val="0"/>
-          <w:numId w:val="1"/>
-        </w:numPr>
-      </w:pPr>
-      <w:r>
-        <w:t>Revisit move/copy/</w:t>
-      </w:r>
-      <w:proofErr w:type="spellStart"/>
-      <w:r>
-        <w:t>etc</w:t>
-      </w:r>
-      <w:proofErr w:type="spellEnd"/>
-      <w:r>
-        <w:t xml:space="preserve"> constructors and ensure they are all implemented correctly.</w:t>
-      </w:r>
-    </w:p>
-    <w:p>
-      <w:pPr>
-        <w:pStyle w:val="ListParagraph"/>
-        <w:numPr>
-          <w:ilvl w:val="1"/>
-          <w:numId w:val="1"/>
-        </w:numPr>
-      </w:pPr>
-      <w:r>
-        <w:t xml:space="preserve">Alternatively, only implement them explicitly when required, and document the supported ‘concepts’ in the library docs. </w:t>
-      </w:r>
-      <w:proofErr w:type="spellStart"/>
-      <w:r>
-        <w:t>E.g.CopyConstructible</w:t>
-      </w:r>
-      <w:proofErr w:type="spellEnd"/>
+        <w:t>Use Boost.Locale for i18n and l10n support.</w:t>
+      </w:r>
+    </w:p>
+    <w:p>
+      <w:pPr>
+        <w:pStyle w:val="ListParagraph"/>
+        <w:numPr>
+          <w:ilvl w:val="0"/>
+          <w:numId w:val="1"/>
+        </w:numPr>
+      </w:pPr>
+      <w:r>
+        <w:t>Revisit move/copy/etc constructors and ensure they are all implemented correctly.</w:t>
+      </w:r>
+    </w:p>
+    <w:p>
+      <w:pPr>
+        <w:pStyle w:val="ListParagraph"/>
+        <w:numPr>
+          <w:ilvl w:val="1"/>
+          <w:numId w:val="1"/>
+        </w:numPr>
+      </w:pPr>
+      <w:r>
+        <w:t xml:space="preserve">Alternatively, only implement them explicitly when required, and document the supported ‘concepts’ in the library docs. E.g.CopyConstructible </w:t>
+      </w:r>
+    </w:p>
+    <w:p>
+      <w:pPr>
+        <w:pStyle w:val="ListParagraph"/>
+        <w:numPr>
+          <w:ilvl w:val="0"/>
+          <w:numId w:val="1"/>
+        </w:numPr>
+      </w:pPr>
+      <w:r>
+        <w:t>Compiler feature testing instead of version testing.</w:t>
+      </w:r>
+    </w:p>
+    <w:p>
+      <w:pPr>
+        <w:pStyle w:val="ListParagraph"/>
+        <w:numPr>
+          <w:ilvl w:val="0"/>
+          <w:numId w:val="1"/>
+        </w:numPr>
+      </w:pPr>
+      <w:r>
+        <w:t>Remove hard dependency on Boost and use environmental variables instead.</w:t>
+      </w:r>
+    </w:p>
+    <w:p>
+      <w:pPr>
+        <w:pStyle w:val="ListParagraph"/>
+        <w:numPr>
+          <w:ilvl w:val="1"/>
+          <w:numId w:val="1"/>
+        </w:numPr>
+      </w:pPr>
+      <w:r>
+        <w:t xml:space="preserve">Do the same for other dependencies? Decouples dependencies in cases where projects dependent on HadesMem want to use the same dependencies without forcing them to use the version provided by HadesMem (HadesMem should instead use the version provided by the user, assuming it meets the minimum requirements). </w:t>
+      </w:r>
+    </w:p>
+    <w:p>
+      <w:pPr>
+        <w:pStyle w:val="ListParagraph"/>
+        <w:numPr>
+          <w:ilvl w:val="0"/>
+          <w:numId w:val="1"/>
+        </w:numPr>
+      </w:pPr>
+      <w:r>
+        <w:t>Improve build process.</w:t>
+      </w:r>
+    </w:p>
+    <w:p>
+      <w:pPr>
+        <w:pStyle w:val="ListParagraph"/>
+        <w:numPr>
+          <w:ilvl w:val="0"/>
+          <w:numId w:val="1"/>
+        </w:numPr>
+      </w:pPr>
+      <w:r>
+        <w:t>Investigate s</w:t>
+      </w:r>
+      <w:r>
+        <w:t xml:space="preserve">upport for ICC, </w:t>
+      </w:r>
+      <w:r>
+        <w:t xml:space="preserve">GCC, </w:t>
+      </w:r>
+      <w:r>
+        <w:t>Clang, etc.</w:t>
+      </w:r>
+    </w:p>
+    <w:p>
+      <w:pPr>
+        <w:pStyle w:val="ListParagraph"/>
+        <w:numPr>
+          <w:ilvl w:val="0"/>
+          <w:numId w:val="1"/>
+        </w:numPr>
+      </w:pPr>
+      <w:r>
+        <w:t>Move ‘internal’ code to ‘detail’</w:t>
+      </w:r>
+      <w:r>
+        <w:t xml:space="preserve"> folder/namespace.</w:t>
+      </w:r>
+    </w:p>
+    <w:p>
+      <w:pPr>
+        <w:pStyle w:val="ListParagraph"/>
+        <w:numPr>
+          <w:ilvl w:val="0"/>
+          <w:numId w:val="1"/>
+        </w:numPr>
+      </w:pPr>
+      <w:r>
+        <w:t>Documentation.</w:t>
+      </w:r>
+    </w:p>
+    <w:p>
+      <w:pPr>
+        <w:pStyle w:val="ListParagraph"/>
+        <w:numPr>
+          <w:ilvl w:val="1"/>
+          <w:numId w:val="1"/>
+        </w:numPr>
+      </w:pPr>
+      <w:r>
+        <w:t>Improved and expanded documentation. Add notes,</w:t>
+      </w:r>
       <w:r>
         <w:t xml:space="preserve"> </w:t>
       </w:r>
-    </w:p>
-    <w:p>
-      <w:pPr>
-        <w:pStyle w:val="ListParagraph"/>
-        <w:numPr>
-          <w:ilvl w:val="0"/>
-          <w:numId w:val="1"/>
-        </w:numPr>
-      </w:pPr>
-      <w:r>
-        <w:t>Compiler feature testing instead of version testing.</w:t>
-      </w:r>
-    </w:p>
-    <w:p>
-      <w:pPr>
-        <w:pStyle w:val="ListParagraph"/>
-        <w:numPr>
-          <w:ilvl w:val="0"/>
-          <w:numId w:val="1"/>
-        </w:numPr>
-      </w:pPr>
-      <w:r>
-        <w:t>Remove hard dependency on Boost and use environmental variables instead.</w:t>
-      </w:r>
-    </w:p>
-    <w:p>
-      <w:pPr>
-        <w:pStyle w:val="ListParagraph"/>
-        <w:numPr>
-          <w:ilvl w:val="1"/>
-          <w:numId w:val="1"/>
-        </w:numPr>
-      </w:pPr>
-      <w:r>
-        <w:t xml:space="preserve">Do the same for other dependencies? Decouples dependencies in cases where projects dependent on </w:t>
-      </w:r>
-      <w:proofErr w:type="spellStart"/>
-      <w:r>
-        <w:t>HadesMem</w:t>
-      </w:r>
-      <w:proofErr w:type="spellEnd"/>
-      <w:r>
-        <w:t xml:space="preserve"> want to use the same dependencies without forcing them to use the version provided by </w:t>
-      </w:r>
-      <w:proofErr w:type="spellStart"/>
-      <w:r>
-        <w:t>HadesMem</w:t>
-      </w:r>
-      <w:proofErr w:type="spellEnd"/>
-      <w:r>
-        <w:t xml:space="preserve"> (</w:t>
-      </w:r>
-      <w:proofErr w:type="spellStart"/>
-      <w:r>
-        <w:t>HadesMem</w:t>
-      </w:r>
-      <w:proofErr w:type="spellEnd"/>
-      <w:r>
-        <w:t xml:space="preserve"> should instead use the version provided by the user, assuming it meets the minimum requirements). </w:t>
-      </w:r>
-    </w:p>
-    <w:p>
-      <w:pPr>
-        <w:pStyle w:val="ListParagraph"/>
-        <w:numPr>
-          <w:ilvl w:val="0"/>
-          <w:numId w:val="1"/>
-        </w:numPr>
-      </w:pPr>
-      <w:r>
-        <w:t>Improve build process.</w:t>
-      </w:r>
-    </w:p>
-    <w:p>
-      <w:pPr>
-        <w:pStyle w:val="ListParagraph"/>
-        <w:numPr>
-          <w:ilvl w:val="0"/>
-          <w:numId w:val="1"/>
-        </w:numPr>
-      </w:pPr>
-      <w:r>
-        <w:t>Investigate s</w:t>
-      </w:r>
-      <w:r>
-        <w:t xml:space="preserve">upport for ICC, </w:t>
+      <w:r>
+        <w:t>cautions, symbols, cross-refs, etc.</w:t>
+      </w:r>
+    </w:p>
+    <w:p>
+      <w:pPr>
+        <w:pStyle w:val="ListParagraph"/>
+        <w:numPr>
+          <w:ilvl w:val="1"/>
+          <w:numId w:val="1"/>
+        </w:numPr>
+      </w:pPr>
+      <w:r>
+        <w:t>T</w:t>
+      </w:r>
+      <w:r>
+        <w:t>hreading docs.</w:t>
+      </w:r>
+    </w:p>
+    <w:p>
+      <w:pPr>
+        <w:pStyle w:val="ListParagraph"/>
+        <w:numPr>
+          <w:ilvl w:val="1"/>
+          <w:numId w:val="1"/>
+        </w:numPr>
+      </w:pPr>
+      <w:r>
+        <w:t>E</w:t>
+      </w:r>
+      <w:r>
+        <w:t>xception guarantee docs.</w:t>
+      </w:r>
+    </w:p>
+    <w:p>
+      <w:pPr>
+        <w:pStyle w:val="ListParagraph"/>
+        <w:numPr>
+          <w:ilvl w:val="0"/>
+          <w:numId w:val="1"/>
+        </w:numPr>
+      </w:pPr>
+      <w:r>
+        <w:t xml:space="preserve">Unit tests. </w:t>
+      </w:r>
+    </w:p>
+    <w:p>
+      <w:pPr>
+        <w:pStyle w:val="ListParagraph"/>
+        <w:numPr>
+          <w:ilvl w:val="1"/>
+          <w:numId w:val="1"/>
+        </w:numPr>
+      </w:pPr>
+      <w:r>
+        <w:t xml:space="preserve">Extra sanity checks to ensure not only that functions return without exception, but also that the returned data is valid. (e.g. GetName in ImpThunk.) </w:t>
+      </w:r>
+    </w:p>
+    <w:p>
+      <w:pPr>
+        <w:pStyle w:val="ListParagraph"/>
+        <w:numPr>
+          <w:ilvl w:val="1"/>
+          <w:numId w:val="1"/>
+        </w:numPr>
+      </w:pPr>
+      <w:r>
+        <w:t>Expand tests to be more thorough and use Boost.Test checks such as BOOST_CHECK_NO_THROW, BOOST_CHECK_THROW, BOOST_CHECK_EQUAL_COLLECTION, etc.</w:t>
+      </w:r>
+    </w:p>
+    <w:p>
+      <w:pPr>
+        <w:pStyle w:val="ListParagraph"/>
+        <w:numPr>
+          <w:ilvl w:val="1"/>
+          <w:numId w:val="1"/>
+        </w:numPr>
+      </w:pPr>
+      <w:r>
+        <w:t xml:space="preserve">Extra tests on library usage that should fail to compile (because of static assertions, type traits, etc). Needed to ensure library misuse is not ‘possible’. </w:t>
+      </w:r>
+    </w:p>
+    <w:p>
+      <w:pPr>
+        <w:pStyle w:val="ListParagraph"/>
+        <w:numPr>
+          <w:ilvl w:val="0"/>
+          <w:numId w:val="1"/>
+        </w:numPr>
+      </w:pPr>
+      <w:r>
+        <w:t>Examples.</w:t>
+      </w:r>
+    </w:p>
+    <w:p>
+      <w:pPr>
+        <w:pStyle w:val="ListParagraph"/>
+        <w:numPr>
+          <w:ilvl w:val="1"/>
+          <w:numId w:val="1"/>
+        </w:numPr>
+      </w:pPr>
+      <w:r>
+        <w:t>All components.</w:t>
+      </w:r>
+    </w:p>
+    <w:p>
+      <w:pPr>
+        <w:pStyle w:val="ListParagraph"/>
+        <w:numPr>
+          <w:ilvl w:val="1"/>
+          <w:numId w:val="1"/>
+        </w:numPr>
+      </w:pPr>
+      <w:r>
+        <w:t>Cleanup and in-source documentation.</w:t>
+      </w:r>
+    </w:p>
+    <w:p>
+      <w:pPr>
+        <w:pStyle w:val="ListParagraph"/>
+        <w:numPr>
+          <w:ilvl w:val="0"/>
+          <w:numId w:val="1"/>
+        </w:numPr>
+      </w:pPr>
+      <w:r>
+        <w:t>Improve quality of existing code.</w:t>
+      </w:r>
+      <w:r>
+        <w:t xml:space="preserve"> </w:t>
+      </w:r>
+    </w:p>
+    <w:p>
+      <w:pPr>
+        <w:pStyle w:val="ListParagraph"/>
+        <w:numPr>
+          <w:ilvl w:val="1"/>
+          <w:numId w:val="1"/>
+        </w:numPr>
+      </w:pPr>
+      <w:r>
+        <w:lastRenderedPageBreak/>
+        <w:t>Exception safety ‘rewrite’.</w:t>
+      </w:r>
+    </w:p>
+    <w:p>
+      <w:pPr>
+        <w:pStyle w:val="ListParagraph"/>
+        <w:numPr>
+          <w:ilvl w:val="1"/>
+          <w:numId w:val="1"/>
+        </w:numPr>
+      </w:pPr>
+      <w:r>
+        <w:t>Change equality comparison style in code to put constants on the left hand side.</w:t>
+      </w:r>
+    </w:p>
+    <w:p>
+      <w:pPr>
+        <w:pStyle w:val="ListParagraph"/>
+        <w:numPr>
+          <w:ilvl w:val="1"/>
+          <w:numId w:val="1"/>
+        </w:numPr>
+      </w:pPr>
+      <w:r>
+        <w:t>Follow (mostly) Google C++ Style Guide, LLVM Style Guide, Chromium Style Guide, etc.</w:t>
+      </w:r>
+    </w:p>
+    <w:p>
+      <w:pPr>
+        <w:pStyle w:val="ListParagraph"/>
+        <w:numPr>
+          <w:ilvl w:val="1"/>
+          <w:numId w:val="1"/>
+        </w:numPr>
+      </w:pPr>
+      <w:r>
+        <w:t>Virtual function ‘override’ annotations.</w:t>
+      </w:r>
+    </w:p>
+    <w:p>
+      <w:pPr>
+        <w:pStyle w:val="ListParagraph"/>
+        <w:numPr>
+          <w:ilvl w:val="1"/>
+          <w:numId w:val="1"/>
+        </w:numPr>
+      </w:pPr>
+      <w:r>
+        <w:t>Replace enums with virtual functions.</w:t>
+      </w:r>
+    </w:p>
+    <w:p>
+      <w:pPr>
+        <w:pStyle w:val="ListParagraph"/>
+        <w:numPr>
+          <w:ilvl w:val="1"/>
+          <w:numId w:val="1"/>
+        </w:numPr>
+      </w:pPr>
+      <w:r>
+        <w:t>Check default constructability etc in templates and add static asserts.</w:t>
+      </w:r>
+    </w:p>
+    <w:p>
+      <w:pPr>
+        <w:pStyle w:val="ListParagraph"/>
+        <w:numPr>
+          <w:ilvl w:val="1"/>
+          <w:numId w:val="1"/>
+        </w:numPr>
+      </w:pPr>
+      <w:r>
+        <w:t>Improve exception-safety guarantees. (Rollback support etc)</w:t>
+      </w:r>
+    </w:p>
+    <w:p>
+      <w:pPr>
+        <w:pStyle w:val="ListParagraph"/>
+        <w:numPr>
+          <w:ilvl w:val="1"/>
+          <w:numId w:val="1"/>
+        </w:numPr>
+      </w:pPr>
+      <w:r>
+        <w:t>Improve thread-safety guarantees and threading model.</w:t>
+      </w:r>
+    </w:p>
+    <w:p>
+      <w:pPr>
+        <w:pStyle w:val="ListParagraph"/>
+        <w:numPr>
+          <w:ilvl w:val="1"/>
+          <w:numId w:val="1"/>
+        </w:numPr>
+      </w:pPr>
+      <w:r>
+        <w:t>Investigate Boost.Exception’s support for multiple exception info objects which share the same tag type, and how to ‘extract’ them at the catch site. Potentially rewrite some exceptions which use multiple ‘ErrorCodeWin’ objects to use unique tags instead.</w:t>
+      </w:r>
+    </w:p>
+    <w:p>
+      <w:pPr>
+        <w:pStyle w:val="ListParagraph"/>
+        <w:numPr>
+          <w:ilvl w:val="1"/>
+          <w:numId w:val="1"/>
+        </w:numPr>
+      </w:pPr>
+      <w:r>
+        <w:t>Proper localization and internationalization support/framework.</w:t>
+      </w:r>
+    </w:p>
+    <w:p>
+      <w:pPr>
+        <w:pStyle w:val="ListParagraph"/>
+        <w:numPr>
+          <w:ilvl w:val="1"/>
+          <w:numId w:val="1"/>
+        </w:numPr>
+      </w:pPr>
+      <w:r>
+        <w:t xml:space="preserve">Consider moving from UTF-16 </w:t>
+      </w:r>
+      <w:r>
+        <w:t>internally</w:t>
+      </w:r>
+      <w:r>
+        <w:t xml:space="preserve"> to UTF-8, and only using UTF-16 at API boundaries. If implemented, all files and other IO should be in UTF-8.</w:t>
+      </w:r>
+    </w:p>
+    <w:p>
+      <w:pPr>
+        <w:pStyle w:val="ListParagraph"/>
+        <w:numPr>
+          <w:ilvl w:val="1"/>
+          <w:numId w:val="1"/>
+        </w:numPr>
+      </w:pPr>
+      <w:r>
+        <w:t>Template concept checking and improved error messages.</w:t>
+      </w:r>
+    </w:p>
+    <w:p>
+      <w:pPr>
+        <w:pStyle w:val="ListParagraph"/>
+        <w:numPr>
+          <w:ilvl w:val="1"/>
+          <w:numId w:val="1"/>
+        </w:numPr>
+      </w:pPr>
+      <w:r>
+        <w:t xml:space="preserve">Compile time checks to ensure MSVC, </w:t>
       </w:r>
       <w:r>
         <w:t xml:space="preserve">GCC, </w:t>
       </w:r>
       <w:r>
-        <w:t>Clang, etc.</w:t>
-      </w:r>
-    </w:p>
-    <w:p>
-      <w:pPr>
-        <w:pStyle w:val="ListParagraph"/>
-        <w:numPr>
-          <w:ilvl w:val="0"/>
-          <w:numId w:val="1"/>
-        </w:numPr>
-      </w:pPr>
-      <w:r>
-        <w:t>Move ‘internal’ code to ‘detail’</w:t>
-      </w:r>
-      <w:r>
-        <w:t xml:space="preserve"> folder/namespace.</w:t>
-      </w:r>
-    </w:p>
-    <w:p>
-      <w:pPr>
-        <w:pStyle w:val="ListParagraph"/>
-        <w:numPr>
-          <w:ilvl w:val="0"/>
-          <w:numId w:val="1"/>
-        </w:numPr>
-      </w:pPr>
-      <w:r>
-        <w:t>Documentation.</w:t>
-      </w:r>
-    </w:p>
-    <w:p>
-      <w:pPr>
-        <w:pStyle w:val="ListParagraph"/>
-        <w:numPr>
-          <w:ilvl w:val="1"/>
-          <w:numId w:val="1"/>
-        </w:numPr>
-      </w:pPr>
-      <w:r>
-        <w:t>Improved and expanded documentation. Add notes,</w:t>
+        <w:t>Boost, etc meet the minimum requirements.</w:t>
+      </w:r>
+    </w:p>
+    <w:p>
+      <w:pPr>
+        <w:pStyle w:val="ListParagraph"/>
+        <w:numPr>
+          <w:ilvl w:val="1"/>
+          <w:numId w:val="1"/>
+        </w:numPr>
+      </w:pPr>
+      <w:r>
+        <w:t>Value-type style uniform initialization (e.g. std::set&lt;T&gt; = GetT()).</w:t>
+      </w:r>
+    </w:p>
+    <w:p>
+      <w:pPr>
+        <w:pStyle w:val="ListParagraph"/>
+        <w:numPr>
+          <w:ilvl w:val="1"/>
+          <w:numId w:val="1"/>
+        </w:numPr>
+      </w:pPr>
+      <w:r>
+        <w:t>Assertions where appropriate</w:t>
+      </w:r>
+      <w:r>
+        <w:t xml:space="preserve"> (for ‘impossible’ </w:t>
+      </w:r>
+      <w:r>
+        <w:t xml:space="preserve">or rare </w:t>
+      </w:r>
+      <w:r>
+        <w:t>cases).</w:t>
+      </w:r>
+    </w:p>
+    <w:p>
+      <w:pPr>
+        <w:pStyle w:val="ListParagraph"/>
+        <w:numPr>
+          <w:ilvl w:val="2"/>
+          <w:numId w:val="1"/>
+        </w:numPr>
+      </w:pPr>
+      <w:r>
+        <w:t>Especially check fo</w:t>
+      </w:r>
+      <w:r>
+        <w:t>r things like integer overflows that would otherwise be hard to debug.</w:t>
+      </w:r>
+    </w:p>
+    <w:p>
+      <w:pPr>
+        <w:pStyle w:val="ListParagraph"/>
+        <w:numPr>
+          <w:ilvl w:val="1"/>
+          <w:numId w:val="1"/>
+        </w:numPr>
+      </w:pPr>
+      <w:r>
+        <w:t xml:space="preserve">Support swapping where appropriate (and use </w:t>
+      </w:r>
+      <w:r>
+        <w:t>to simplify</w:t>
+      </w:r>
+      <w:r>
+        <w:t xml:space="preserve"> operator=</w:t>
+      </w:r>
+      <w:r>
+        <w:t xml:space="preserve"> if possible</w:t>
+      </w:r>
+      <w:r>
+        <w:t>).</w:t>
+      </w:r>
+    </w:p>
+    <w:p>
+      <w:pPr>
+        <w:pStyle w:val="ListParagraph"/>
+        <w:numPr>
+          <w:ilvl w:val="1"/>
+          <w:numId w:val="1"/>
+        </w:numPr>
+      </w:pPr>
+      <w:r>
+        <w:t>Support extra operator overloads where appropriate (such as &lt; or &gt; on Module to make it closer to the built in HMODULE type).</w:t>
+      </w:r>
+    </w:p>
+    <w:p>
+      <w:pPr>
+        <w:pStyle w:val="ListParagraph"/>
+        <w:numPr>
+          <w:ilvl w:val="1"/>
+          <w:numId w:val="1"/>
+        </w:numPr>
+      </w:pPr>
+      <w:r>
+        <w:t>Support perfect forwarding where appropriate.</w:t>
       </w:r>
       <w:r>
         <w:t xml:space="preserve"> </w:t>
       </w:r>
-      <w:r>
-        <w:t>cautions, symbols, cross-refs, etc.</w:t>
-      </w:r>
-    </w:p>
-    <w:p>
-      <w:pPr>
-        <w:pStyle w:val="ListParagraph"/>
-        <w:numPr>
-          <w:ilvl w:val="1"/>
-          <w:numId w:val="1"/>
-        </w:numPr>
-      </w:pPr>
-      <w:r>
-        <w:t>T</w:t>
-      </w:r>
-      <w:r>
-        <w:t>hreading docs.</w:t>
-      </w:r>
-    </w:p>
-    <w:p>
-      <w:pPr>
-        <w:pStyle w:val="ListParagraph"/>
-        <w:numPr>
-          <w:ilvl w:val="1"/>
-          <w:numId w:val="1"/>
-        </w:numPr>
-      </w:pPr>
-      <w:proofErr w:type="gramStart"/>
-      <w:r>
-        <w:t>E</w:t>
-      </w:r>
-      <w:r>
-        <w:t>xception guarantee</w:t>
-      </w:r>
-      <w:proofErr w:type="gramEnd"/>
-      <w:r>
-        <w:t xml:space="preserve"> docs.</w:t>
-      </w:r>
-    </w:p>
-    <w:p>
-      <w:pPr>
-        <w:pStyle w:val="ListParagraph"/>
-        <w:numPr>
-          <w:ilvl w:val="0"/>
-          <w:numId w:val="1"/>
-        </w:numPr>
-      </w:pPr>
-      <w:r>
-        <w:t xml:space="preserve">Unit tests. </w:t>
-      </w:r>
-    </w:p>
-    <w:p>
-      <w:pPr>
-        <w:pStyle w:val="ListParagraph"/>
-        <w:numPr>
-          <w:ilvl w:val="1"/>
-          <w:numId w:val="1"/>
-        </w:numPr>
-      </w:pPr>
-      <w:r>
-        <w:t>Extra sanity checks to ensure not only that functions return without exception, but also that the returned data is valid. (</w:t>
-      </w:r>
-      <w:proofErr w:type="gramStart"/>
-      <w:r>
-        <w:t>e.g</w:t>
-      </w:r>
-      <w:proofErr w:type="gramEnd"/>
-      <w:r>
-        <w:t xml:space="preserve">. </w:t>
-      </w:r>
-      <w:proofErr w:type="spellStart"/>
-      <w:r>
-        <w:t>GetName</w:t>
-      </w:r>
-      <w:proofErr w:type="spellEnd"/>
-      <w:r>
-        <w:t xml:space="preserve"> in </w:t>
-      </w:r>
-      <w:proofErr w:type="spellStart"/>
-      <w:r>
-        <w:t>ImpThunk</w:t>
-      </w:r>
-      <w:proofErr w:type="spellEnd"/>
-      <w:r>
-        <w:t xml:space="preserve">.) </w:t>
-      </w:r>
-    </w:p>
-    <w:p>
-      <w:pPr>
-        <w:pStyle w:val="ListParagraph"/>
-        <w:numPr>
-          <w:ilvl w:val="1"/>
-          <w:numId w:val="1"/>
-        </w:numPr>
-      </w:pPr>
-      <w:r>
-        <w:t xml:space="preserve">Expand tests to be more thorough and use </w:t>
-      </w:r>
-      <w:proofErr w:type="spellStart"/>
-      <w:r>
-        <w:t>Boost.Test</w:t>
-      </w:r>
-      <w:proofErr w:type="spellEnd"/>
-      <w:r>
-        <w:t xml:space="preserve"> checks such as BOOST_CHECK_NO_THROW, BOOST_CHECK_THROW, BOOST_CHECK_EQUAL_COLLECTION, etc.</w:t>
-      </w:r>
-    </w:p>
-    <w:p>
-      <w:pPr>
-        <w:pStyle w:val="ListParagraph"/>
-        <w:numPr>
-          <w:ilvl w:val="1"/>
-          <w:numId w:val="1"/>
-        </w:numPr>
-      </w:pPr>
-      <w:r>
-        <w:t xml:space="preserve">Extra tests on library usage that should fail to compile (because of static assertions, type traits, </w:t>
-      </w:r>
-      <w:proofErr w:type="spellStart"/>
-      <w:r>
-        <w:t>etc</w:t>
-      </w:r>
-      <w:proofErr w:type="spellEnd"/>
-      <w:r>
-        <w:t xml:space="preserve">). Needed to ensure library misuse is not ‘possible’. </w:t>
-      </w:r>
-    </w:p>
-    <w:p>
-      <w:pPr>
-        <w:pStyle w:val="ListParagraph"/>
-        <w:numPr>
-          <w:ilvl w:val="0"/>
-          <w:numId w:val="1"/>
-        </w:numPr>
-      </w:pPr>
-      <w:r>
-        <w:t>Examples.</w:t>
-      </w:r>
-    </w:p>
-    <w:p>
-      <w:pPr>
-        <w:pStyle w:val="ListParagraph"/>
-        <w:numPr>
-          <w:ilvl w:val="1"/>
-          <w:numId w:val="1"/>
-        </w:numPr>
-      </w:pPr>
-      <w:r>
-        <w:t>All components.</w:t>
-      </w:r>
-    </w:p>
-    <w:p>
-      <w:pPr>
-        <w:pStyle w:val="ListParagraph"/>
-        <w:numPr>
-          <w:ilvl w:val="1"/>
-          <w:numId w:val="1"/>
-        </w:numPr>
-      </w:pPr>
-      <w:proofErr w:type="spellStart"/>
-      <w:r>
-        <w:t>Cleanup</w:t>
-      </w:r>
-      <w:proofErr w:type="spellEnd"/>
-      <w:r>
-        <w:t xml:space="preserve"> and in-source documentation.</w:t>
-      </w:r>
-    </w:p>
-    <w:p>
-      <w:pPr>
-        <w:pStyle w:val="ListParagraph"/>
-        <w:numPr>
-          <w:ilvl w:val="0"/>
-          <w:numId w:val="1"/>
-        </w:numPr>
-      </w:pPr>
-      <w:r>
-        <w:t>Improve quality of existing code.</w:t>
-      </w:r>
-      <w:r>
-        <w:t xml:space="preserve"> </w:t>
-      </w:r>
-    </w:p>
-    <w:p>
-      <w:pPr>
-        <w:pStyle w:val="ListParagraph"/>
-        <w:numPr>
-          <w:ilvl w:val="1"/>
-          <w:numId w:val="1"/>
-        </w:numPr>
-      </w:pPr>
-      <w:r>
-        <w:t>Exception safety ‘rewrite’.</w:t>
-      </w:r>
-    </w:p>
-    <w:p>
-      <w:pPr>
-        <w:pStyle w:val="ListParagraph"/>
-        <w:numPr>
-          <w:ilvl w:val="1"/>
+    </w:p>
+    <w:p>
+      <w:pPr>
+        <w:pStyle w:val="ListParagraph"/>
+        <w:numPr>
+          <w:ilvl w:val="1"/>
+          <w:numId w:val="1"/>
+        </w:numPr>
+      </w:pPr>
+      <w:r>
+        <w:t>Fix conversion to bool in classes (e.g. EnsureCleanup) to use an unspecified bool type and prevent implicit conversion to int, and also to remove the reliance on HandleType’s  implicit conversion to bool, which we cannot guarantee.</w:t>
+      </w:r>
+    </w:p>
+    <w:p>
+      <w:pPr>
+        <w:pStyle w:val="ListParagraph"/>
+        <w:numPr>
+          <w:ilvl w:val="1"/>
+          <w:numId w:val="1"/>
+        </w:numPr>
+      </w:pPr>
+      <w:r>
+        <w:t>Const correctness.</w:t>
+      </w:r>
+    </w:p>
+    <w:p>
+      <w:pPr>
+        <w:pStyle w:val="ListParagraph"/>
+        <w:numPr>
+          <w:ilvl w:val="1"/>
+          <w:numId w:val="1"/>
+        </w:numPr>
+      </w:pPr>
+      <w:r>
+        <w:t>Clean up APIs returning pairs/tuples/etc to return objects with named fields and/or getters.</w:t>
+      </w:r>
+    </w:p>
+    <w:p>
+      <w:pPr>
+        <w:pStyle w:val="ListParagraph"/>
+        <w:numPr>
+          <w:ilvl w:val="1"/>
+          <w:numId w:val="1"/>
+        </w:numPr>
+      </w:pPr>
+      <w:r>
+        <w:t>Review and ‘rewrite’ in-code documentation/comments.</w:t>
+      </w:r>
+    </w:p>
+    <w:p>
+      <w:pPr>
+        <w:pStyle w:val="ListParagraph"/>
+        <w:numPr>
+          <w:ilvl w:val="1"/>
+          <w:numId w:val="1"/>
+        </w:numPr>
+      </w:pPr>
+      <w:r>
+        <w:t>Tests for remaining ‘detail’ components such as EnsureCleanup, StringBuffer, etc.</w:t>
+      </w:r>
+    </w:p>
+    <w:p>
+      <w:pPr>
+        <w:pStyle w:val="ListParagraph"/>
+        <w:numPr>
+          <w:ilvl w:val="1"/>
+          <w:numId w:val="1"/>
+        </w:numPr>
+      </w:pPr>
+      <w:r>
+        <w:t>Investigate support for optional error reporting via error codes to avoid littering code with try-catch blocks in certain scenarios.</w:t>
+      </w:r>
+    </w:p>
+    <w:p>
+      <w:pPr>
+        <w:pStyle w:val="ListParagraph"/>
+        <w:numPr>
+          <w:ilvl w:val="1"/>
+          <w:numId w:val="1"/>
+        </w:numPr>
+      </w:pPr>
+      <w:r>
+        <w:t>Improve API genericity.</w:t>
+      </w:r>
+    </w:p>
+    <w:p>
+      <w:pPr>
+        <w:pStyle w:val="ListParagraph"/>
+        <w:numPr>
+          <w:ilvl w:val="2"/>
+          <w:numId w:val="1"/>
+        </w:numPr>
+      </w:pPr>
+      <w:r>
+        <w:t>Instead of taking or returning a vector&lt;T&gt;, instead use a C&lt;T&gt; where ‘C’ is a template parameter representing an arbitrary container.</w:t>
+      </w:r>
+    </w:p>
+    <w:p>
+      <w:pPr>
+        <w:pStyle w:val="ListParagraph"/>
+        <w:numPr>
+          <w:ilvl w:val="2"/>
+          <w:numId w:val="1"/>
+        </w:numPr>
+      </w:pPr>
+      <w:r>
+        <w:t>Use ‘ranges’ over direct containers where possible.</w:t>
+      </w:r>
+    </w:p>
+    <w:p>
+      <w:pPr>
+        <w:pStyle w:val="ListParagraph"/>
+        <w:numPr>
+          <w:ilvl w:val="0"/>
+          <w:numId w:val="1"/>
+        </w:numPr>
+      </w:pPr>
+      <w:r>
+        <w:t>Reduce compile time.</w:t>
+      </w:r>
+    </w:p>
+    <w:p>
+      <w:pPr>
+        <w:pStyle w:val="ListParagraph"/>
+        <w:numPr>
+          <w:ilvl w:val="1"/>
+          <w:numId w:val="1"/>
+        </w:numPr>
+      </w:pPr>
+      <w:r>
+        <w:t>Reduce include dependencies.</w:t>
+      </w:r>
+    </w:p>
+    <w:p>
+      <w:pPr>
+        <w:pStyle w:val="ListParagraph"/>
+        <w:numPr>
+          <w:ilvl w:val="2"/>
+          <w:numId w:val="1"/>
+        </w:numPr>
+      </w:pPr>
+      <w:r>
+        <w:t>Pointer-to-impl idiom.</w:t>
+      </w:r>
+    </w:p>
+    <w:p>
+      <w:pPr>
+        <w:pStyle w:val="ListParagraph"/>
+        <w:numPr>
+          <w:ilvl w:val="1"/>
+          <w:numId w:val="1"/>
+        </w:numPr>
+      </w:pPr>
+      <w:r>
+        <w:t>Decouple components if possible.</w:t>
+      </w:r>
+    </w:p>
+    <w:p>
+      <w:pPr>
+        <w:pStyle w:val="ListParagraph"/>
+        <w:numPr>
+          <w:ilvl w:val="0"/>
           <w:numId w:val="1"/>
         </w:numPr>
       </w:pPr>
       <w:r>
         <w:lastRenderedPageBreak/>
-        <w:t>Change equality comparison style in code to put constants on the left hand side.</w:t>
-      </w:r>
-    </w:p>
-    <w:p>
-      <w:pPr>
-        <w:pStyle w:val="ListParagraph"/>
-        <w:numPr>
-          <w:ilvl w:val="1"/>
-          <w:numId w:val="1"/>
-        </w:numPr>
-      </w:pPr>
-      <w:r>
-        <w:t>Follow (mostly) Google C++ Style Guide, LLVM Style Guide, Chromium Style Guide, etc.</w:t>
-      </w:r>
-    </w:p>
-    <w:p>
-      <w:pPr>
-        <w:pStyle w:val="ListParagraph"/>
-        <w:numPr>
-          <w:ilvl w:val="1"/>
-          <w:numId w:val="1"/>
-        </w:numPr>
-      </w:pPr>
-      <w:r>
-        <w:t xml:space="preserve">Virtual </w:t>
-      </w:r>
-      <w:proofErr w:type="gramStart"/>
-      <w:r>
-        <w:t>function ‘override</w:t>
-      </w:r>
-      <w:proofErr w:type="gramEnd"/>
-      <w:r>
-        <w:t>’ annotations.</w:t>
-      </w:r>
-    </w:p>
-    <w:p>
-      <w:pPr>
-        <w:pStyle w:val="ListParagraph"/>
-        <w:numPr>
-          <w:ilvl w:val="1"/>
-          <w:numId w:val="1"/>
-        </w:numPr>
-      </w:pPr>
-      <w:r>
-        <w:t xml:space="preserve">Replace </w:t>
-      </w:r>
-      <w:proofErr w:type="spellStart"/>
-      <w:r>
-        <w:t>enums</w:t>
-      </w:r>
-      <w:proofErr w:type="spellEnd"/>
-      <w:r>
-        <w:t xml:space="preserve"> with virtual functions.</w:t>
-      </w:r>
-    </w:p>
-    <w:p>
-      <w:pPr>
-        <w:pStyle w:val="ListParagraph"/>
-        <w:numPr>
-          <w:ilvl w:val="1"/>
-          <w:numId w:val="1"/>
-        </w:numPr>
-      </w:pPr>
-      <w:r>
-        <w:t xml:space="preserve">Check default constructability </w:t>
-      </w:r>
-      <w:proofErr w:type="spellStart"/>
-      <w:r>
-        <w:t>etc</w:t>
-      </w:r>
-      <w:proofErr w:type="spellEnd"/>
-      <w:r>
-        <w:t xml:space="preserve"> in templates and add static asserts.</w:t>
-      </w:r>
-    </w:p>
-    <w:p>
-      <w:pPr>
-        <w:pStyle w:val="ListParagraph"/>
-        <w:numPr>
-          <w:ilvl w:val="1"/>
-          <w:numId w:val="1"/>
-        </w:numPr>
-      </w:pPr>
-      <w:r>
-        <w:t xml:space="preserve">Improve exception-safety guarantees. (Rollback support </w:t>
-      </w:r>
-      <w:proofErr w:type="spellStart"/>
-      <w:r>
-        <w:t>etc</w:t>
-      </w:r>
-      <w:proofErr w:type="spellEnd"/>
-      <w:r>
-        <w:t>)</w:t>
-      </w:r>
-    </w:p>
-    <w:p>
-      <w:pPr>
-        <w:pStyle w:val="ListParagraph"/>
-        <w:numPr>
-          <w:ilvl w:val="1"/>
-          <w:numId w:val="1"/>
-        </w:numPr>
-      </w:pPr>
-      <w:r>
-        <w:t>Improve thread-safety guarantees and threading model.</w:t>
-      </w:r>
-    </w:p>
-    <w:p>
-      <w:pPr>
-        <w:pStyle w:val="ListParagraph"/>
-        <w:numPr>
-          <w:ilvl w:val="1"/>
-          <w:numId w:val="1"/>
-        </w:numPr>
-      </w:pPr>
-      <w:r>
-        <w:t xml:space="preserve">Investigate </w:t>
-      </w:r>
-      <w:proofErr w:type="spellStart"/>
-      <w:r>
-        <w:t>Boost.Exception’s</w:t>
-      </w:r>
-      <w:proofErr w:type="spellEnd"/>
-      <w:r>
-        <w:t xml:space="preserve"> support for multiple exception info objects which share the same tag type, and how to ‘extract’ them at the catch site. Potentially rewrite some exceptions which use multiple ‘</w:t>
-      </w:r>
-      <w:proofErr w:type="spellStart"/>
-      <w:r>
-        <w:t>ErrorCodeWin</w:t>
-      </w:r>
-      <w:proofErr w:type="spellEnd"/>
-      <w:r>
-        <w:t>’ objects to use unique tags instead.</w:t>
-      </w:r>
-    </w:p>
-    <w:p>
-      <w:pPr>
-        <w:pStyle w:val="ListParagraph"/>
-        <w:numPr>
-          <w:ilvl w:val="1"/>
-          <w:numId w:val="1"/>
-        </w:numPr>
-      </w:pPr>
-      <w:r>
-        <w:t>Proper localization and internationalization support/framework.</w:t>
-      </w:r>
-    </w:p>
-    <w:p>
-      <w:pPr>
-        <w:pStyle w:val="ListParagraph"/>
-        <w:numPr>
-          <w:ilvl w:val="1"/>
-          <w:numId w:val="1"/>
-        </w:numPr>
-      </w:pPr>
-      <w:r>
-        <w:t xml:space="preserve">Consider moving from UTF-16 </w:t>
-      </w:r>
-      <w:r>
-        <w:t>internally</w:t>
-      </w:r>
-      <w:r>
-        <w:t xml:space="preserve"> to UTF-8, and only using UTF-16 at API boundaries. If implemented, all files and other IO should be in UTF-8.</w:t>
-      </w:r>
-    </w:p>
-    <w:p>
-      <w:pPr>
-        <w:pStyle w:val="ListParagraph"/>
-        <w:numPr>
-          <w:ilvl w:val="1"/>
-          <w:numId w:val="1"/>
-        </w:numPr>
-      </w:pPr>
-      <w:r>
-        <w:t>Template concept checking and improved error messages.</w:t>
-      </w:r>
-    </w:p>
-    <w:p>
-      <w:pPr>
-        <w:pStyle w:val="ListParagraph"/>
-        <w:numPr>
-          <w:ilvl w:val="1"/>
-          <w:numId w:val="1"/>
-        </w:numPr>
-      </w:pPr>
-      <w:r>
-        <w:t xml:space="preserve">Compile time checks to ensure MSVC, </w:t>
-      </w:r>
-      <w:r>
-        <w:t xml:space="preserve">GCC, </w:t>
-      </w:r>
-      <w:r>
-        <w:t xml:space="preserve">Boost, </w:t>
-      </w:r>
-      <w:proofErr w:type="spellStart"/>
-      <w:r>
-        <w:t>etc</w:t>
-      </w:r>
-      <w:proofErr w:type="spellEnd"/>
-      <w:r>
-        <w:t xml:space="preserve"> meet the minimum </w:t>
-      </w:r>
-      <w:proofErr w:type="gramStart"/>
-      <w:r>
-        <w:t>requirements</w:t>
-      </w:r>
-      <w:proofErr w:type="gramEnd"/>
-      <w:r>
-        <w:t>.</w:t>
-      </w:r>
-    </w:p>
-    <w:p>
-      <w:pPr>
-        <w:pStyle w:val="ListParagraph"/>
-        <w:numPr>
-          <w:ilvl w:val="1"/>
-          <w:numId w:val="1"/>
-        </w:numPr>
-      </w:pPr>
-      <w:r>
-        <w:t xml:space="preserve">Value-type style uniform initialization (e.g. </w:t>
-      </w:r>
-      <w:proofErr w:type="spellStart"/>
-      <w:r>
-        <w:t>std</w:t>
-      </w:r>
-      <w:proofErr w:type="spellEnd"/>
-      <w:r>
-        <w:t xml:space="preserve">::set&lt;T&gt; = </w:t>
-      </w:r>
-      <w:proofErr w:type="spellStart"/>
-      <w:proofErr w:type="gramStart"/>
-      <w:r>
-        <w:t>GetT</w:t>
-      </w:r>
-      <w:proofErr w:type="spellEnd"/>
-      <w:r>
-        <w:t>(</w:t>
-      </w:r>
-      <w:proofErr w:type="gramEnd"/>
-      <w:r>
-        <w:t>)).</w:t>
-      </w:r>
-    </w:p>
-    <w:p>
-      <w:pPr>
-        <w:pStyle w:val="ListParagraph"/>
-        <w:numPr>
-          <w:ilvl w:val="1"/>
-          <w:numId w:val="1"/>
-        </w:numPr>
-      </w:pPr>
-      <w:r>
-        <w:t>Assertions where appropriate</w:t>
-      </w:r>
-      <w:r>
-        <w:t xml:space="preserve"> (for ‘impossible’ </w:t>
-      </w:r>
-      <w:r>
-        <w:t xml:space="preserve">or rare </w:t>
-      </w:r>
-      <w:r>
-        <w:t>cases).</w:t>
-      </w:r>
-    </w:p>
-    <w:p>
-      <w:pPr>
-        <w:pStyle w:val="ListParagraph"/>
-        <w:numPr>
-          <w:ilvl w:val="2"/>
-          <w:numId w:val="1"/>
-        </w:numPr>
-      </w:pPr>
-      <w:r>
-        <w:t>Especially check fo</w:t>
-      </w:r>
-      <w:r>
-        <w:t>r things like integer overflows that would otherwise be hard to debug.</w:t>
-      </w:r>
-    </w:p>
-    <w:p>
-      <w:pPr>
-        <w:pStyle w:val="ListParagraph"/>
-        <w:numPr>
-          <w:ilvl w:val="1"/>
-          <w:numId w:val="1"/>
-        </w:numPr>
-      </w:pPr>
-      <w:r>
-        <w:t xml:space="preserve">Support swapping where appropriate (and use </w:t>
-      </w:r>
-      <w:r>
-        <w:t>to simplify</w:t>
-      </w:r>
-      <w:r>
-        <w:t xml:space="preserve"> operator=</w:t>
-      </w:r>
-      <w:r>
-        <w:t xml:space="preserve"> if possible</w:t>
-      </w:r>
-      <w:r>
-        <w:t>).</w:t>
-      </w:r>
-    </w:p>
-    <w:p>
-      <w:pPr>
-        <w:pStyle w:val="ListParagraph"/>
-        <w:numPr>
-          <w:ilvl w:val="1"/>
-          <w:numId w:val="1"/>
-        </w:numPr>
-      </w:pPr>
-      <w:r>
-        <w:t>Support extra operator overloads where appropriate (such as &lt; or &gt; on Module to make it closer to the built in HMODULE type).</w:t>
-      </w:r>
-    </w:p>
-    <w:p>
-      <w:pPr>
-        <w:pStyle w:val="ListParagraph"/>
-        <w:numPr>
-          <w:ilvl w:val="1"/>
-          <w:numId w:val="1"/>
-        </w:numPr>
-      </w:pPr>
-      <w:r>
-        <w:t>Support perfect forwarding where appropriate.</w:t>
-      </w:r>
-      <w:r>
-        <w:t xml:space="preserve"> </w:t>
-      </w:r>
-    </w:p>
-    <w:p>
-      <w:pPr>
-        <w:pStyle w:val="ListParagraph"/>
-        <w:numPr>
-          <w:ilvl w:val="1"/>
-          <w:numId w:val="1"/>
-        </w:numPr>
-      </w:pPr>
-      <w:r>
-        <w:t xml:space="preserve">Fix conversion to </w:t>
-      </w:r>
-      <w:proofErr w:type="spellStart"/>
-      <w:r>
-        <w:t>bool</w:t>
-      </w:r>
-      <w:proofErr w:type="spellEnd"/>
-      <w:r>
-        <w:t xml:space="preserve"> in classes (e.g. </w:t>
-      </w:r>
-      <w:proofErr w:type="spellStart"/>
-      <w:r>
-        <w:t>EnsureCleanup</w:t>
-      </w:r>
-      <w:proofErr w:type="spellEnd"/>
-      <w:r>
-        <w:t xml:space="preserve">) to use an unspecified </w:t>
-      </w:r>
-      <w:proofErr w:type="spellStart"/>
-      <w:r>
-        <w:t>bool</w:t>
-      </w:r>
-      <w:proofErr w:type="spellEnd"/>
-      <w:r>
-        <w:t xml:space="preserve"> type and prevent implicit conversion to </w:t>
-      </w:r>
-      <w:proofErr w:type="spellStart"/>
-      <w:r>
-        <w:t>int</w:t>
-      </w:r>
-      <w:proofErr w:type="spellEnd"/>
-      <w:r>
-        <w:t xml:space="preserve">, and also to remove the reliance on </w:t>
-      </w:r>
-      <w:proofErr w:type="spellStart"/>
-      <w:proofErr w:type="gramStart"/>
-      <w:r>
-        <w:t>HandleType’s</w:t>
-      </w:r>
-      <w:proofErr w:type="spellEnd"/>
-      <w:r>
-        <w:t xml:space="preserve">  implicit</w:t>
-      </w:r>
-      <w:proofErr w:type="gramEnd"/>
-      <w:r>
-        <w:t xml:space="preserve"> conversion to </w:t>
-      </w:r>
-      <w:proofErr w:type="spellStart"/>
-      <w:r>
-        <w:t>bool</w:t>
-      </w:r>
-      <w:proofErr w:type="spellEnd"/>
-      <w:r>
-        <w:t>, which we cannot guarantee.</w:t>
-      </w:r>
-    </w:p>
-    <w:p>
-      <w:pPr>
-        <w:pStyle w:val="ListParagraph"/>
-        <w:numPr>
-          <w:ilvl w:val="1"/>
-          <w:numId w:val="1"/>
-        </w:numPr>
-      </w:pPr>
-      <w:proofErr w:type="spellStart"/>
-      <w:r>
-        <w:t>Const</w:t>
-      </w:r>
-      <w:proofErr w:type="spellEnd"/>
-      <w:r>
-        <w:t xml:space="preserve"> correctness.</w:t>
-      </w:r>
-    </w:p>
-    <w:p>
-      <w:pPr>
-        <w:pStyle w:val="ListParagraph"/>
-        <w:numPr>
-          <w:ilvl w:val="1"/>
-          <w:numId w:val="1"/>
-        </w:numPr>
-      </w:pPr>
-      <w:r>
-        <w:t>Clean up APIs returning pairs/tuples/</w:t>
-      </w:r>
-      <w:proofErr w:type="spellStart"/>
-      <w:r>
-        <w:t>etc</w:t>
-      </w:r>
-      <w:proofErr w:type="spellEnd"/>
-      <w:r>
-        <w:t xml:space="preserve"> to return objects with named fields and/or getters.</w:t>
-      </w:r>
-    </w:p>
-    <w:p>
-      <w:pPr>
-        <w:pStyle w:val="ListParagraph"/>
-        <w:numPr>
-          <w:ilvl w:val="1"/>
-          <w:numId w:val="1"/>
-        </w:numPr>
-      </w:pPr>
-      <w:r>
-        <w:t>Review and ‘rewrite’ in-code documentation/comments.</w:t>
-      </w:r>
-    </w:p>
-    <w:p>
-      <w:pPr>
-        <w:pStyle w:val="ListParagraph"/>
-        <w:numPr>
-          <w:ilvl w:val="1"/>
-          <w:numId w:val="1"/>
-        </w:numPr>
-      </w:pPr>
-      <w:r>
-        <w:t xml:space="preserve">Tests for remaining ‘detail’ components such as </w:t>
-      </w:r>
-      <w:proofErr w:type="spellStart"/>
-      <w:r>
-        <w:t>EnsureCleanup</w:t>
-      </w:r>
-      <w:proofErr w:type="spellEnd"/>
-      <w:r>
-        <w:t xml:space="preserve">, </w:t>
-      </w:r>
-      <w:proofErr w:type="spellStart"/>
-      <w:r>
-        <w:t>StringBuffer</w:t>
-      </w:r>
-      <w:proofErr w:type="spellEnd"/>
-      <w:r>
-        <w:t>, etc.</w:t>
-      </w:r>
-    </w:p>
-    <w:p>
-      <w:pPr>
-        <w:pStyle w:val="ListParagraph"/>
-        <w:numPr>
-          <w:ilvl w:val="1"/>
-          <w:numId w:val="1"/>
-        </w:numPr>
-      </w:pPr>
-      <w:r>
-        <w:t>Investigate support for optional error reporting via error codes to avoid littering code with try-catch blocks in certain scenarios.</w:t>
-      </w:r>
-    </w:p>
-    <w:p>
-      <w:pPr>
-        <w:pStyle w:val="ListParagraph"/>
-        <w:numPr>
-          <w:ilvl w:val="1"/>
-          <w:numId w:val="1"/>
-        </w:numPr>
-      </w:pPr>
-      <w:r>
-        <w:t xml:space="preserve">Improve API </w:t>
-      </w:r>
-      <w:proofErr w:type="spellStart"/>
-      <w:r>
-        <w:t>genericity</w:t>
-      </w:r>
-      <w:proofErr w:type="spellEnd"/>
-      <w:r>
-        <w:t>.</w:t>
-      </w:r>
-    </w:p>
-    <w:p>
-      <w:pPr>
-        <w:pStyle w:val="ListParagraph"/>
-        <w:numPr>
-          <w:ilvl w:val="2"/>
-          <w:numId w:val="1"/>
-        </w:numPr>
-      </w:pPr>
-      <w:r>
-        <w:t>Instead of taking or returning a vector&lt;T&gt;, instead use a C&lt;T&gt; where ‘C’ is a template parameter representing an arbitrary container.</w:t>
-      </w:r>
-    </w:p>
-    <w:p>
-      <w:pPr>
-        <w:pStyle w:val="ListParagraph"/>
-        <w:numPr>
-          <w:ilvl w:val="2"/>
-          <w:numId w:val="1"/>
-        </w:numPr>
-      </w:pPr>
-      <w:r>
-        <w:t>Use ‘ranges’ over direct containers where possible.</w:t>
-      </w:r>
-    </w:p>
-    <w:p>
-      <w:pPr>
-        <w:pStyle w:val="ListParagraph"/>
-        <w:numPr>
-          <w:ilvl w:val="0"/>
-          <w:numId w:val="1"/>
-        </w:numPr>
-      </w:pPr>
-      <w:r>
-        <w:t>Reduce compile time.</w:t>
-      </w:r>
-    </w:p>
-    <w:p>
-      <w:pPr>
-        <w:pStyle w:val="ListParagraph"/>
-        <w:numPr>
-          <w:ilvl w:val="1"/>
-          <w:numId w:val="1"/>
-        </w:numPr>
-      </w:pPr>
-      <w:r>
-        <w:t>Reduce include dependencies.</w:t>
-      </w:r>
-    </w:p>
-    <w:p>
-      <w:pPr>
-        <w:pStyle w:val="ListParagraph"/>
-        <w:numPr>
-          <w:ilvl w:val="2"/>
-          <w:numId w:val="1"/>
-        </w:numPr>
-      </w:pPr>
-      <w:r>
-        <w:t>Pointer-to-</w:t>
-      </w:r>
-      <w:proofErr w:type="spellStart"/>
-      <w:r>
-        <w:t>impl</w:t>
-      </w:r>
-      <w:proofErr w:type="spellEnd"/>
-      <w:r>
-        <w:t xml:space="preserve"> idiom.</w:t>
-      </w:r>
-    </w:p>
-    <w:p>
-      <w:pPr>
-        <w:pStyle w:val="ListParagraph"/>
-        <w:numPr>
-          <w:ilvl w:val="1"/>
-          <w:numId w:val="1"/>
-        </w:numPr>
-      </w:pPr>
-      <w:r>
-        <w:t>Decouple components if possible.</w:t>
-      </w:r>
-    </w:p>
-    <w:p>
-      <w:pPr>
-        <w:pStyle w:val="ListParagraph"/>
-        <w:numPr>
-          <w:ilvl w:val="0"/>
-          <w:numId w:val="1"/>
-        </w:numPr>
-      </w:pPr>
-      <w:r>
-        <w:lastRenderedPageBreak/>
-        <w:t xml:space="preserve">Performance improvements in potential bottlenecks (e.g. Iterators, Scanner, </w:t>
-      </w:r>
-      <w:proofErr w:type="spellStart"/>
-      <w:r>
-        <w:t>PeLib</w:t>
-      </w:r>
-      <w:proofErr w:type="spellEnd"/>
-      <w:r>
-        <w:t>,</w:t>
-      </w:r>
-      <w:r>
-        <w:t xml:space="preserve"> </w:t>
-      </w:r>
-      <w:proofErr w:type="spellStart"/>
-      <w:r>
-        <w:t>FindPattern</w:t>
-      </w:r>
-      <w:proofErr w:type="spellEnd"/>
-      <w:r>
-        <w:t>,</w:t>
-      </w:r>
-      <w:r>
-        <w:t xml:space="preserve"> </w:t>
-      </w:r>
-      <w:proofErr w:type="spellStart"/>
-      <w:r>
-        <w:t>etc</w:t>
-      </w:r>
-      <w:proofErr w:type="spellEnd"/>
-      <w:r>
-        <w:t>)</w:t>
+        <w:t>Performance improvements in potential bottlenecks (e.g. Iterators, Scanner, PeLib,</w:t>
+      </w:r>
+      <w:r>
+        <w:t xml:space="preserve"> FindPattern,</w:t>
+      </w:r>
+      <w:r>
+        <w:t xml:space="preserve"> etc)</w:t>
       </w:r>
       <w:r>
         <w:t>.</w:t>
@@ -1230,15 +890,7 @@
         </w:numPr>
       </w:pPr>
       <w:r>
-        <w:t xml:space="preserve">Helper service to run </w:t>
-      </w:r>
-      <w:proofErr w:type="spellStart"/>
-      <w:r>
-        <w:t>HadesMem</w:t>
-      </w:r>
-      <w:proofErr w:type="spellEnd"/>
-      <w:r>
-        <w:t xml:space="preserve"> tools as ‘SYSTEM’ for when </w:t>
+        <w:t xml:space="preserve">Helper service to run HadesMem tools as ‘SYSTEM’ for when </w:t>
       </w:r>
       <w:r>
         <w:t>manipulating</w:t>
@@ -1364,189 +1016,94 @@
         </w:numPr>
       </w:pPr>
       <w:r>
-        <w:t xml:space="preserve">Custom </w:t>
-      </w:r>
-      <w:proofErr w:type="spellStart"/>
-      <w:r>
-        <w:t>GetModuleHandle</w:t>
-      </w:r>
-      <w:proofErr w:type="spellEnd"/>
-      <w:r>
-        <w:t xml:space="preserve">, </w:t>
-      </w:r>
-      <w:proofErr w:type="spellStart"/>
-      <w:r>
-        <w:t>GetProcAddress</w:t>
-      </w:r>
-      <w:proofErr w:type="spellEnd"/>
-      <w:r>
-        <w:t>, etc.</w:t>
-      </w:r>
-    </w:p>
-    <w:p>
-      <w:pPr>
-        <w:pStyle w:val="ListParagraph"/>
-        <w:numPr>
-          <w:ilvl w:val="0"/>
-          <w:numId w:val="1"/>
-        </w:numPr>
-      </w:pPr>
-      <w:r>
-        <w:t xml:space="preserve">C++ </w:t>
-      </w:r>
-      <w:proofErr w:type="spellStart"/>
-      <w:r>
-        <w:t>WinAPI</w:t>
-      </w:r>
-      <w:proofErr w:type="spellEnd"/>
-      <w:r>
-        <w:t xml:space="preserve"> wrapper.</w:t>
+        <w:t>Custom GetModuleHandle, GetProcAddress, etc.</w:t>
+      </w:r>
+    </w:p>
+    <w:p>
+      <w:pPr>
+        <w:pStyle w:val="ListParagraph"/>
+        <w:numPr>
+          <w:ilvl w:val="0"/>
+          <w:numId w:val="1"/>
+        </w:numPr>
+      </w:pPr>
+      <w:r>
+        <w:t>C++ WinAPI wrapper.</w:t>
       </w:r>
     </w:p>
     <w:p>
       <w:pPr>
         <w:ind w:left="2160" w:hanging="2160"/>
       </w:pPr>
-      <w:proofErr w:type="spellStart"/>
       <w:r>
         <w:rPr>
           <w:b/>
         </w:rPr>
         <w:t>MemoryMgr</w:t>
       </w:r>
-      <w:proofErr w:type="spellEnd"/>
-    </w:p>
-    <w:p>
-      <w:pPr>
-        <w:pStyle w:val="ListParagraph"/>
-        <w:numPr>
-          <w:ilvl w:val="0"/>
-          <w:numId w:val="1"/>
-        </w:numPr>
-      </w:pPr>
-      <w:r>
-        <w:t xml:space="preserve">Consider using array in Read over vector if possible (as </w:t>
-      </w:r>
-      <w:proofErr w:type="spellStart"/>
-      <w:proofErr w:type="gramStart"/>
-      <w:r>
-        <w:t>sizeof</w:t>
-      </w:r>
-      <w:proofErr w:type="spellEnd"/>
-      <w:r>
-        <w:t>(</w:t>
-      </w:r>
-      <w:proofErr w:type="gramEnd"/>
-      <w:r>
-        <w:t xml:space="preserve">T) is a compile-time constant). Union template for </w:t>
-      </w:r>
-      <w:proofErr w:type="gramStart"/>
-      <w:r>
-        <w:t>{ T</w:t>
-      </w:r>
-      <w:proofErr w:type="gramEnd"/>
+    </w:p>
+    <w:p>
+      <w:pPr>
+        <w:pStyle w:val="ListParagraph"/>
+        <w:numPr>
+          <w:ilvl w:val="0"/>
+          <w:numId w:val="1"/>
+        </w:numPr>
+      </w:pPr>
+      <w:r>
+        <w:t>Consider using array in Read over vector if possible (as sizeof(T) is a compile-time constant). Union template for { T obj; char bytes[sizeof(T); } also available.</w:t>
+      </w:r>
+    </w:p>
+    <w:p>
+      <w:pPr>
+        <w:pStyle w:val="ListParagraph"/>
+        <w:numPr>
+          <w:ilvl w:val="0"/>
+          <w:numId w:val="1"/>
+        </w:numPr>
+      </w:pPr>
+      <w:r>
+        <w:t>Use Boost.FunctionTypes in remote function caller to detect calling convention. (Also use TMP to detect number of args and their types etc).</w:t>
+      </w:r>
+    </w:p>
+    <w:p>
+      <w:pPr>
+        <w:pStyle w:val="ListParagraph"/>
+        <w:numPr>
+          <w:ilvl w:val="0"/>
+          <w:numId w:val="1"/>
+        </w:numPr>
+      </w:pPr>
+      <w:r>
+        <w:t>Improve ‘safety’ of remote function caller via EH to minimize risk of crashing the target.</w:t>
+      </w:r>
+    </w:p>
+    <w:p>
+      <w:pPr>
+        <w:pStyle w:val="ListParagraph"/>
+        <w:numPr>
+          <w:ilvl w:val="0"/>
+          <w:numId w:val="1"/>
+        </w:numPr>
+      </w:pPr>
+      <w:r>
+        <w:t>Improve genericity of parameter passing in remote function caller.</w:t>
+      </w:r>
+    </w:p>
+    <w:p>
+      <w:pPr>
+        <w:pStyle w:val="ListParagraph"/>
+        <w:numPr>
+          <w:ilvl w:val="0"/>
+          <w:numId w:val="1"/>
+        </w:numPr>
+      </w:pPr>
+      <w:r>
+        <w:t>Memory reading via expression templates.</w:t>
+      </w:r>
       <w:r>
         <w:t xml:space="preserve"> </w:t>
       </w:r>
-      <w:proofErr w:type="spellStart"/>
-      <w:r>
-        <w:t>obj</w:t>
-      </w:r>
-      <w:proofErr w:type="spellEnd"/>
-      <w:r>
-        <w:t>; char bytes[</w:t>
-      </w:r>
-      <w:proofErr w:type="spellStart"/>
-      <w:r>
-        <w:t>sizeof</w:t>
-      </w:r>
-      <w:proofErr w:type="spellEnd"/>
-      <w:r>
-        <w:t>(T); } also available.</w:t>
-      </w:r>
-    </w:p>
-    <w:p>
-      <w:pPr>
-        <w:pStyle w:val="ListParagraph"/>
-        <w:numPr>
-          <w:ilvl w:val="0"/>
-          <w:numId w:val="1"/>
-        </w:numPr>
-      </w:pPr>
-      <w:r>
-        <w:t xml:space="preserve">Use </w:t>
-      </w:r>
-      <w:proofErr w:type="spellStart"/>
-      <w:r>
-        <w:t>Boost.FunctionTypes</w:t>
-      </w:r>
-      <w:proofErr w:type="spellEnd"/>
-      <w:r>
-        <w:t xml:space="preserve"> in remote function caller to detect calling convention. (Also use TMP to detect number of </w:t>
-      </w:r>
-      <w:proofErr w:type="spellStart"/>
-      <w:r>
-        <w:t>args</w:t>
-      </w:r>
-      <w:proofErr w:type="spellEnd"/>
-      <w:r>
-        <w:t xml:space="preserve"> and their types </w:t>
-      </w:r>
-      <w:proofErr w:type="spellStart"/>
-      <w:r>
-        <w:t>etc</w:t>
-      </w:r>
-      <w:proofErr w:type="spellEnd"/>
-      <w:r>
-        <w:t>).</w:t>
-      </w:r>
-    </w:p>
-    <w:p>
-      <w:pPr>
-        <w:pStyle w:val="ListParagraph"/>
-        <w:numPr>
-          <w:ilvl w:val="0"/>
-          <w:numId w:val="1"/>
-        </w:numPr>
-      </w:pPr>
-      <w:r>
-        <w:t>Improve ‘safety’ of remote function caller via EH to minimize risk of crashing the target.</w:t>
-      </w:r>
-    </w:p>
-    <w:p>
-      <w:pPr>
-        <w:pStyle w:val="ListParagraph"/>
-        <w:numPr>
-          <w:ilvl w:val="0"/>
-          <w:numId w:val="1"/>
-        </w:numPr>
-      </w:pPr>
-      <w:r>
-        <w:t xml:space="preserve">Improve </w:t>
-      </w:r>
-      <w:proofErr w:type="spellStart"/>
-      <w:r>
-        <w:t>genericity</w:t>
-      </w:r>
-      <w:proofErr w:type="spellEnd"/>
-      <w:r>
-        <w:t xml:space="preserve"> of parameter passing in remote function caller.</w:t>
-      </w:r>
-    </w:p>
-    <w:p>
-      <w:pPr>
-        <w:pStyle w:val="ListParagraph"/>
-        <w:numPr>
-          <w:ilvl w:val="0"/>
-          <w:numId w:val="1"/>
-        </w:numPr>
-      </w:pPr>
-      <w:r>
-        <w:t>Memory reading via expression templates.</w:t>
-      </w:r>
-      <w:r>
-        <w:t xml:space="preserve"> </w:t>
-      </w:r>
     </w:p>
     <w:p>
       <w:pPr>
@@ -1609,33 +1166,23 @@
       </w:r>
     </w:p>
     <w:p>
-      <w:proofErr w:type="spellStart"/>
       <w:r>
         <w:rPr>
           <w:b/>
         </w:rPr>
         <w:t>ManualMap</w:t>
       </w:r>
-      <w:proofErr w:type="spellEnd"/>
-    </w:p>
-    <w:p>
-      <w:pPr>
-        <w:pStyle w:val="ListParagraph"/>
-        <w:numPr>
-          <w:ilvl w:val="0"/>
-          <w:numId w:val="1"/>
-        </w:numPr>
-      </w:pPr>
-      <w:r>
-        <w:t xml:space="preserve">Exception handling support under x86 </w:t>
-      </w:r>
-      <w:proofErr w:type="spellStart"/>
-      <w:r>
-        <w:t>SafeSEH</w:t>
-      </w:r>
-      <w:proofErr w:type="spellEnd"/>
-      <w:r>
-        <w:t xml:space="preserve"> and x64.</w:t>
+    </w:p>
+    <w:p>
+      <w:pPr>
+        <w:pStyle w:val="ListParagraph"/>
+        <w:numPr>
+          <w:ilvl w:val="0"/>
+          <w:numId w:val="1"/>
+        </w:numPr>
+      </w:pPr>
+      <w:r>
+        <w:t>Exception handling support under x86 SafeSEH and x64.</w:t>
       </w:r>
     </w:p>
     <w:p>
@@ -1728,23 +1275,7 @@
         </w:numPr>
       </w:pPr>
       <w:r>
-        <w:t>Get address of Kernel32</w:t>
-      </w:r>
-      <w:proofErr w:type="gramStart"/>
-      <w:r>
-        <w:t>!LoadLibrary</w:t>
-      </w:r>
-      <w:proofErr w:type="gramEnd"/>
-      <w:r>
-        <w:t xml:space="preserve"> ‘manually’ rather than using a local </w:t>
-      </w:r>
-      <w:proofErr w:type="spellStart"/>
-      <w:r>
-        <w:t>GetProcAddress</w:t>
-      </w:r>
-      <w:proofErr w:type="spellEnd"/>
-      <w:r>
-        <w:t xml:space="preserve"> and </w:t>
+        <w:t xml:space="preserve">Get address of Kernel32!LoadLibrary ‘manually’ rather than using a local GetProcAddress and </w:t>
       </w:r>
       <w:r>
         <w:t>pointer arithmetic.</w:t>
@@ -1759,15 +1290,7 @@
         </w:numPr>
       </w:pPr>
       <w:r>
-        <w:t xml:space="preserve">Whilst this works in all normal cases, it doesn’t work when the target has shims enabled which hook </w:t>
-      </w:r>
-      <w:proofErr w:type="spellStart"/>
-      <w:r>
-        <w:t>LoadLibrary</w:t>
-      </w:r>
-      <w:proofErr w:type="spellEnd"/>
-      <w:r>
-        <w:t>.</w:t>
+        <w:t>Whilst this works in all normal cases, it doesn’t work when the target has shims enabled which hook LoadLibrary.</w:t>
       </w:r>
     </w:p>
     <w:p>
@@ -1787,23 +1310,7 @@
         </w:numPr>
       </w:pPr>
       <w:r>
-        <w:t>Fix Patcher tests requiring UAC elevation. Embedding an ‘</w:t>
-      </w:r>
-      <w:proofErr w:type="spellStart"/>
-      <w:r>
-        <w:t>asInvoker</w:t>
-      </w:r>
-      <w:proofErr w:type="spellEnd"/>
-      <w:r>
-        <w:t xml:space="preserve">’ manifest will stop the </w:t>
-      </w:r>
-      <w:proofErr w:type="spellStart"/>
-      <w:r>
-        <w:t>compat</w:t>
-      </w:r>
-      <w:proofErr w:type="spellEnd"/>
-      <w:r>
-        <w:t xml:space="preserve"> shims misfiring due to the filename.</w:t>
+        <w:t>Fix Patcher tests requiring UAC elevation. Embedding an ‘asInvoker’ manifest will stop the compat shims misfiring due to the filename.</w:t>
       </w:r>
     </w:p>
     <w:p>
@@ -1842,15 +1349,7 @@
         <w:t>Improved relative instruction rebuilding (including conditionals).</w:t>
       </w:r>
       <w:r>
-        <w:t xml:space="preserve"> </w:t>
-      </w:r>
-      <w:proofErr w:type="gramStart"/>
-      <w:r>
-        <w:t>x64</w:t>
-      </w:r>
-      <w:proofErr w:type="gramEnd"/>
-      <w:r>
-        <w:t xml:space="preserve"> has far more IP relative instructions than x86.</w:t>
+        <w:t xml:space="preserve"> x64 has far more IP relative instructions than x86.</w:t>
       </w:r>
     </w:p>
     <w:p>
@@ -1891,13 +1390,8 @@
           <w:numId w:val="1"/>
         </w:numPr>
       </w:pPr>
-      <w:proofErr w:type="spellStart"/>
-      <w:r>
-        <w:t>Uncopyable</w:t>
-      </w:r>
-      <w:proofErr w:type="spellEnd"/>
-      <w:r>
-        <w:t>, so make moveable.</w:t>
+      <w:r>
+        <w:t>Uncopyable, so make moveable.</w:t>
       </w:r>
     </w:p>
     <w:p>
@@ -1957,34 +1451,16 @@
         </w:numPr>
       </w:pPr>
       <w:r>
-        <w:t>Detect cases where hooking may overflow past the end of a function, and fail. (Provide policy or flag to allow overriding this behaviour.) Examples may be instructions such as ‘</w:t>
-      </w:r>
-      <w:proofErr w:type="spellStart"/>
-      <w:r>
-        <w:t>int</w:t>
-      </w:r>
-      <w:proofErr w:type="spellEnd"/>
-      <w:r>
-        <w:t xml:space="preserve"> 3’, ‘ret’, ‘</w:t>
-      </w:r>
-      <w:proofErr w:type="spellStart"/>
-      <w:r>
-        <w:t>jmp</w:t>
-      </w:r>
-      <w:proofErr w:type="spellEnd"/>
-      <w:r>
-        <w:t>’, etc.</w:t>
-      </w:r>
-    </w:p>
-    <w:p>
-      <w:proofErr w:type="spellStart"/>
+        <w:t>Detect cases where hooking may overflow past the end of a function, and fail. (Provide policy or flag to allow overriding this behaviour.) Examples may be instructions such as ‘int 3’, ‘ret’, ‘jmp’, etc.</w:t>
+      </w:r>
+    </w:p>
+    <w:p>
       <w:r>
         <w:rPr>
           <w:b/>
         </w:rPr>
         <w:t>FindPattern</w:t>
       </w:r>
-      <w:proofErr w:type="spellEnd"/>
     </w:p>
     <w:p>
       <w:pPr>
@@ -2038,14 +1514,12 @@
       </w:r>
     </w:p>
     <w:p>
-      <w:proofErr w:type="spellStart"/>
       <w:r>
         <w:rPr>
           <w:b/>
         </w:rPr>
         <w:t>PeLib</w:t>
       </w:r>
-      <w:proofErr w:type="spellEnd"/>
     </w:p>
     <w:p>
       <w:pPr>
@@ -2074,29 +1548,13 @@
         </w:numPr>
       </w:pPr>
       <w:r>
-        <w:t xml:space="preserve">Investigate use of virtual functions for file </w:t>
-      </w:r>
-      <w:proofErr w:type="spellStart"/>
-      <w:r>
-        <w:t>vs</w:t>
-      </w:r>
-      <w:proofErr w:type="spellEnd"/>
-      <w:r>
-        <w:t xml:space="preserve"> memory</w:t>
+        <w:t>Investigate use of virtual functions for file vs memory</w:t>
       </w:r>
       <w:r>
         <w:t xml:space="preserve"> access</w:t>
       </w:r>
       <w:r>
-        <w:t xml:space="preserve"> (</w:t>
-      </w:r>
-      <w:proofErr w:type="spellStart"/>
-      <w:r>
-        <w:t>RvaToVa</w:t>
-      </w:r>
-      <w:proofErr w:type="spellEnd"/>
-      <w:r>
-        <w:t>)</w:t>
+        <w:t xml:space="preserve"> (RvaToVa)</w:t>
       </w:r>
       <w:r>
         <w:t xml:space="preserve">. </w:t>
@@ -2123,15 +1581,7 @@
         </w:numPr>
       </w:pPr>
       <w:r>
-        <w:t>Note: May cause problems when copying ‘</w:t>
-      </w:r>
-      <w:proofErr w:type="spellStart"/>
-      <w:r>
-        <w:t>PeFile</w:t>
-      </w:r>
-      <w:proofErr w:type="spellEnd"/>
-      <w:r>
-        <w:t>’ type.</w:t>
+        <w:t>Note: May cause problems when copying ‘PeFile’ type.</w:t>
       </w:r>
     </w:p>
     <w:p>
@@ -2158,23 +1608,7 @@
         <w:t xml:space="preserve">E.g. </w:t>
       </w:r>
       <w:r>
-        <w:t xml:space="preserve">Check </w:t>
-      </w:r>
-      <w:proofErr w:type="spellStart"/>
-      <w:r>
-        <w:t>NumberOfRvaAndSizes</w:t>
-      </w:r>
-      <w:proofErr w:type="spellEnd"/>
-      <w:r>
-        <w:t xml:space="preserve"> in </w:t>
-      </w:r>
-      <w:proofErr w:type="spellStart"/>
-      <w:r>
-        <w:t>NtHeaders</w:t>
-      </w:r>
-      <w:proofErr w:type="spellEnd"/>
-      <w:r>
-        <w:t xml:space="preserve"> before attempting to retrieve a data dir.</w:t>
+        <w:t>Check NumberOfRvaAndSizes in NtHeaders before attempting to retrieve a data dir.</w:t>
       </w:r>
     </w:p>
     <w:p>
@@ -2187,15 +1621,7 @@
       </w:pPr>
       <w:r>
         <w:lastRenderedPageBreak/>
-        <w:t xml:space="preserve">Cache base pointers </w:t>
-      </w:r>
-      <w:proofErr w:type="spellStart"/>
-      <w:r>
-        <w:t>etc</w:t>
-      </w:r>
-      <w:proofErr w:type="spellEnd"/>
-      <w:r>
-        <w:t xml:space="preserve"> rather than retrieving it manually in every getter/setter. Slightly less ‘robust’, but due to the typically ‘read-only’ nature of the data this is the expected behaviour in all known cases anyway.</w:t>
+        <w:t>Cache base pointers etc rather than retrieving it manually in every getter/setter. Slightly less ‘robust’, but due to the typically ‘read-only’ nature of the data this is the expected behaviour in all known cases anyway.</w:t>
       </w:r>
     </w:p>
     <w:p>
@@ -2291,15 +1717,7 @@
         </w:numPr>
       </w:pPr>
       <w:r>
-        <w:t xml:space="preserve">Load </w:t>
-      </w:r>
-      <w:proofErr w:type="spellStart"/>
-      <w:r>
-        <w:t>config</w:t>
-      </w:r>
-      <w:proofErr w:type="spellEnd"/>
-      <w:r>
-        <w:t xml:space="preserve"> directory.</w:t>
+        <w:t>Load config directory.</w:t>
       </w:r>
     </w:p>
     <w:p>
@@ -2389,61 +1807,13 @@
         </w:numPr>
       </w:pPr>
       <w:r>
-        <w:t xml:space="preserve">Helper functions such as </w:t>
-      </w:r>
-      <w:proofErr w:type="spellStart"/>
-      <w:r>
-        <w:t>FindExport</w:t>
-      </w:r>
-      <w:proofErr w:type="spellEnd"/>
-      <w:r>
-        <w:t xml:space="preserve">, </w:t>
-      </w:r>
-      <w:proofErr w:type="spellStart"/>
-      <w:r>
-        <w:t>FindImport</w:t>
-      </w:r>
-      <w:proofErr w:type="spellEnd"/>
-      <w:r>
-        <w:t xml:space="preserve">, </w:t>
-      </w:r>
-      <w:proofErr w:type="spellStart"/>
-      <w:r>
-        <w:t>HasDataDir</w:t>
-      </w:r>
-      <w:proofErr w:type="spellEnd"/>
-      <w:r>
-        <w:t xml:space="preserve">, </w:t>
-      </w:r>
-      <w:proofErr w:type="spellStart"/>
-      <w:r>
-        <w:t>GetArchitecture</w:t>
-      </w:r>
-      <w:proofErr w:type="spellEnd"/>
-      <w:r>
-        <w:t>,</w:t>
-      </w:r>
-      <w:r>
-        <w:t xml:space="preserve"> </w:t>
-      </w:r>
-      <w:proofErr w:type="spellStart"/>
-      <w:r>
-        <w:t>IsDotNet</w:t>
-      </w:r>
-      <w:proofErr w:type="spellEnd"/>
-      <w:r>
-        <w:t>,</w:t>
-      </w:r>
-      <w:r>
-        <w:t xml:space="preserve"> </w:t>
-      </w:r>
-      <w:proofErr w:type="spellStart"/>
-      <w:r>
-        <w:t>GetPDB</w:t>
-      </w:r>
-      <w:proofErr w:type="spellEnd"/>
-      <w:r>
-        <w:t>,</w:t>
+        <w:t>Helper functions such as FindExport, FindImport, HasDataDir, GetArchitecture,</w:t>
+      </w:r>
+      <w:r>
+        <w:t xml:space="preserve"> IsDotNet,</w:t>
+      </w:r>
+      <w:r>
+        <w:t xml:space="preserve"> GetPDB,</w:t>
       </w:r>
       <w:r>
         <w:t xml:space="preserve"> etc.</w:t>
@@ -2458,15 +1828,7 @@
         </w:numPr>
       </w:pPr>
       <w:r>
-        <w:t xml:space="preserve">Test against pathological cases such as </w:t>
-      </w:r>
-      <w:proofErr w:type="spellStart"/>
-      <w:r>
-        <w:t>Corkami</w:t>
-      </w:r>
-      <w:proofErr w:type="spellEnd"/>
-      <w:r>
-        <w:t xml:space="preserve"> tests.</w:t>
+        <w:t>Test against pathological cases such as Corkami tests.</w:t>
       </w:r>
     </w:p>
     <w:p>
@@ -2498,35 +1860,19 @@
         </w:numPr>
       </w:pPr>
       <w:r>
-        <w:t>NOP/</w:t>
-      </w:r>
-      <w:proofErr w:type="spellStart"/>
-      <w:r>
-        <w:t>UnNOP</w:t>
-      </w:r>
-      <w:proofErr w:type="spellEnd"/>
-      <w:r>
-        <w:t xml:space="preserve"> support.</w:t>
-      </w:r>
-    </w:p>
-    <w:p>
-      <w:pPr>
-        <w:pStyle w:val="ListParagraph"/>
-        <w:numPr>
-          <w:ilvl w:val="0"/>
-          <w:numId w:val="1"/>
-        </w:numPr>
-      </w:pPr>
-      <w:r>
-        <w:t>ASM searching API with ‘wildcards’. (</w:t>
-      </w:r>
-      <w:proofErr w:type="spellStart"/>
-      <w:r>
-        <w:t>MetaASM</w:t>
-      </w:r>
-      <w:proofErr w:type="spellEnd"/>
-      <w:r>
-        <w:t>?)</w:t>
+        <w:t>NOP/UnNOP support.</w:t>
+      </w:r>
+    </w:p>
+    <w:p>
+      <w:pPr>
+        <w:pStyle w:val="ListParagraph"/>
+        <w:numPr>
+          <w:ilvl w:val="0"/>
+          <w:numId w:val="1"/>
+        </w:numPr>
+      </w:pPr>
+      <w:r>
+        <w:t>ASM searching API with ‘wildcards’. (MetaASM?)</w:t>
       </w:r>
     </w:p>
     <w:p>
@@ -2642,15 +1988,7 @@
         </w:numPr>
       </w:pPr>
       <w:r>
-        <w:t xml:space="preserve">Memory protection filters (read, write, </w:t>
-      </w:r>
-      <w:proofErr w:type="gramStart"/>
-      <w:r>
-        <w:t>exec</w:t>
-      </w:r>
-      <w:proofErr w:type="gramEnd"/>
-      <w:r>
-        <w:t>).</w:t>
+        <w:t>Memory protection filters (read, write, exec).</w:t>
       </w:r>
     </w:p>
     <w:p>
@@ -2723,15 +2061,7 @@
       </w:pPr>
       <w:r>
         <w:lastRenderedPageBreak/>
-        <w:t xml:space="preserve">Unknown </w:t>
-      </w:r>
-      <w:proofErr w:type="gramStart"/>
-      <w:r>
-        <w:t>value scan</w:t>
-      </w:r>
-      <w:proofErr w:type="gramEnd"/>
-      <w:r>
-        <w:t>.</w:t>
+        <w:t>Unknown value scan.</w:t>
       </w:r>
     </w:p>
     <w:p>

</xml_diff>

<commit_message>
* Add item to todo list.
</commit_message>
<xml_diff>
--- a/Todo.docx
+++ b/Todo.docx
@@ -59,7 +59,10 @@
         </w:numPr>
       </w:pPr>
       <w:r>
-        <w:t>Reorganize directory and build structure where appropriate.</w:t>
+        <w:t xml:space="preserve">Split into sub-libraries where appropriate (winapi wrapper, memory editing, </w:t>
+      </w:r>
+      <w:r>
+        <w:t>injected-only, stealth hooks, etc).</w:t>
       </w:r>
       <w:bookmarkStart w:id="0" w:name="_GoBack"/>
       <w:bookmarkEnd w:id="0"/>
@@ -73,6 +76,18 @@
         </w:numPr>
       </w:pPr>
       <w:r>
+        <w:t>Reorganize directory and build structure where appropriate.</w:t>
+      </w:r>
+    </w:p>
+    <w:p>
+      <w:pPr>
+        <w:pStyle w:val="ListParagraph"/>
+        <w:numPr>
+          <w:ilvl w:val="0"/>
+          <w:numId w:val="1"/>
+        </w:numPr>
+      </w:pPr>
+      <w:r>
         <w:t>Document and check (with pp) minimum Boost and compiler verisons.</w:t>
       </w:r>
     </w:p>
@@ -385,6 +400,7 @@
         </w:numPr>
       </w:pPr>
       <w:r>
+        <w:lastRenderedPageBreak/>
         <w:t>Cleanup and in-source documentation.</w:t>
       </w:r>
     </w:p>
@@ -412,406 +428,406 @@
         </w:numPr>
       </w:pPr>
       <w:r>
+        <w:t>Exception safety ‘rewrite’.</w:t>
+      </w:r>
+    </w:p>
+    <w:p>
+      <w:pPr>
+        <w:pStyle w:val="ListParagraph"/>
+        <w:numPr>
+          <w:ilvl w:val="1"/>
+          <w:numId w:val="1"/>
+        </w:numPr>
+      </w:pPr>
+      <w:r>
+        <w:t>Change equality comparison style in code to put constants on the left hand side.</w:t>
+      </w:r>
+    </w:p>
+    <w:p>
+      <w:pPr>
+        <w:pStyle w:val="ListParagraph"/>
+        <w:numPr>
+          <w:ilvl w:val="1"/>
+          <w:numId w:val="1"/>
+        </w:numPr>
+      </w:pPr>
+      <w:r>
+        <w:t>Follow (mostly) Google C++ Style Guide, LLVM Style Guide, Chromium Style Guide, etc.</w:t>
+      </w:r>
+    </w:p>
+    <w:p>
+      <w:pPr>
+        <w:pStyle w:val="ListParagraph"/>
+        <w:numPr>
+          <w:ilvl w:val="1"/>
+          <w:numId w:val="1"/>
+        </w:numPr>
+      </w:pPr>
+      <w:r>
+        <w:t>Virtual function ‘override’ annotations.</w:t>
+      </w:r>
+    </w:p>
+    <w:p>
+      <w:pPr>
+        <w:pStyle w:val="ListParagraph"/>
+        <w:numPr>
+          <w:ilvl w:val="1"/>
+          <w:numId w:val="1"/>
+        </w:numPr>
+      </w:pPr>
+      <w:r>
+        <w:t>Replace enums with virtual functions.</w:t>
+      </w:r>
+    </w:p>
+    <w:p>
+      <w:pPr>
+        <w:pStyle w:val="ListParagraph"/>
+        <w:numPr>
+          <w:ilvl w:val="1"/>
+          <w:numId w:val="1"/>
+        </w:numPr>
+      </w:pPr>
+      <w:r>
+        <w:t>Check default constructability etc in templates and add static asserts.</w:t>
+      </w:r>
+    </w:p>
+    <w:p>
+      <w:pPr>
+        <w:pStyle w:val="ListParagraph"/>
+        <w:numPr>
+          <w:ilvl w:val="1"/>
+          <w:numId w:val="1"/>
+        </w:numPr>
+      </w:pPr>
+      <w:r>
+        <w:t>Improve exception-safety guarantees. (Rollback support etc)</w:t>
+      </w:r>
+    </w:p>
+    <w:p>
+      <w:pPr>
+        <w:pStyle w:val="ListParagraph"/>
+        <w:numPr>
+          <w:ilvl w:val="1"/>
+          <w:numId w:val="1"/>
+        </w:numPr>
+      </w:pPr>
+      <w:r>
+        <w:t>Improve thread-safety guarantees and threading model.</w:t>
+      </w:r>
+    </w:p>
+    <w:p>
+      <w:pPr>
+        <w:pStyle w:val="ListParagraph"/>
+        <w:numPr>
+          <w:ilvl w:val="1"/>
+          <w:numId w:val="1"/>
+        </w:numPr>
+      </w:pPr>
+      <w:r>
+        <w:t>Investigate Boost.Exception’s support for multiple exception info objects which share the same tag type, and how to ‘extract’ them at the catch site. Potentially rewrite some exceptions which use multiple ‘ErrorCodeWin’ objects to use unique tags instead.</w:t>
+      </w:r>
+    </w:p>
+    <w:p>
+      <w:pPr>
+        <w:pStyle w:val="ListParagraph"/>
+        <w:numPr>
+          <w:ilvl w:val="1"/>
+          <w:numId w:val="1"/>
+        </w:numPr>
+      </w:pPr>
+      <w:r>
+        <w:t>Proper localization and internationalization support/framework.</w:t>
+      </w:r>
+    </w:p>
+    <w:p>
+      <w:pPr>
+        <w:pStyle w:val="ListParagraph"/>
+        <w:numPr>
+          <w:ilvl w:val="1"/>
+          <w:numId w:val="1"/>
+        </w:numPr>
+      </w:pPr>
+      <w:r>
+        <w:t xml:space="preserve">Consider moving from UTF-16 </w:t>
+      </w:r>
+      <w:r>
+        <w:t>internally</w:t>
+      </w:r>
+      <w:r>
+        <w:t xml:space="preserve"> to UTF-8, and only using UTF-16 at API boundaries. If implemented, all files and other IO should be in UTF-8.</w:t>
+      </w:r>
+    </w:p>
+    <w:p>
+      <w:pPr>
+        <w:pStyle w:val="ListParagraph"/>
+        <w:numPr>
+          <w:ilvl w:val="1"/>
+          <w:numId w:val="1"/>
+        </w:numPr>
+      </w:pPr>
+      <w:r>
+        <w:t>Template concept checking and improved error messages.</w:t>
+      </w:r>
+    </w:p>
+    <w:p>
+      <w:pPr>
+        <w:pStyle w:val="ListParagraph"/>
+        <w:numPr>
+          <w:ilvl w:val="1"/>
+          <w:numId w:val="1"/>
+        </w:numPr>
+      </w:pPr>
+      <w:r>
+        <w:t xml:space="preserve">Compile time checks to ensure MSVC, </w:t>
+      </w:r>
+      <w:r>
+        <w:t xml:space="preserve">GCC, </w:t>
+      </w:r>
+      <w:r>
+        <w:t>Boost, etc meet the minimum requirements.</w:t>
+      </w:r>
+    </w:p>
+    <w:p>
+      <w:pPr>
+        <w:pStyle w:val="ListParagraph"/>
+        <w:numPr>
+          <w:ilvl w:val="1"/>
+          <w:numId w:val="1"/>
+        </w:numPr>
+      </w:pPr>
+      <w:r>
+        <w:t>Value-type style uniform initialization (e.g. std::set&lt;T&gt; = GetT()).</w:t>
+      </w:r>
+    </w:p>
+    <w:p>
+      <w:pPr>
+        <w:pStyle w:val="ListParagraph"/>
+        <w:numPr>
+          <w:ilvl w:val="1"/>
+          <w:numId w:val="1"/>
+        </w:numPr>
+      </w:pPr>
+      <w:r>
+        <w:t>Assertions where appropriate</w:t>
+      </w:r>
+      <w:r>
+        <w:t xml:space="preserve"> (for ‘impossible’ </w:t>
+      </w:r>
+      <w:r>
+        <w:t xml:space="preserve">or rare </w:t>
+      </w:r>
+      <w:r>
+        <w:t>cases).</w:t>
+      </w:r>
+    </w:p>
+    <w:p>
+      <w:pPr>
+        <w:pStyle w:val="ListParagraph"/>
+        <w:numPr>
+          <w:ilvl w:val="2"/>
+          <w:numId w:val="1"/>
+        </w:numPr>
+      </w:pPr>
+      <w:r>
+        <w:t>Especially check fo</w:t>
+      </w:r>
+      <w:r>
+        <w:t>r things like integer overflows that would otherwise be hard to debug.</w:t>
+      </w:r>
+    </w:p>
+    <w:p>
+      <w:pPr>
+        <w:pStyle w:val="ListParagraph"/>
+        <w:numPr>
+          <w:ilvl w:val="1"/>
+          <w:numId w:val="1"/>
+        </w:numPr>
+      </w:pPr>
+      <w:r>
+        <w:t xml:space="preserve">Support swapping where appropriate (and use </w:t>
+      </w:r>
+      <w:r>
+        <w:t>to simplify</w:t>
+      </w:r>
+      <w:r>
+        <w:t xml:space="preserve"> operator=</w:t>
+      </w:r>
+      <w:r>
+        <w:t xml:space="preserve"> if possible</w:t>
+      </w:r>
+      <w:r>
+        <w:t>).</w:t>
+      </w:r>
+    </w:p>
+    <w:p>
+      <w:pPr>
+        <w:pStyle w:val="ListParagraph"/>
+        <w:numPr>
+          <w:ilvl w:val="1"/>
+          <w:numId w:val="1"/>
+        </w:numPr>
+      </w:pPr>
+      <w:r>
+        <w:t>Support extra operator overloads where appropriate (such as &lt; or &gt; on Module to make it closer to the built in HMODULE type).</w:t>
+      </w:r>
+    </w:p>
+    <w:p>
+      <w:pPr>
+        <w:pStyle w:val="ListParagraph"/>
+        <w:numPr>
+          <w:ilvl w:val="1"/>
+          <w:numId w:val="1"/>
+        </w:numPr>
+      </w:pPr>
+      <w:r>
+        <w:t>Support perfect forwarding where appropriate.</w:t>
+      </w:r>
+      <w:r>
+        <w:t xml:space="preserve"> </w:t>
+      </w:r>
+    </w:p>
+    <w:p>
+      <w:pPr>
+        <w:pStyle w:val="ListParagraph"/>
+        <w:numPr>
+          <w:ilvl w:val="1"/>
+          <w:numId w:val="1"/>
+        </w:numPr>
+      </w:pPr>
+      <w:r>
+        <w:t>Fix conversion to bool in classes (e.g. EnsureCleanup) to use an unspecified bool type and prevent implicit conversion to int, and also to remove the reliance on HandleType’s  implicit conversion to bool, which we cannot guarantee.</w:t>
+      </w:r>
+    </w:p>
+    <w:p>
+      <w:pPr>
+        <w:pStyle w:val="ListParagraph"/>
+        <w:numPr>
+          <w:ilvl w:val="1"/>
+          <w:numId w:val="1"/>
+        </w:numPr>
+      </w:pPr>
+      <w:r>
+        <w:t>Const correctness.</w:t>
+      </w:r>
+    </w:p>
+    <w:p>
+      <w:pPr>
+        <w:pStyle w:val="ListParagraph"/>
+        <w:numPr>
+          <w:ilvl w:val="1"/>
+          <w:numId w:val="1"/>
+        </w:numPr>
+      </w:pPr>
+      <w:r>
+        <w:t>Clean up APIs returning pairs/tuples/etc to return objects with named fields and/or getters.</w:t>
+      </w:r>
+    </w:p>
+    <w:p>
+      <w:pPr>
+        <w:pStyle w:val="ListParagraph"/>
+        <w:numPr>
+          <w:ilvl w:val="1"/>
+          <w:numId w:val="1"/>
+        </w:numPr>
+      </w:pPr>
+      <w:r>
+        <w:t>Review and ‘rewrite’ in-code documentation/comments.</w:t>
+      </w:r>
+    </w:p>
+    <w:p>
+      <w:pPr>
+        <w:pStyle w:val="ListParagraph"/>
+        <w:numPr>
+          <w:ilvl w:val="1"/>
+          <w:numId w:val="1"/>
+        </w:numPr>
+      </w:pPr>
+      <w:r>
+        <w:t>Tests for remaining ‘detail’ components such as EnsureCleanup, StringBuffer, etc.</w:t>
+      </w:r>
+    </w:p>
+    <w:p>
+      <w:pPr>
+        <w:pStyle w:val="ListParagraph"/>
+        <w:numPr>
+          <w:ilvl w:val="1"/>
+          <w:numId w:val="1"/>
+        </w:numPr>
+      </w:pPr>
+      <w:r>
+        <w:t>Investigate support for optional error reporting via error codes to avoid littering code with try-catch blocks in certain scenarios.</w:t>
+      </w:r>
+    </w:p>
+    <w:p>
+      <w:pPr>
+        <w:pStyle w:val="ListParagraph"/>
+        <w:numPr>
+          <w:ilvl w:val="1"/>
+          <w:numId w:val="1"/>
+        </w:numPr>
+      </w:pPr>
+      <w:r>
+        <w:t>Improve API genericity.</w:t>
+      </w:r>
+    </w:p>
+    <w:p>
+      <w:pPr>
+        <w:pStyle w:val="ListParagraph"/>
+        <w:numPr>
+          <w:ilvl w:val="2"/>
+          <w:numId w:val="1"/>
+        </w:numPr>
+      </w:pPr>
+      <w:r>
+        <w:t>Instead of taking or returning a vector&lt;T&gt;, instead use a C&lt;T&gt; where ‘C’ is a template parameter representing an arbitrary container.</w:t>
+      </w:r>
+    </w:p>
+    <w:p>
+      <w:pPr>
+        <w:pStyle w:val="ListParagraph"/>
+        <w:numPr>
+          <w:ilvl w:val="2"/>
+          <w:numId w:val="1"/>
+        </w:numPr>
+      </w:pPr>
+      <w:r>
+        <w:t>Use ‘ranges’ over direct containers where possible.</w:t>
+      </w:r>
+    </w:p>
+    <w:p>
+      <w:pPr>
+        <w:pStyle w:val="ListParagraph"/>
+        <w:numPr>
+          <w:ilvl w:val="0"/>
+          <w:numId w:val="1"/>
+        </w:numPr>
+      </w:pPr>
+      <w:r>
+        <w:t>Reduce compile time.</w:t>
+      </w:r>
+    </w:p>
+    <w:p>
+      <w:pPr>
+        <w:pStyle w:val="ListParagraph"/>
+        <w:numPr>
+          <w:ilvl w:val="1"/>
+          <w:numId w:val="1"/>
+        </w:numPr>
+      </w:pPr>
+      <w:r>
+        <w:t>Reduce include dependencies.</w:t>
+      </w:r>
+    </w:p>
+    <w:p>
+      <w:pPr>
+        <w:pStyle w:val="ListParagraph"/>
+        <w:numPr>
+          <w:ilvl w:val="2"/>
+          <w:numId w:val="1"/>
+        </w:numPr>
+      </w:pPr>
+      <w:r>
         <w:lastRenderedPageBreak/>
-        <w:t>Exception safety ‘rewrite’.</w:t>
-      </w:r>
-    </w:p>
-    <w:p>
-      <w:pPr>
-        <w:pStyle w:val="ListParagraph"/>
-        <w:numPr>
-          <w:ilvl w:val="1"/>
-          <w:numId w:val="1"/>
-        </w:numPr>
-      </w:pPr>
-      <w:r>
-        <w:t>Change equality comparison style in code to put constants on the left hand side.</w:t>
-      </w:r>
-    </w:p>
-    <w:p>
-      <w:pPr>
-        <w:pStyle w:val="ListParagraph"/>
-        <w:numPr>
-          <w:ilvl w:val="1"/>
-          <w:numId w:val="1"/>
-        </w:numPr>
-      </w:pPr>
-      <w:r>
-        <w:t>Follow (mostly) Google C++ Style Guide, LLVM Style Guide, Chromium Style Guide, etc.</w:t>
-      </w:r>
-    </w:p>
-    <w:p>
-      <w:pPr>
-        <w:pStyle w:val="ListParagraph"/>
-        <w:numPr>
-          <w:ilvl w:val="1"/>
-          <w:numId w:val="1"/>
-        </w:numPr>
-      </w:pPr>
-      <w:r>
-        <w:t>Virtual function ‘override’ annotations.</w:t>
-      </w:r>
-    </w:p>
-    <w:p>
-      <w:pPr>
-        <w:pStyle w:val="ListParagraph"/>
-        <w:numPr>
-          <w:ilvl w:val="1"/>
-          <w:numId w:val="1"/>
-        </w:numPr>
-      </w:pPr>
-      <w:r>
-        <w:t>Replace enums with virtual functions.</w:t>
-      </w:r>
-    </w:p>
-    <w:p>
-      <w:pPr>
-        <w:pStyle w:val="ListParagraph"/>
-        <w:numPr>
-          <w:ilvl w:val="1"/>
-          <w:numId w:val="1"/>
-        </w:numPr>
-      </w:pPr>
-      <w:r>
-        <w:t>Check default constructability etc in templates and add static asserts.</w:t>
-      </w:r>
-    </w:p>
-    <w:p>
-      <w:pPr>
-        <w:pStyle w:val="ListParagraph"/>
-        <w:numPr>
-          <w:ilvl w:val="1"/>
-          <w:numId w:val="1"/>
-        </w:numPr>
-      </w:pPr>
-      <w:r>
-        <w:t>Improve exception-safety guarantees. (Rollback support etc)</w:t>
-      </w:r>
-    </w:p>
-    <w:p>
-      <w:pPr>
-        <w:pStyle w:val="ListParagraph"/>
-        <w:numPr>
-          <w:ilvl w:val="1"/>
-          <w:numId w:val="1"/>
-        </w:numPr>
-      </w:pPr>
-      <w:r>
-        <w:t>Improve thread-safety guarantees and threading model.</w:t>
-      </w:r>
-    </w:p>
-    <w:p>
-      <w:pPr>
-        <w:pStyle w:val="ListParagraph"/>
-        <w:numPr>
-          <w:ilvl w:val="1"/>
-          <w:numId w:val="1"/>
-        </w:numPr>
-      </w:pPr>
-      <w:r>
-        <w:t>Investigate Boost.Exception’s support for multiple exception info objects which share the same tag type, and how to ‘extract’ them at the catch site. Potentially rewrite some exceptions which use multiple ‘ErrorCodeWin’ objects to use unique tags instead.</w:t>
-      </w:r>
-    </w:p>
-    <w:p>
-      <w:pPr>
-        <w:pStyle w:val="ListParagraph"/>
-        <w:numPr>
-          <w:ilvl w:val="1"/>
-          <w:numId w:val="1"/>
-        </w:numPr>
-      </w:pPr>
-      <w:r>
-        <w:t>Proper localization and internationalization support/framework.</w:t>
-      </w:r>
-    </w:p>
-    <w:p>
-      <w:pPr>
-        <w:pStyle w:val="ListParagraph"/>
-        <w:numPr>
-          <w:ilvl w:val="1"/>
-          <w:numId w:val="1"/>
-        </w:numPr>
-      </w:pPr>
-      <w:r>
-        <w:t xml:space="preserve">Consider moving from UTF-16 </w:t>
-      </w:r>
-      <w:r>
-        <w:t>internally</w:t>
-      </w:r>
-      <w:r>
-        <w:t xml:space="preserve"> to UTF-8, and only using UTF-16 at API boundaries. If implemented, all files and other IO should be in UTF-8.</w:t>
-      </w:r>
-    </w:p>
-    <w:p>
-      <w:pPr>
-        <w:pStyle w:val="ListParagraph"/>
-        <w:numPr>
-          <w:ilvl w:val="1"/>
-          <w:numId w:val="1"/>
-        </w:numPr>
-      </w:pPr>
-      <w:r>
-        <w:t>Template concept checking and improved error messages.</w:t>
-      </w:r>
-    </w:p>
-    <w:p>
-      <w:pPr>
-        <w:pStyle w:val="ListParagraph"/>
-        <w:numPr>
-          <w:ilvl w:val="1"/>
-          <w:numId w:val="1"/>
-        </w:numPr>
-      </w:pPr>
-      <w:r>
-        <w:t xml:space="preserve">Compile time checks to ensure MSVC, </w:t>
-      </w:r>
-      <w:r>
-        <w:t xml:space="preserve">GCC, </w:t>
-      </w:r>
-      <w:r>
-        <w:t>Boost, etc meet the minimum requirements.</w:t>
-      </w:r>
-    </w:p>
-    <w:p>
-      <w:pPr>
-        <w:pStyle w:val="ListParagraph"/>
-        <w:numPr>
-          <w:ilvl w:val="1"/>
-          <w:numId w:val="1"/>
-        </w:numPr>
-      </w:pPr>
-      <w:r>
-        <w:t>Value-type style uniform initialization (e.g. std::set&lt;T&gt; = GetT()).</w:t>
-      </w:r>
-    </w:p>
-    <w:p>
-      <w:pPr>
-        <w:pStyle w:val="ListParagraph"/>
-        <w:numPr>
-          <w:ilvl w:val="1"/>
-          <w:numId w:val="1"/>
-        </w:numPr>
-      </w:pPr>
-      <w:r>
-        <w:t>Assertions where appropriate</w:t>
-      </w:r>
-      <w:r>
-        <w:t xml:space="preserve"> (for ‘impossible’ </w:t>
-      </w:r>
-      <w:r>
-        <w:t xml:space="preserve">or rare </w:t>
-      </w:r>
-      <w:r>
-        <w:t>cases).</w:t>
-      </w:r>
-    </w:p>
-    <w:p>
-      <w:pPr>
-        <w:pStyle w:val="ListParagraph"/>
-        <w:numPr>
-          <w:ilvl w:val="2"/>
-          <w:numId w:val="1"/>
-        </w:numPr>
-      </w:pPr>
-      <w:r>
-        <w:t>Especially check fo</w:t>
-      </w:r>
-      <w:r>
-        <w:t>r things like integer overflows that would otherwise be hard to debug.</w:t>
-      </w:r>
-    </w:p>
-    <w:p>
-      <w:pPr>
-        <w:pStyle w:val="ListParagraph"/>
-        <w:numPr>
-          <w:ilvl w:val="1"/>
-          <w:numId w:val="1"/>
-        </w:numPr>
-      </w:pPr>
-      <w:r>
-        <w:t xml:space="preserve">Support swapping where appropriate (and use </w:t>
-      </w:r>
-      <w:r>
-        <w:t>to simplify</w:t>
-      </w:r>
-      <w:r>
-        <w:t xml:space="preserve"> operator=</w:t>
-      </w:r>
-      <w:r>
-        <w:t xml:space="preserve"> if possible</w:t>
-      </w:r>
-      <w:r>
-        <w:t>).</w:t>
-      </w:r>
-    </w:p>
-    <w:p>
-      <w:pPr>
-        <w:pStyle w:val="ListParagraph"/>
-        <w:numPr>
-          <w:ilvl w:val="1"/>
-          <w:numId w:val="1"/>
-        </w:numPr>
-      </w:pPr>
-      <w:r>
-        <w:t>Support extra operator overloads where appropriate (such as &lt; or &gt; on Module to make it closer to the built in HMODULE type).</w:t>
-      </w:r>
-    </w:p>
-    <w:p>
-      <w:pPr>
-        <w:pStyle w:val="ListParagraph"/>
-        <w:numPr>
-          <w:ilvl w:val="1"/>
-          <w:numId w:val="1"/>
-        </w:numPr>
-      </w:pPr>
-      <w:r>
-        <w:t>Support perfect forwarding where appropriate.</w:t>
-      </w:r>
-      <w:r>
-        <w:t xml:space="preserve"> </w:t>
-      </w:r>
-    </w:p>
-    <w:p>
-      <w:pPr>
-        <w:pStyle w:val="ListParagraph"/>
-        <w:numPr>
-          <w:ilvl w:val="1"/>
-          <w:numId w:val="1"/>
-        </w:numPr>
-      </w:pPr>
-      <w:r>
-        <w:t>Fix conversion to bool in classes (e.g. EnsureCleanup) to use an unspecified bool type and prevent implicit conversion to int, and also to remove the reliance on HandleType’s  implicit conversion to bool, which we cannot guarantee.</w:t>
-      </w:r>
-    </w:p>
-    <w:p>
-      <w:pPr>
-        <w:pStyle w:val="ListParagraph"/>
-        <w:numPr>
-          <w:ilvl w:val="1"/>
-          <w:numId w:val="1"/>
-        </w:numPr>
-      </w:pPr>
-      <w:r>
-        <w:t>Const correctness.</w:t>
-      </w:r>
-    </w:p>
-    <w:p>
-      <w:pPr>
-        <w:pStyle w:val="ListParagraph"/>
-        <w:numPr>
-          <w:ilvl w:val="1"/>
-          <w:numId w:val="1"/>
-        </w:numPr>
-      </w:pPr>
-      <w:r>
-        <w:t>Clean up APIs returning pairs/tuples/etc to return objects with named fields and/or getters.</w:t>
-      </w:r>
-    </w:p>
-    <w:p>
-      <w:pPr>
-        <w:pStyle w:val="ListParagraph"/>
-        <w:numPr>
-          <w:ilvl w:val="1"/>
-          <w:numId w:val="1"/>
-        </w:numPr>
-      </w:pPr>
-      <w:r>
-        <w:t>Review and ‘rewrite’ in-code documentation/comments.</w:t>
-      </w:r>
-    </w:p>
-    <w:p>
-      <w:pPr>
-        <w:pStyle w:val="ListParagraph"/>
-        <w:numPr>
-          <w:ilvl w:val="1"/>
-          <w:numId w:val="1"/>
-        </w:numPr>
-      </w:pPr>
-      <w:r>
-        <w:t>Tests for remaining ‘detail’ components such as EnsureCleanup, StringBuffer, etc.</w:t>
-      </w:r>
-    </w:p>
-    <w:p>
-      <w:pPr>
-        <w:pStyle w:val="ListParagraph"/>
-        <w:numPr>
-          <w:ilvl w:val="1"/>
-          <w:numId w:val="1"/>
-        </w:numPr>
-      </w:pPr>
-      <w:r>
-        <w:t>Investigate support for optional error reporting via error codes to avoid littering code with try-catch blocks in certain scenarios.</w:t>
-      </w:r>
-    </w:p>
-    <w:p>
-      <w:pPr>
-        <w:pStyle w:val="ListParagraph"/>
-        <w:numPr>
-          <w:ilvl w:val="1"/>
-          <w:numId w:val="1"/>
-        </w:numPr>
-      </w:pPr>
-      <w:r>
-        <w:t>Improve API genericity.</w:t>
-      </w:r>
-    </w:p>
-    <w:p>
-      <w:pPr>
-        <w:pStyle w:val="ListParagraph"/>
-        <w:numPr>
-          <w:ilvl w:val="2"/>
-          <w:numId w:val="1"/>
-        </w:numPr>
-      </w:pPr>
-      <w:r>
-        <w:t>Instead of taking or returning a vector&lt;T&gt;, instead use a C&lt;T&gt; where ‘C’ is a template parameter representing an arbitrary container.</w:t>
-      </w:r>
-    </w:p>
-    <w:p>
-      <w:pPr>
-        <w:pStyle w:val="ListParagraph"/>
-        <w:numPr>
-          <w:ilvl w:val="2"/>
-          <w:numId w:val="1"/>
-        </w:numPr>
-      </w:pPr>
-      <w:r>
-        <w:t>Use ‘ranges’ over direct containers where possible.</w:t>
-      </w:r>
-    </w:p>
-    <w:p>
-      <w:pPr>
-        <w:pStyle w:val="ListParagraph"/>
-        <w:numPr>
-          <w:ilvl w:val="0"/>
-          <w:numId w:val="1"/>
-        </w:numPr>
-      </w:pPr>
-      <w:r>
-        <w:t>Reduce compile time.</w:t>
-      </w:r>
-    </w:p>
-    <w:p>
-      <w:pPr>
-        <w:pStyle w:val="ListParagraph"/>
-        <w:numPr>
-          <w:ilvl w:val="1"/>
-          <w:numId w:val="1"/>
-        </w:numPr>
-      </w:pPr>
-      <w:r>
-        <w:t>Reduce include dependencies.</w:t>
-      </w:r>
-    </w:p>
-    <w:p>
-      <w:pPr>
-        <w:pStyle w:val="ListParagraph"/>
-        <w:numPr>
-          <w:ilvl w:val="2"/>
-          <w:numId w:val="1"/>
-        </w:numPr>
-      </w:pPr>
-      <w:r>
         <w:t>Pointer-to-impl idiom.</w:t>
       </w:r>
     </w:p>
@@ -836,7 +852,6 @@
         </w:numPr>
       </w:pPr>
       <w:r>
-        <w:lastRenderedPageBreak/>
         <w:t>Performance improvements in potential bottlenecks (e.g. Iterators, Scanner, PeLib,</w:t>
       </w:r>
       <w:r>
@@ -1238,6 +1253,7 @@
         </w:numPr>
       </w:pPr>
       <w:r>
+        <w:lastRenderedPageBreak/>
         <w:t>Without DLL dependency if possible.</w:t>
       </w:r>
     </w:p>
@@ -1262,7 +1278,6 @@
         </w:numPr>
       </w:pPr>
       <w:r>
-        <w:lastRenderedPageBreak/>
         <w:t>IAT injection.</w:t>
       </w:r>
     </w:p>

</xml_diff>